<commit_message>
Finalización de la introducción
</commit_message>
<xml_diff>
--- a/INFORME_HILOS.docx
+++ b/INFORME_HILOS.docx
@@ -10,7 +10,6 @@
           <w:spacing w:val="3"/>
           <w:sz w:val="21"/>
           <w:szCs w:val="21"/>
-          <w:u w:val="single"/>
         </w:rPr>
       </w:pPr>
       <w:r>
@@ -21,19 +20,19 @@
           <w:sz w:val="21"/>
           <w:szCs w:val="21"/>
         </w:rPr>
-        <w:t>El objetivo de esta actividad es conocer qué son y para qué se usan los hilos a nivel del microprocesador. Se debe realizar una investigación siguiendo los lineamientos que se han dado a lo largo del curso.</w:t>
-      </w:r>
-    </w:p>
-    <w:p>
-      <w:pPr>
+        <w:t xml:space="preserve">El objetivo de esta actividad es conocer </w:t>
+      </w:r>
+      <w:r>
         <w:rPr>
           <w:rFonts w:ascii="Arial" w:hAnsi="Arial" w:cs="Arial"/>
           <w:color w:val="3C4043"/>
           <w:spacing w:val="3"/>
           <w:sz w:val="21"/>
           <w:szCs w:val="21"/>
-        </w:rPr>
-      </w:pPr>
+          <w:highlight w:val="yellow"/>
+        </w:rPr>
+        <w:t>qué son y para qué se usan los hilos a nivel del microprocesador.</w:t>
+      </w:r>
     </w:p>
     <w:p>
       <w:pPr>
@@ -799,9 +798,7 @@
           <w:szCs w:val="21"/>
         </w:rPr>
       </w:pPr>
-    </w:p>
-    <w:p>
-      <w:pPr>
+      <w:r>
         <w:rPr>
           <w:rFonts w:ascii="Arial" w:hAnsi="Arial" w:cs="Arial"/>
           <w:color w:val="3C4043"/>
@@ -809,7 +806,8 @@
           <w:sz w:val="21"/>
           <w:szCs w:val="21"/>
         </w:rPr>
-      </w:pPr>
+        <w:t>- Mostrar un ejemplo de implementación de hilos usando lenguaje C++. Describir las diferentes partes del código que se deben tener en cuenta para el correcto funcionamiento de los hilos. Esta parte es opcional.</w:t>
+      </w:r>
     </w:p>
     <w:p>
       <w:pPr>
@@ -821,9 +819,7 @@
           <w:szCs w:val="21"/>
         </w:rPr>
       </w:pPr>
-    </w:p>
-    <w:p>
-      <w:pPr>
+      <w:r>
         <w:rPr>
           <w:rFonts w:ascii="Arial" w:hAnsi="Arial" w:cs="Arial"/>
           <w:color w:val="3C4043"/>
@@ -831,7 +827,8 @@
           <w:sz w:val="21"/>
           <w:szCs w:val="21"/>
         </w:rPr>
-      </w:pPr>
+        <w:t xml:space="preserve">- Incluir bibliografía de las fuentes de información y referencia cruzada a las mismas a lo largo del documento. </w:t>
+      </w:r>
     </w:p>
     <w:p>
       <w:pPr>
@@ -843,9 +840,7 @@
           <w:szCs w:val="21"/>
         </w:rPr>
       </w:pPr>
-    </w:p>
-    <w:p>
-      <w:pPr>
+      <w:r>
         <w:rPr>
           <w:rFonts w:ascii="Arial" w:hAnsi="Arial" w:cs="Arial"/>
           <w:color w:val="3C4043"/>
@@ -853,7 +848,8 @@
           <w:sz w:val="21"/>
           <w:szCs w:val="21"/>
         </w:rPr>
-      </w:pPr>
+        <w:t xml:space="preserve">- Se debe poder verificar el avance del proyecto a través de un repositorio. </w:t>
+      </w:r>
     </w:p>
     <w:p>
       <w:pPr>
@@ -865,9 +861,7 @@
           <w:szCs w:val="21"/>
         </w:rPr>
       </w:pPr>
-    </w:p>
-    <w:p>
-      <w:pPr>
+      <w:r>
         <w:rPr>
           <w:rFonts w:ascii="Arial" w:hAnsi="Arial" w:cs="Arial"/>
           <w:color w:val="3C4043"/>
@@ -875,10 +869,10 @@
           <w:sz w:val="21"/>
           <w:szCs w:val="21"/>
         </w:rPr>
-      </w:pPr>
-    </w:p>
-    <w:p>
-      <w:pPr>
+        <w:t xml:space="preserve">- Usar </w:t>
+      </w:r>
+      <w:proofErr w:type="spellStart"/>
+      <w:r>
         <w:rPr>
           <w:rFonts w:ascii="Arial" w:hAnsi="Arial" w:cs="Arial"/>
           <w:color w:val="3C4043"/>
@@ -886,10 +880,10 @@
           <w:sz w:val="21"/>
           <w:szCs w:val="21"/>
         </w:rPr>
-      </w:pPr>
-    </w:p>
-    <w:p>
-      <w:pPr>
+        <w:t>latex</w:t>
+      </w:r>
+      <w:proofErr w:type="spellEnd"/>
+      <w:r>
         <w:rPr>
           <w:rFonts w:ascii="Arial" w:hAnsi="Arial" w:cs="Arial"/>
           <w:color w:val="3C4043"/>
@@ -897,10 +891,10 @@
           <w:sz w:val="21"/>
           <w:szCs w:val="21"/>
         </w:rPr>
-      </w:pPr>
-    </w:p>
-    <w:p>
-      <w:pPr>
+        <w:t xml:space="preserve"> para la generación del documento. Adjuntar enlace al repositorio donde estarán las fuentes del documento (archivos .tex, figuras, </w:t>
+      </w:r>
+      <w:proofErr w:type="spellStart"/>
+      <w:r>
         <w:rPr>
           <w:rFonts w:ascii="Arial" w:hAnsi="Arial" w:cs="Arial"/>
           <w:color w:val="3C4043"/>
@@ -908,10 +902,10 @@
           <w:sz w:val="21"/>
           <w:szCs w:val="21"/>
         </w:rPr>
-      </w:pPr>
-    </w:p>
-    <w:p>
-      <w:pPr>
+        <w:t>etc</w:t>
+      </w:r>
+      <w:proofErr w:type="spellEnd"/>
+      <w:r>
         <w:rPr>
           <w:rFonts w:ascii="Arial" w:hAnsi="Arial" w:cs="Arial"/>
           <w:color w:val="3C4043"/>
@@ -919,10 +913,10 @@
           <w:sz w:val="21"/>
           <w:szCs w:val="21"/>
         </w:rPr>
-      </w:pPr>
-    </w:p>
-    <w:p>
-      <w:pPr>
+        <w:t>) y el .</w:t>
+      </w:r>
+      <w:proofErr w:type="spellStart"/>
+      <w:r>
         <w:rPr>
           <w:rFonts w:ascii="Arial" w:hAnsi="Arial" w:cs="Arial"/>
           <w:color w:val="3C4043"/>
@@ -930,10 +924,10 @@
           <w:sz w:val="21"/>
           <w:szCs w:val="21"/>
         </w:rPr>
-      </w:pPr>
-    </w:p>
-    <w:p>
-      <w:pPr>
+        <w:t>pdf</w:t>
+      </w:r>
+      <w:proofErr w:type="spellEnd"/>
+      <w:r>
         <w:rPr>
           <w:rFonts w:ascii="Arial" w:hAnsi="Arial" w:cs="Arial"/>
           <w:color w:val="3C4043"/>
@@ -941,7 +935,8 @@
           <w:sz w:val="21"/>
           <w:szCs w:val="21"/>
         </w:rPr>
-      </w:pPr>
+        <w:t xml:space="preserve"> con el documento final. - La extensión del documento es máximo de tres páginas. La bibliografía no cuenta dentro de la extensión del documento.</w:t>
+      </w:r>
     </w:p>
     <w:p>
       <w:pPr>
@@ -967,241 +962,448 @@
     </w:p>
     <w:p>
       <w:pPr>
-        <w:rPr>
-          <w:rFonts w:ascii="Arial" w:hAnsi="Arial" w:cs="Arial"/>
+        <w:jc w:val="center"/>
+        <w:rPr>
+          <w:rFonts w:ascii="Arial" w:hAnsi="Arial" w:cs="Arial"/>
+          <w:b/>
+          <w:bCs/>
           <w:color w:val="3C4043"/>
           <w:spacing w:val="3"/>
           <w:sz w:val="21"/>
           <w:szCs w:val="21"/>
         </w:rPr>
       </w:pPr>
-    </w:p>
-    <w:p>
-      <w:pPr>
-        <w:rPr>
-          <w:rFonts w:ascii="Arial" w:hAnsi="Arial" w:cs="Arial"/>
+      <w:commentRangeStart w:id="9"/>
+      <w:r>
+        <w:rPr>
+          <w:rFonts w:ascii="Arial" w:hAnsi="Arial" w:cs="Arial"/>
+          <w:b/>
+          <w:bCs/>
           <w:color w:val="3C4043"/>
           <w:spacing w:val="3"/>
           <w:sz w:val="21"/>
           <w:szCs w:val="21"/>
         </w:rPr>
-      </w:pPr>
-    </w:p>
-    <w:p>
-      <w:pPr>
-        <w:rPr>
-          <w:rFonts w:ascii="Arial" w:hAnsi="Arial" w:cs="Arial"/>
-          <w:color w:val="3C4043"/>
-          <w:spacing w:val="3"/>
-          <w:sz w:val="21"/>
-          <w:szCs w:val="21"/>
-        </w:rPr>
-      </w:pPr>
-    </w:p>
-    <w:p>
-      <w:pPr>
-        <w:rPr>
-          <w:rFonts w:ascii="Arial" w:hAnsi="Arial" w:cs="Arial"/>
-          <w:color w:val="3C4043"/>
-          <w:spacing w:val="3"/>
-          <w:sz w:val="21"/>
-          <w:szCs w:val="21"/>
-        </w:rPr>
-      </w:pPr>
-    </w:p>
-    <w:p>
-      <w:pPr>
-        <w:rPr>
-          <w:rFonts w:ascii="Arial" w:hAnsi="Arial" w:cs="Arial"/>
-          <w:color w:val="3C4043"/>
-          <w:spacing w:val="3"/>
-          <w:sz w:val="21"/>
-          <w:szCs w:val="21"/>
-        </w:rPr>
-      </w:pPr>
-    </w:p>
-    <w:p>
-      <w:pPr>
-        <w:rPr>
-          <w:rFonts w:ascii="Arial" w:hAnsi="Arial" w:cs="Arial"/>
-          <w:color w:val="3C4043"/>
-          <w:spacing w:val="3"/>
-          <w:sz w:val="21"/>
-          <w:szCs w:val="21"/>
-        </w:rPr>
-      </w:pPr>
-    </w:p>
-    <w:p>
-      <w:pPr>
-        <w:rPr>
-          <w:rFonts w:ascii="Arial" w:hAnsi="Arial" w:cs="Arial"/>
-          <w:color w:val="3C4043"/>
-          <w:spacing w:val="3"/>
-          <w:sz w:val="21"/>
-          <w:szCs w:val="21"/>
-        </w:rPr>
-      </w:pPr>
-    </w:p>
-    <w:p>
-      <w:pPr>
-        <w:rPr>
-          <w:rFonts w:ascii="Arial" w:hAnsi="Arial" w:cs="Arial"/>
-          <w:color w:val="3C4043"/>
-          <w:spacing w:val="3"/>
-          <w:sz w:val="21"/>
-          <w:szCs w:val="21"/>
-        </w:rPr>
-      </w:pPr>
-    </w:p>
-    <w:p>
-      <w:pPr>
-        <w:rPr>
-          <w:rFonts w:ascii="Arial" w:hAnsi="Arial" w:cs="Arial"/>
-          <w:color w:val="3C4043"/>
-          <w:spacing w:val="3"/>
-          <w:sz w:val="21"/>
-          <w:szCs w:val="21"/>
-        </w:rPr>
-      </w:pPr>
-      <w:r>
-        <w:rPr>
-          <w:rFonts w:ascii="Arial" w:hAnsi="Arial" w:cs="Arial"/>
-          <w:color w:val="3C4043"/>
-          <w:spacing w:val="3"/>
-          <w:sz w:val="21"/>
-          <w:szCs w:val="21"/>
-        </w:rPr>
-        <w:t>- Mostrar un ejemplo de implementación de hilos usando lenguaje C++. Describir las diferentes partes del código que se deben tener en cuenta para el correcto funcionamiento de los hilos. Esta parte es opcional.</w:t>
-      </w:r>
-    </w:p>
-    <w:p>
-      <w:pPr>
-        <w:rPr>
-          <w:rFonts w:ascii="Arial" w:hAnsi="Arial" w:cs="Arial"/>
-          <w:color w:val="3C4043"/>
-          <w:spacing w:val="3"/>
-          <w:sz w:val="21"/>
-          <w:szCs w:val="21"/>
-        </w:rPr>
-      </w:pPr>
-      <w:r>
-        <w:rPr>
-          <w:rFonts w:ascii="Arial" w:hAnsi="Arial" w:cs="Arial"/>
-          <w:color w:val="3C4043"/>
-          <w:spacing w:val="3"/>
-          <w:sz w:val="21"/>
-          <w:szCs w:val="21"/>
-        </w:rPr>
-        <w:t xml:space="preserve">- Incluir bibliografía de las fuentes de información y referencia cruzada a las mismas a lo largo del documento. </w:t>
-      </w:r>
-    </w:p>
-    <w:p>
-      <w:pPr>
-        <w:rPr>
-          <w:rFonts w:ascii="Arial" w:hAnsi="Arial" w:cs="Arial"/>
-          <w:color w:val="3C4043"/>
-          <w:spacing w:val="3"/>
-          <w:sz w:val="21"/>
-          <w:szCs w:val="21"/>
-        </w:rPr>
-      </w:pPr>
-      <w:r>
-        <w:rPr>
-          <w:rFonts w:ascii="Arial" w:hAnsi="Arial" w:cs="Arial"/>
-          <w:color w:val="3C4043"/>
-          <w:spacing w:val="3"/>
-          <w:sz w:val="21"/>
-          <w:szCs w:val="21"/>
-        </w:rPr>
-        <w:t xml:space="preserve">- Se debe poder verificar el avance del proyecto a través de un repositorio. </w:t>
-      </w:r>
-    </w:p>
-    <w:p>
-      <w:pPr>
-        <w:rPr>
-          <w:rFonts w:ascii="Arial" w:hAnsi="Arial" w:cs="Arial"/>
-          <w:color w:val="3C4043"/>
-          <w:spacing w:val="3"/>
-          <w:sz w:val="21"/>
-          <w:szCs w:val="21"/>
-        </w:rPr>
-      </w:pPr>
-      <w:r>
-        <w:rPr>
-          <w:rFonts w:ascii="Arial" w:hAnsi="Arial" w:cs="Arial"/>
-          <w:color w:val="3C4043"/>
-          <w:spacing w:val="3"/>
-          <w:sz w:val="21"/>
-          <w:szCs w:val="21"/>
-        </w:rPr>
-        <w:t xml:space="preserve">- Usar </w:t>
-      </w:r>
-      <w:proofErr w:type="spellStart"/>
-      <w:r>
-        <w:rPr>
-          <w:rFonts w:ascii="Arial" w:hAnsi="Arial" w:cs="Arial"/>
-          <w:color w:val="3C4043"/>
-          <w:spacing w:val="3"/>
-          <w:sz w:val="21"/>
-          <w:szCs w:val="21"/>
-        </w:rPr>
-        <w:t>latex</w:t>
-      </w:r>
-      <w:proofErr w:type="spellEnd"/>
-      <w:r>
-        <w:rPr>
-          <w:rFonts w:ascii="Arial" w:hAnsi="Arial" w:cs="Arial"/>
-          <w:color w:val="3C4043"/>
-          <w:spacing w:val="3"/>
-          <w:sz w:val="21"/>
-          <w:szCs w:val="21"/>
-        </w:rPr>
-        <w:t xml:space="preserve"> para la generación del documento. Adjuntar enlace al repositorio donde estarán las fuentes del documento (archivos .tex, figuras, </w:t>
-      </w:r>
-      <w:proofErr w:type="spellStart"/>
-      <w:r>
-        <w:rPr>
-          <w:rFonts w:ascii="Arial" w:hAnsi="Arial" w:cs="Arial"/>
-          <w:color w:val="3C4043"/>
-          <w:spacing w:val="3"/>
-          <w:sz w:val="21"/>
-          <w:szCs w:val="21"/>
-        </w:rPr>
-        <w:t>etc</w:t>
-      </w:r>
-      <w:proofErr w:type="spellEnd"/>
-      <w:r>
-        <w:rPr>
-          <w:rFonts w:ascii="Arial" w:hAnsi="Arial" w:cs="Arial"/>
-          <w:color w:val="3C4043"/>
-          <w:spacing w:val="3"/>
-          <w:sz w:val="21"/>
-          <w:szCs w:val="21"/>
-        </w:rPr>
-        <w:t>) y el .</w:t>
-      </w:r>
-      <w:proofErr w:type="spellStart"/>
-      <w:r>
-        <w:rPr>
-          <w:rFonts w:ascii="Arial" w:hAnsi="Arial" w:cs="Arial"/>
-          <w:color w:val="3C4043"/>
-          <w:spacing w:val="3"/>
-          <w:sz w:val="21"/>
-          <w:szCs w:val="21"/>
-        </w:rPr>
-        <w:t>pdf</w:t>
-      </w:r>
-      <w:proofErr w:type="spellEnd"/>
-      <w:r>
-        <w:rPr>
-          <w:rFonts w:ascii="Arial" w:hAnsi="Arial" w:cs="Arial"/>
-          <w:color w:val="3C4043"/>
-          <w:spacing w:val="3"/>
-          <w:sz w:val="21"/>
-          <w:szCs w:val="21"/>
-        </w:rPr>
-        <w:t xml:space="preserve"> con el documento final. - La extensión del documento es máximo de tres páginas. La bibliografía no cuenta dentro de la extensión del documento.</w:t>
-      </w:r>
+        <w:lastRenderedPageBreak/>
+        <w:t>LOS HILOS A NIVEL DEL MICROPROCESADOR</w:t>
+      </w:r>
+      <w:commentRangeEnd w:id="9"/>
+      <w:r>
+        <w:rPr>
+          <w:rStyle w:val="Refdecomentario"/>
+        </w:rPr>
+        <w:commentReference w:id="9"/>
+      </w:r>
+    </w:p>
+    <w:p>
+      <w:pPr>
+        <w:rPr>
+          <w:rFonts w:ascii="Arial" w:hAnsi="Arial" w:cs="Arial"/>
+          <w:spacing w:val="3"/>
+          <w:sz w:val="21"/>
+          <w:szCs w:val="21"/>
+        </w:rPr>
+      </w:pPr>
+    </w:p>
+    <w:p>
+      <w:pPr>
+        <w:rPr>
+          <w:rFonts w:ascii="Arial" w:hAnsi="Arial" w:cs="Arial"/>
+          <w:b/>
+          <w:bCs/>
+          <w:spacing w:val="3"/>
+          <w:sz w:val="21"/>
+          <w:szCs w:val="21"/>
+        </w:rPr>
+      </w:pPr>
+      <w:r>
+        <w:rPr>
+          <w:rFonts w:ascii="Arial" w:hAnsi="Arial" w:cs="Arial"/>
+          <w:b/>
+          <w:bCs/>
+          <w:spacing w:val="3"/>
+          <w:sz w:val="21"/>
+          <w:szCs w:val="21"/>
+        </w:rPr>
+        <w:t>INTRODUCCIÓN</w:t>
+      </w:r>
+    </w:p>
+    <w:p>
+      <w:pPr>
+        <w:rPr>
+          <w:rFonts w:ascii="Arial" w:hAnsi="Arial" w:cs="Arial"/>
+          <w:spacing w:val="3"/>
+          <w:sz w:val="21"/>
+          <w:szCs w:val="21"/>
+        </w:rPr>
+      </w:pPr>
+      <w:r>
+        <w:rPr>
+          <w:rFonts w:ascii="Arial" w:hAnsi="Arial" w:cs="Arial"/>
+          <w:spacing w:val="3"/>
+          <w:sz w:val="21"/>
+          <w:szCs w:val="21"/>
+        </w:rPr>
+        <w:t xml:space="preserve">El microprocesador es un circuito integrado de gran eficiencia que se encuentra en todo dispositivo electrónico y actúa como la unidad central de procesamiento de la máquina. Su rendimiento se </w:t>
+      </w:r>
+      <w:commentRangeStart w:id="10"/>
+      <w:r>
+        <w:rPr>
+          <w:rFonts w:ascii="Arial" w:hAnsi="Arial" w:cs="Arial"/>
+          <w:spacing w:val="3"/>
+          <w:sz w:val="21"/>
+          <w:szCs w:val="21"/>
+        </w:rPr>
+        <w:t>determina por varios factores: l</w:t>
+      </w:r>
+      <w:r>
+        <w:rPr>
+          <w:rFonts w:ascii="Arial" w:hAnsi="Arial" w:cs="Arial"/>
+          <w:spacing w:val="3"/>
+          <w:sz w:val="21"/>
+          <w:szCs w:val="21"/>
+        </w:rPr>
+        <w:t>a frecuencia de reloj, el número de bits que utiliza, la memoria caché y la cantidad de núcleos</w:t>
+      </w:r>
+      <w:commentRangeEnd w:id="10"/>
+      <w:r>
+        <w:rPr>
+          <w:rStyle w:val="Refdecomentario"/>
+          <w:rFonts w:ascii="Arial" w:hAnsi="Arial" w:cs="Arial"/>
+          <w:sz w:val="21"/>
+          <w:szCs w:val="21"/>
+        </w:rPr>
+        <w:commentReference w:id="10"/>
+      </w:r>
+      <w:r>
+        <w:rPr>
+          <w:rFonts w:ascii="Arial" w:hAnsi="Arial" w:cs="Arial"/>
+          <w:spacing w:val="3"/>
+          <w:sz w:val="21"/>
+          <w:szCs w:val="21"/>
+        </w:rPr>
+        <w:t xml:space="preserve">. Estos núcleos o </w:t>
+      </w:r>
+      <w:r>
+        <w:rPr>
+          <w:rFonts w:ascii="Arial" w:hAnsi="Arial" w:cs="Arial"/>
+          <w:i/>
+          <w:iCs/>
+          <w:spacing w:val="3"/>
+          <w:sz w:val="21"/>
+          <w:szCs w:val="21"/>
+        </w:rPr>
+        <w:t>cores</w:t>
+      </w:r>
+      <w:r>
+        <w:rPr>
+          <w:rFonts w:ascii="Arial" w:hAnsi="Arial" w:cs="Arial"/>
+          <w:spacing w:val="3"/>
+          <w:sz w:val="21"/>
+          <w:szCs w:val="21"/>
+        </w:rPr>
+        <w:t xml:space="preserve"> son como subprocesadores que dentro del microprocesador le permiten realizar varias tareas al mismo tiempo.</w:t>
+      </w:r>
+    </w:p>
+    <w:p>
+      <w:pPr>
+        <w:rPr>
+          <w:rFonts w:ascii="Arial" w:hAnsi="Arial" w:cs="Arial"/>
+          <w:spacing w:val="3"/>
+          <w:sz w:val="21"/>
+          <w:szCs w:val="21"/>
+        </w:rPr>
+      </w:pPr>
+      <w:r>
+        <w:rPr>
+          <w:rFonts w:ascii="Arial" w:hAnsi="Arial" w:cs="Arial"/>
+          <w:spacing w:val="3"/>
+          <w:sz w:val="21"/>
+          <w:szCs w:val="21"/>
+        </w:rPr>
+        <w:t>Por otro lado, los hilos son una especie de versión virtual de los núcleos. Son los que permiten definir el flujo de control de un programa dándole la ilusión al usuario de que la máquina puede hacer más de una cosa al mismo tiempo. Esto lo logra mediante la división de las tareas y la alternación de ellas.</w:t>
+      </w:r>
+    </w:p>
+    <w:p>
+      <w:pPr>
+        <w:rPr>
+          <w:rFonts w:ascii="Arial" w:hAnsi="Arial" w:cs="Arial"/>
+          <w:spacing w:val="3"/>
+          <w:sz w:val="21"/>
+          <w:szCs w:val="21"/>
+        </w:rPr>
+      </w:pPr>
+      <w:r>
+        <w:rPr>
+          <w:rFonts w:ascii="Arial" w:hAnsi="Arial" w:cs="Arial"/>
+          <w:spacing w:val="3"/>
+          <w:sz w:val="21"/>
+          <w:szCs w:val="21"/>
+        </w:rPr>
+        <w:t>Puesto que durante los últimos años los microprocesadores forman parte de la mayoría de los elementos con los que se interactúa día a día, es importante estudiar a fondo los hilos</w:t>
+      </w:r>
+      <w:r>
+        <w:rPr>
+          <w:rFonts w:ascii="Arial" w:hAnsi="Arial" w:cs="Arial"/>
+          <w:spacing w:val="3"/>
+          <w:sz w:val="21"/>
+          <w:szCs w:val="21"/>
+        </w:rPr>
+        <w:t xml:space="preserve"> </w:t>
+      </w:r>
+      <w:r>
+        <w:rPr>
+          <w:rFonts w:ascii="Arial" w:hAnsi="Arial" w:cs="Arial"/>
+          <w:spacing w:val="3"/>
+          <w:sz w:val="21"/>
+          <w:szCs w:val="21"/>
+        </w:rPr>
+        <w:t xml:space="preserve">ya que son los </w:t>
+      </w:r>
+      <w:r>
+        <w:rPr>
+          <w:rFonts w:ascii="Arial" w:hAnsi="Arial" w:cs="Arial"/>
+          <w:spacing w:val="3"/>
+          <w:sz w:val="21"/>
+          <w:szCs w:val="21"/>
+        </w:rPr>
+        <w:t>elemento</w:t>
+      </w:r>
+      <w:r>
+        <w:rPr>
+          <w:rFonts w:ascii="Arial" w:hAnsi="Arial" w:cs="Arial"/>
+          <w:spacing w:val="3"/>
+          <w:sz w:val="21"/>
+          <w:szCs w:val="21"/>
+        </w:rPr>
+        <w:t xml:space="preserve">s </w:t>
+      </w:r>
+      <w:r>
+        <w:rPr>
+          <w:rFonts w:ascii="Arial" w:hAnsi="Arial" w:cs="Arial"/>
+          <w:spacing w:val="3"/>
+          <w:sz w:val="21"/>
+          <w:szCs w:val="21"/>
+        </w:rPr>
+        <w:t>que aprovechan con creciente productividad los tiempos de espera entre procesos, optimizando el funcionamiento del procesador.</w:t>
+      </w:r>
+    </w:p>
+    <w:p>
+      <w:pPr>
+        <w:rPr>
+          <w:rFonts w:ascii="Arial" w:hAnsi="Arial" w:cs="Arial"/>
+          <w:sz w:val="21"/>
+          <w:szCs w:val="21"/>
+        </w:rPr>
+      </w:pPr>
+      <w:r>
+        <w:rPr>
+          <w:rFonts w:ascii="Arial" w:hAnsi="Arial" w:cs="Arial"/>
+          <w:spacing w:val="3"/>
+          <w:sz w:val="21"/>
+          <w:szCs w:val="21"/>
+        </w:rPr>
+        <w:t xml:space="preserve">Para este trabajo se toma de referencia </w:t>
+      </w:r>
+      <w:r>
+        <w:rPr>
+          <w:rFonts w:ascii="Arial" w:hAnsi="Arial" w:cs="Arial"/>
+          <w:sz w:val="21"/>
+          <w:szCs w:val="21"/>
+        </w:rPr>
+        <w:t xml:space="preserve">un conjunto de documentos y páginas web con información verídica, donde los autores explican desde diferentes puntos qué son los hilos a nivel del microprocesador, y su implementación por </w:t>
+      </w:r>
+      <w:r>
+        <w:rPr>
+          <w:rFonts w:ascii="Arial" w:hAnsi="Arial" w:cs="Arial"/>
+          <w:i/>
+          <w:iCs/>
+          <w:sz w:val="21"/>
+          <w:szCs w:val="21"/>
+        </w:rPr>
+        <w:t xml:space="preserve">software </w:t>
+      </w:r>
+      <w:r>
+        <w:rPr>
+          <w:rFonts w:ascii="Arial" w:hAnsi="Arial" w:cs="Arial"/>
+          <w:sz w:val="21"/>
+          <w:szCs w:val="21"/>
+        </w:rPr>
+        <w:t>y</w:t>
+      </w:r>
+      <w:r>
+        <w:rPr>
+          <w:rFonts w:ascii="Arial" w:hAnsi="Arial" w:cs="Arial"/>
+          <w:i/>
+          <w:iCs/>
+          <w:sz w:val="21"/>
+          <w:szCs w:val="21"/>
+        </w:rPr>
+        <w:t xml:space="preserve"> hardware</w:t>
+      </w:r>
+      <w:r>
+        <w:rPr>
+          <w:rFonts w:ascii="Arial" w:hAnsi="Arial" w:cs="Arial"/>
+          <w:sz w:val="21"/>
+          <w:szCs w:val="21"/>
+        </w:rPr>
+        <w:t xml:space="preserve">. Por otra parte, cabe resaltar que el tema se aborda de manera expositiva, retomando una parte de la historia de ese </w:t>
+      </w:r>
+      <w:r>
+        <w:rPr>
+          <w:rFonts w:ascii="Arial" w:hAnsi="Arial" w:cs="Arial"/>
+          <w:sz w:val="21"/>
+          <w:szCs w:val="21"/>
+        </w:rPr>
+        <w:t xml:space="preserve">método </w:t>
+      </w:r>
+      <w:r>
+        <w:rPr>
+          <w:rFonts w:ascii="Arial" w:hAnsi="Arial" w:cs="Arial"/>
+          <w:sz w:val="21"/>
+          <w:szCs w:val="21"/>
+        </w:rPr>
+        <w:t>y</w:t>
+      </w:r>
+      <w:r>
+        <w:rPr>
+          <w:rFonts w:ascii="Arial" w:hAnsi="Arial" w:cs="Arial"/>
+          <w:sz w:val="21"/>
+          <w:szCs w:val="21"/>
+        </w:rPr>
+        <w:t xml:space="preserve"> concluyendo en la importancia de </w:t>
+      </w:r>
+      <w:r>
+        <w:rPr>
+          <w:rFonts w:ascii="Arial" w:hAnsi="Arial" w:cs="Arial"/>
+          <w:sz w:val="21"/>
+          <w:szCs w:val="21"/>
+        </w:rPr>
+        <w:t>él</w:t>
+      </w:r>
+      <w:r>
+        <w:rPr>
+          <w:rFonts w:ascii="Arial" w:hAnsi="Arial" w:cs="Arial"/>
+          <w:sz w:val="21"/>
+          <w:szCs w:val="21"/>
+        </w:rPr>
+        <w:t>.</w:t>
+      </w:r>
+    </w:p>
+    <w:p>
+      <w:pPr>
+        <w:rPr>
+          <w:rFonts w:ascii="Arial" w:hAnsi="Arial" w:cs="Arial"/>
+          <w:spacing w:val="3"/>
+          <w:sz w:val="21"/>
+          <w:szCs w:val="21"/>
+        </w:rPr>
+      </w:pPr>
+    </w:p>
+    <w:p>
+      <w:pPr>
+        <w:rPr>
+          <w:rFonts w:ascii="Arial" w:hAnsi="Arial" w:cs="Arial"/>
+          <w:b/>
+          <w:bCs/>
+          <w:spacing w:val="3"/>
+          <w:sz w:val="21"/>
+          <w:szCs w:val="21"/>
+        </w:rPr>
+      </w:pPr>
+      <w:r>
+        <w:rPr>
+          <w:rFonts w:ascii="Arial" w:hAnsi="Arial" w:cs="Arial"/>
+          <w:b/>
+          <w:bCs/>
+          <w:spacing w:val="3"/>
+          <w:sz w:val="21"/>
+          <w:szCs w:val="21"/>
+        </w:rPr>
+        <w:t>DESARROLLO</w:t>
+      </w:r>
+    </w:p>
+    <w:p>
+      <w:pPr>
+        <w:rPr>
+          <w:rFonts w:ascii="Arial" w:hAnsi="Arial" w:cs="Arial"/>
+          <w:spacing w:val="3"/>
+          <w:sz w:val="21"/>
+          <w:szCs w:val="21"/>
+        </w:rPr>
+      </w:pPr>
+    </w:p>
+    <w:p>
+      <w:pPr>
+        <w:rPr>
+          <w:sz w:val="24"/>
+          <w:szCs w:val="24"/>
+        </w:rPr>
+      </w:pPr>
+    </w:p>
+    <w:p>
+      <w:pPr>
+        <w:rPr>
+          <w:sz w:val="24"/>
+          <w:szCs w:val="24"/>
+        </w:rPr>
+      </w:pPr>
+    </w:p>
+    <w:p>
+      <w:pPr>
+        <w:rPr>
+          <w:sz w:val="24"/>
+          <w:szCs w:val="24"/>
+        </w:rPr>
+      </w:pPr>
+    </w:p>
+    <w:p>
+      <w:pPr>
+        <w:rPr>
+          <w:sz w:val="24"/>
+          <w:szCs w:val="24"/>
+        </w:rPr>
+      </w:pPr>
+    </w:p>
+    <w:p>
+      <w:pPr>
+        <w:rPr>
+          <w:sz w:val="24"/>
+          <w:szCs w:val="24"/>
+        </w:rPr>
+      </w:pPr>
+    </w:p>
+    <w:p>
+      <w:pPr>
+        <w:rPr>
+          <w:sz w:val="24"/>
+          <w:szCs w:val="24"/>
+        </w:rPr>
+      </w:pPr>
+    </w:p>
+    <w:p>
+      <w:pPr>
+        <w:rPr>
+          <w:sz w:val="24"/>
+          <w:szCs w:val="24"/>
+        </w:rPr>
+      </w:pPr>
+    </w:p>
+    <w:p>
+      <w:pPr>
+        <w:rPr>
+          <w:sz w:val="24"/>
+          <w:szCs w:val="24"/>
+        </w:rPr>
+      </w:pPr>
+    </w:p>
+    <w:p>
+      <w:pPr>
+        <w:rPr>
+          <w:sz w:val="24"/>
+          <w:szCs w:val="24"/>
+        </w:rPr>
+      </w:pPr>
     </w:p>
     <w:p/>
     <w:sectPr>
@@ -1271,7 +1473,31 @@
           <w:rPr>
             <w:rStyle w:val="Hipervnculo"/>
           </w:rPr>
-          <w:t>https://www.elespanol.com/omicrono/tecnologia/20170707/nucleos-hilos-procesador-diferencian/229478224_0.html</w:t>
+          <w:t>https://www.e</w:t>
+        </w:r>
+        <w:r>
+          <w:rPr>
+            <w:rStyle w:val="Hipervnculo"/>
+          </w:rPr>
+          <w:t>l</w:t>
+        </w:r>
+        <w:r>
+          <w:rPr>
+            <w:rStyle w:val="Hipervnculo"/>
+          </w:rPr>
+          <w:t>espanol.com/omicrono/tecnologia/20170707/nu</w:t>
+        </w:r>
+        <w:r>
+          <w:rPr>
+            <w:rStyle w:val="Hipervnculo"/>
+          </w:rPr>
+          <w:t>c</w:t>
+        </w:r>
+        <w:r>
+          <w:rPr>
+            <w:rStyle w:val="Hipervnculo"/>
+          </w:rPr>
+          <w:t>leos-hilos-procesador-diferencian/229478224_0.html</w:t>
         </w:r>
       </w:hyperlink>
     </w:p>
@@ -1289,7 +1515,19 @@
           <w:rPr>
             <w:rStyle w:val="Hipervnculo"/>
           </w:rPr>
-          <w:t>https://www.elgrupoinformatico.com/que-son-los-nucleos-hilos-procesador-t39601.html</w:t>
+          <w:t>https://www.elgrupoinformatico.com/que-son-los-nucleos-hilos-p</w:t>
+        </w:r>
+        <w:r>
+          <w:rPr>
+            <w:rStyle w:val="Hipervnculo"/>
+          </w:rPr>
+          <w:t>r</w:t>
+        </w:r>
+        <w:r>
+          <w:rPr>
+            <w:rStyle w:val="Hipervnculo"/>
+          </w:rPr>
+          <w:t>ocesador-t39601.html</w:t>
         </w:r>
       </w:hyperlink>
     </w:p>
@@ -1307,7 +1545,19 @@
           <w:rPr>
             <w:rStyle w:val="Hipervnculo"/>
           </w:rPr>
-          <w:t>https://www.tomshardware.com/reviews/cpu-computing-thread-definition,5765.html</w:t>
+          <w:t>https://www.tomshardware.com/reviews/cpu-computin</w:t>
+        </w:r>
+        <w:r>
+          <w:rPr>
+            <w:rStyle w:val="Hipervnculo"/>
+          </w:rPr>
+          <w:t>g</w:t>
+        </w:r>
+        <w:r>
+          <w:rPr>
+            <w:rStyle w:val="Hipervnculo"/>
+          </w:rPr>
+          <w:t>-thread-definition,5765.html</w:t>
         </w:r>
       </w:hyperlink>
     </w:p>
@@ -1421,19 +1671,7 @@
           <w:rPr>
             <w:rStyle w:val="Hipervnculo"/>
           </w:rPr>
-          <w:t>https://web.njit.edu/~rlop</w:t>
-        </w:r>
-        <w:r>
-          <w:rPr>
-            <w:rStyle w:val="Hipervnculo"/>
-          </w:rPr>
-          <w:t>e</w:t>
-        </w:r>
-        <w:r>
-          <w:rPr>
-            <w:rStyle w:val="Hipervnculo"/>
-          </w:rPr>
-          <w:t>s/Mod11.2.pdf</w:t>
+          <w:t>https://web.njit.edu/~rlopes/Mod11.2.pdf</w:t>
         </w:r>
       </w:hyperlink>
     </w:p>
@@ -1459,19 +1697,7 @@
           <w:rPr>
             <w:rStyle w:val="Hipervnculo"/>
           </w:rPr>
-          <w:t>http://</w:t>
-        </w:r>
-        <w:r>
-          <w:rPr>
-            <w:rStyle w:val="Hipervnculo"/>
-          </w:rPr>
-          <w:t>w</w:t>
-        </w:r>
-        <w:r>
-          <w:rPr>
-            <w:rStyle w:val="Hipervnculo"/>
-          </w:rPr>
-          <w:t>ww.jornadassarteco.org/js2012/papers/paper_120.pdf</w:t>
+          <w:t>http://www.jornadassarteco.org/js2012/papers/paper_120.pdf</w:t>
         </w:r>
       </w:hyperlink>
     </w:p>
@@ -1810,39 +2036,7 @@
           <w:color w:val="2E2E2E"/>
           <w:highlight w:val="yellow"/>
         </w:rPr>
-        <w:t xml:space="preserve">. Cada registro vectorial contiene una pequeña serie de elementos. Por ejemplo, en Intel </w:t>
-      </w:r>
-      <w:proofErr w:type="spellStart"/>
-      <w:r>
-        <w:rPr>
-          <w:color w:val="2E2E2E"/>
-          <w:highlight w:val="yellow"/>
-        </w:rPr>
-        <w:t>Advanced</w:t>
-      </w:r>
-      <w:proofErr w:type="spellEnd"/>
-      <w:r>
-        <w:rPr>
-          <w:color w:val="2E2E2E"/>
-          <w:highlight w:val="yellow"/>
-        </w:rPr>
-        <w:t xml:space="preserve"> Vector </w:t>
-      </w:r>
-      <w:proofErr w:type="spellStart"/>
-      <w:r>
-        <w:rPr>
-          <w:color w:val="2E2E2E"/>
-          <w:highlight w:val="yellow"/>
-        </w:rPr>
-        <w:t>Extensions</w:t>
-      </w:r>
-      <w:proofErr w:type="spellEnd"/>
-      <w:r>
-        <w:rPr>
-          <w:color w:val="2E2E2E"/>
-          <w:highlight w:val="yellow"/>
-        </w:rPr>
-        <w:t xml:space="preserve"> (Intel AVX) cada registro puede contener ocho valores de punto flotante de precisión simple (32 bits). En las </w:t>
+        <w:t>. Cada registro vectorial contiene una pequeña serie de elementos. Por ejemplo, en Intel Advanced Vector Extensions (Intel AVX) cada registro puede contener ocho valores de punto flotante de precisión simple (32 bits). En las </w:t>
       </w:r>
       <w:hyperlink r:id="rId19" w:tooltip="Obtenga más información sobre Supercomputadora en las páginas de temas generados por AI de ScienceDirect" w:history="1">
         <w:r>
@@ -1960,23 +2154,7 @@
           <w:color w:val="2E2E2E"/>
           <w:highlight w:val="yellow"/>
         </w:rPr>
-        <w:t>-</w:t>
-      </w:r>
-      <w:proofErr w:type="spellStart"/>
-      <w:r>
-        <w:rPr>
-          <w:color w:val="2E2E2E"/>
-          <w:highlight w:val="yellow"/>
-        </w:rPr>
-        <w:t>way</w:t>
-      </w:r>
-      <w:proofErr w:type="spellEnd"/>
-      <w:r>
-        <w:rPr>
-          <w:color w:val="2E2E2E"/>
-          <w:highlight w:val="yellow"/>
-        </w:rPr>
-        <w:t xml:space="preserve"> requiere replicar la lógica de </w:t>
+        <w:t>-way requiere replicar la lógica de </w:t>
       </w:r>
       <w:hyperlink r:id="rId20" w:tooltip="Obtenga más información sobre la obtención de instrucciones de las páginas de temas generados por AI de ScienceDirect" w:history="1">
         <w:r>
@@ -3293,7 +3471,7 @@
       <w:r>
         <w:t>[</w:t>
       </w:r>
-      <w:hyperlink r:id="rId29" w:history="1">
+      <w:hyperlink r:id="rId29" w:anchor="Programming_language_support" w:history="1">
         <w:r>
           <w:rPr>
             <w:rStyle w:val="Hipervnculo"/>
@@ -8988,7 +9166,19 @@
           <w:rPr>
             <w:rStyle w:val="Hipervnculo"/>
           </w:rPr>
-          <w:t>http://www.chuidiang.org/clinux/procesos/procesoshilos.php#procesoshilos</w:t>
+          <w:t>http://w</w:t>
+        </w:r>
+        <w:r>
+          <w:rPr>
+            <w:rStyle w:val="Hipervnculo"/>
+          </w:rPr>
+          <w:t>w</w:t>
+        </w:r>
+        <w:r>
+          <w:rPr>
+            <w:rStyle w:val="Hipervnculo"/>
+          </w:rPr>
+          <w:t>w.chuidiang.org/clinux/procesos/procesoshilos.php#procesoshilos</w:t>
         </w:r>
       </w:hyperlink>
     </w:p>
@@ -9000,25 +9190,113 @@
     <w:p>
       <w:pPr>
         <w:pStyle w:val="Textocomentario"/>
+        <w:rPr>
+          <w:rStyle w:val="Hipervnculo"/>
+        </w:rPr>
       </w:pPr>
       <w:hyperlink r:id="rId43" w:history="1">
         <w:r>
           <w:rPr>
             <w:rStyle w:val="Hipervnculo"/>
           </w:rPr>
-          <w:t>https://en.wikipedia.org/wiki/Thread_(computing)</w:t>
+          <w:t>https://en.wi</w:t>
+        </w:r>
+        <w:r>
+          <w:rPr>
+            <w:rStyle w:val="Hipervnculo"/>
+          </w:rPr>
+          <w:t>k</w:t>
+        </w:r>
+        <w:r>
+          <w:rPr>
+            <w:rStyle w:val="Hipervnculo"/>
+          </w:rPr>
+          <w:t>ipedia.org/wiki/Thread_(computing)</w:t>
         </w:r>
       </w:hyperlink>
     </w:p>
     <w:p>
       <w:pPr>
         <w:pStyle w:val="Textocomentario"/>
+        <w:rPr>
+          <w:rStyle w:val="Hipervnculo"/>
+        </w:rPr>
       </w:pPr>
     </w:p>
     <w:p>
       <w:pPr>
         <w:pStyle w:val="Textocomentario"/>
       </w:pPr>
+      <w:hyperlink r:id="rId44" w:anchor="History" w:history="1">
+        <w:r>
+          <w:rPr>
+            <w:rStyle w:val="Hipervnculo"/>
+          </w:rPr>
+          <w:t>https://en.wikipedia.org/wiki/Thread_(computing)#History</w:t>
+        </w:r>
+      </w:hyperlink>
+    </w:p>
+    <w:p>
+      <w:pPr>
+        <w:pStyle w:val="Textocomentario"/>
+      </w:pPr>
+    </w:p>
+    <w:p>
+      <w:pPr>
+        <w:pStyle w:val="Textocomentario"/>
+      </w:pPr>
+    </w:p>
+  </w:comment>
+  <w:comment w:id="9" w:author="LILIANA MARCELA BARBOSA ESTEBAN" w:date="2020-07-16T23:54:00Z" w:initials="LMBE">
+    <w:p>
+      <w:pPr>
+        <w:pStyle w:val="Textocomentario"/>
+      </w:pPr>
+      <w:r>
+        <w:rPr>
+          <w:rStyle w:val="Refdecomentario"/>
+        </w:rPr>
+        <w:annotationRef/>
+      </w:r>
+      <w:hyperlink r:id="rId45" w:history="1">
+        <w:r>
+          <w:rPr>
+            <w:rStyle w:val="Hipervnculo"/>
+          </w:rPr>
+          <w:t>https://www.elgrupoinformatico.com/que-son-los-nucleos-hilos-procesador-t39601.html</w:t>
+        </w:r>
+      </w:hyperlink>
+    </w:p>
+    <w:p>
+      <w:pPr>
+        <w:pStyle w:val="Textocomentario"/>
+      </w:pPr>
+    </w:p>
+    <w:p>
+      <w:pPr>
+        <w:pStyle w:val="Textocomentario"/>
+      </w:pPr>
+    </w:p>
+  </w:comment>
+  <w:comment w:id="10" w:author="LILIANA MARCELA BARBOSA ESTEBAN" w:date="2020-07-16T22:46:00Z" w:initials="LMBE">
+    <w:p>
+      <w:pPr>
+        <w:pStyle w:val="Textocomentario"/>
+      </w:pPr>
+      <w:r>
+        <w:rPr>
+          <w:rStyle w:val="Refdecomentario"/>
+        </w:rPr>
+        <w:annotationRef/>
+      </w:r>
+      <w:hyperlink r:id="rId46" w:history="1">
+        <w:r>
+          <w:rPr>
+            <w:rStyle w:val="Hipervnculo"/>
+          </w:rPr>
+          <w:t>https://www.edu.xunta.gal/centros/iesblancoamorculleredo/aulavirtual2/pluginfile.php/27906/mod_book/chapter/3692/El%20micropocesador.pdf</w:t>
+        </w:r>
+      </w:hyperlink>
     </w:p>
   </w:comment>
 </w:comments>
@@ -9035,6 +9313,8 @@
   <w15:commentEx w15:paraId="4B0805AE" w15:done="0"/>
   <w15:commentEx w15:paraId="6534B31C" w15:done="0"/>
   <w15:commentEx w15:paraId="24BD6DE7" w15:done="0"/>
+  <w15:commentEx w15:paraId="73EDC010" w15:done="0"/>
+  <w15:commentEx w15:paraId="36467FD5" w15:done="0"/>
 </w15:commentsEx>
 </file>
 
@@ -9049,6 +9329,8 @@
   <w16cex:commentExtensible w16cex:durableId="22BB2D62" w16cex:dateUtc="2020-07-17T00:47:00Z"/>
   <w16cex:commentExtensible w16cex:durableId="22BB1867" w16cex:dateUtc="2020-07-16T23:18:00Z"/>
   <w16cex:commentExtensible w16cex:durableId="22BA8C95" w16cex:dateUtc="2020-07-16T13:21:00Z"/>
+  <w16cex:commentExtensible w16cex:durableId="22BB674C" w16cex:dateUtc="2020-07-17T04:54:00Z"/>
+  <w16cex:commentExtensible w16cex:durableId="22BB66B4" w16cex:dateUtc="2020-07-17T03:46:00Z"/>
 </w16cex:commentsExtensible>
 </file>
 
@@ -9063,6 +9345,8 @@
   <w16cid:commentId w16cid:paraId="4B0805AE" w16cid:durableId="22BB2D62"/>
   <w16cid:commentId w16cid:paraId="6534B31C" w16cid:durableId="22BB1867"/>
   <w16cid:commentId w16cid:paraId="24BD6DE7" w16cid:durableId="22BA8C95"/>
+  <w16cid:commentId w16cid:paraId="73EDC010" w16cid:durableId="22BB674C"/>
+  <w16cid:commentId w16cid:paraId="36467FD5" w16cid:durableId="22BB66B4"/>
 </w16cid:commentsIds>
 </file>
 

</xml_diff>

<commit_message>
Final del desarrollo y mejora en la introducción
</commit_message>
<xml_diff>
--- a/INFORME_HILOS.docx
+++ b/INFORME_HILOS.docx
@@ -223,29 +223,7 @@
           <w:sz w:val="21"/>
           <w:szCs w:val="21"/>
         </w:rPr>
-        <w:t xml:space="preserve">- ¿Hardware y software </w:t>
-      </w:r>
-      <w:proofErr w:type="spellStart"/>
-      <w:r>
-        <w:rPr>
-          <w:rFonts w:ascii="Arial" w:hAnsi="Arial" w:cs="Arial"/>
-          <w:color w:val="3C4043"/>
-          <w:spacing w:val="3"/>
-          <w:sz w:val="21"/>
-          <w:szCs w:val="21"/>
-        </w:rPr>
-        <w:t>threads</w:t>
-      </w:r>
-      <w:proofErr w:type="spellEnd"/>
-      <w:r>
-        <w:rPr>
-          <w:rFonts w:ascii="Arial" w:hAnsi="Arial" w:cs="Arial"/>
-          <w:color w:val="3C4043"/>
-          <w:spacing w:val="3"/>
-          <w:sz w:val="21"/>
-          <w:szCs w:val="21"/>
-        </w:rPr>
-        <w:t>?</w:t>
+        <w:t>- ¿Hardware y software threads?</w:t>
       </w:r>
       <w:commentRangeEnd w:id="4"/>
       <w:r>
@@ -896,8 +874,6 @@
           <w:bCs/>
           <w:color w:val="3C4043"/>
           <w:spacing w:val="3"/>
-          <w:sz w:val="21"/>
-          <w:szCs w:val="21"/>
         </w:rPr>
       </w:pPr>
       <w:commentRangeStart w:id="9"/>
@@ -908,8 +884,6 @@
           <w:bCs/>
           <w:color w:val="3C4043"/>
           <w:spacing w:val="3"/>
-          <w:sz w:val="21"/>
-          <w:szCs w:val="21"/>
         </w:rPr>
         <w:lastRenderedPageBreak/>
         <w:t>LOS HILOS A NIVEL DEL MICROPROCESADOR</w:t>
@@ -918,6 +892,9 @@
       <w:r>
         <w:rPr>
           <w:rStyle w:val="Refdecomentario"/>
+          <w:rFonts w:ascii="Arial" w:hAnsi="Arial" w:cs="Arial"/>
+          <w:sz w:val="22"/>
+          <w:szCs w:val="22"/>
         </w:rPr>
         <w:commentReference w:id="9"/>
       </w:r>
@@ -927,8 +904,6 @@
         <w:rPr>
           <w:rFonts w:ascii="Arial" w:hAnsi="Arial" w:cs="Arial"/>
           <w:spacing w:val="3"/>
-          <w:sz w:val="21"/>
-          <w:szCs w:val="21"/>
         </w:rPr>
       </w:pPr>
     </w:p>
@@ -939,8 +914,6 @@
           <w:b/>
           <w:bCs/>
           <w:spacing w:val="3"/>
-          <w:sz w:val="21"/>
-          <w:szCs w:val="21"/>
         </w:rPr>
       </w:pPr>
       <w:r>
@@ -949,8 +922,6 @@
           <w:b/>
           <w:bCs/>
           <w:spacing w:val="3"/>
-          <w:sz w:val="21"/>
-          <w:szCs w:val="21"/>
         </w:rPr>
         <w:t>INTRODUCCIÓN</w:t>
       </w:r>
@@ -960,16 +931,55 @@
         <w:rPr>
           <w:rFonts w:ascii="Arial" w:hAnsi="Arial" w:cs="Arial"/>
           <w:spacing w:val="3"/>
-          <w:sz w:val="21"/>
-          <w:szCs w:val="21"/>
         </w:rPr>
       </w:pPr>
       <w:r>
         <w:rPr>
           <w:rFonts w:ascii="Arial" w:hAnsi="Arial" w:cs="Arial"/>
           <w:spacing w:val="3"/>
-          <w:sz w:val="21"/>
-          <w:szCs w:val="21"/>
+        </w:rPr>
+        <w:t xml:space="preserve">En los últimos años, el desarrollo y la evolución de los aparatos electrónicos a nuestro alrededor ha sido de manera </w:t>
+      </w:r>
+      <w:r>
+        <w:rPr>
+          <w:rFonts w:ascii="Arial" w:hAnsi="Arial" w:cs="Arial"/>
+          <w:spacing w:val="3"/>
+        </w:rPr>
+        <w:t>vertiginosa</w:t>
+      </w:r>
+      <w:r>
+        <w:rPr>
+          <w:rFonts w:ascii="Arial" w:hAnsi="Arial" w:cs="Arial"/>
+          <w:spacing w:val="3"/>
+        </w:rPr>
+        <w:t xml:space="preserve">, tanto es así que han abarcado gran parte de los aspectos de nuestro día. Esto ha sido posible, gracias al desarrollo de la electrónica digital, la cual permitió la aparición de los microprocesadores usados </w:t>
+      </w:r>
+      <w:r>
+        <w:rPr>
+          <w:rFonts w:ascii="Arial" w:hAnsi="Arial" w:cs="Arial"/>
+          <w:spacing w:val="3"/>
+        </w:rPr>
+        <w:t>actualmente</w:t>
+      </w:r>
+      <w:r>
+        <w:rPr>
+          <w:rFonts w:ascii="Arial" w:hAnsi="Arial" w:cs="Arial"/>
+          <w:spacing w:val="3"/>
+        </w:rPr>
+        <w:t>.</w:t>
+      </w:r>
+    </w:p>
+    <w:p>
+      <w:pPr>
+        <w:rPr>
+          <w:rFonts w:ascii="Arial" w:hAnsi="Arial" w:cs="Arial"/>
+          <w:spacing w:val="3"/>
+        </w:rPr>
+      </w:pPr>
+      <w:r>
+        <w:rPr>
+          <w:rFonts w:ascii="Arial" w:hAnsi="Arial" w:cs="Arial"/>
+          <w:spacing w:val="3"/>
         </w:rPr>
         <w:t xml:space="preserve">El microprocesador es un circuito integrado de gran eficiencia que se encuentra en todo dispositivo electrónico y actúa como la unidad central de procesamiento de la máquina. Su rendimiento se </w:t>
       </w:r>
@@ -978,8 +988,6 @@
         <w:rPr>
           <w:rFonts w:ascii="Arial" w:hAnsi="Arial" w:cs="Arial"/>
           <w:spacing w:val="3"/>
-          <w:sz w:val="21"/>
-          <w:szCs w:val="21"/>
         </w:rPr>
         <w:t>determina por varios factores: la frecuencia de reloj, el número de bits que utiliza, la memoria caché y la cantidad de núcleos</w:t>
       </w:r>
@@ -988,8 +996,8 @@
         <w:rPr>
           <w:rStyle w:val="Refdecomentario"/>
           <w:rFonts w:ascii="Arial" w:hAnsi="Arial" w:cs="Arial"/>
-          <w:sz w:val="21"/>
-          <w:szCs w:val="21"/>
+          <w:sz w:val="22"/>
+          <w:szCs w:val="22"/>
         </w:rPr>
         <w:commentReference w:id="10"/>
       </w:r>
@@ -997,8 +1005,6 @@
         <w:rPr>
           <w:rFonts w:ascii="Arial" w:hAnsi="Arial" w:cs="Arial"/>
           <w:spacing w:val="3"/>
-          <w:sz w:val="21"/>
-          <w:szCs w:val="21"/>
         </w:rPr>
         <w:t xml:space="preserve">. Estos núcleos o </w:t>
       </w:r>
@@ -1008,8 +1014,6 @@
           <w:i/>
           <w:iCs/>
           <w:spacing w:val="3"/>
-          <w:sz w:val="21"/>
-          <w:szCs w:val="21"/>
         </w:rPr>
         <w:t>cores</w:t>
       </w:r>
@@ -1017,8 +1021,6 @@
         <w:rPr>
           <w:rFonts w:ascii="Arial" w:hAnsi="Arial" w:cs="Arial"/>
           <w:spacing w:val="3"/>
-          <w:sz w:val="21"/>
-          <w:szCs w:val="21"/>
         </w:rPr>
         <w:t xml:space="preserve"> son como subprocesadores que dentro del microprocesador le permiten realizar varias tareas al mismo tiempo.</w:t>
       </w:r>
@@ -1028,16 +1030,12 @@
         <w:rPr>
           <w:rFonts w:ascii="Arial" w:hAnsi="Arial" w:cs="Arial"/>
           <w:spacing w:val="3"/>
-          <w:sz w:val="21"/>
-          <w:szCs w:val="21"/>
         </w:rPr>
       </w:pPr>
       <w:r>
         <w:rPr>
           <w:rFonts w:ascii="Arial" w:hAnsi="Arial" w:cs="Arial"/>
           <w:spacing w:val="3"/>
-          <w:sz w:val="21"/>
-          <w:szCs w:val="21"/>
         </w:rPr>
         <w:t>Por otro lado, los hilos son una especie de versión virtual de los núcleos. Son los que permiten definir el flujo de control de un programa dándole la ilusión al usuario de que la máquina puede hacer más de una cosa al mismo tiempo. Esto lo logra mediante la división de las tareas y la alternación de ellas.</w:t>
       </w:r>
@@ -1047,16 +1045,12 @@
         <w:rPr>
           <w:rFonts w:ascii="Arial" w:hAnsi="Arial" w:cs="Arial"/>
           <w:spacing w:val="3"/>
-          <w:sz w:val="21"/>
-          <w:szCs w:val="21"/>
         </w:rPr>
       </w:pPr>
       <w:r>
         <w:rPr>
           <w:rFonts w:ascii="Arial" w:hAnsi="Arial" w:cs="Arial"/>
           <w:spacing w:val="3"/>
-          <w:sz w:val="21"/>
-          <w:szCs w:val="21"/>
         </w:rPr>
         <w:t>Puesto que durante los últimos años los microprocesadores forman parte de la mayoría de los elementos con los que se interactúa día a día, es importante estudiar a fondo los hilos</w:t>
       </w:r>
@@ -1064,8 +1058,6 @@
         <w:rPr>
           <w:rFonts w:ascii="Arial" w:hAnsi="Arial" w:cs="Arial"/>
           <w:spacing w:val="3"/>
-          <w:sz w:val="21"/>
-          <w:szCs w:val="21"/>
         </w:rPr>
         <w:t xml:space="preserve"> </w:t>
       </w:r>
@@ -1073,8 +1065,6 @@
         <w:rPr>
           <w:rFonts w:ascii="Arial" w:hAnsi="Arial" w:cs="Arial"/>
           <w:spacing w:val="3"/>
-          <w:sz w:val="21"/>
-          <w:szCs w:val="21"/>
         </w:rPr>
         <w:t xml:space="preserve">ya que son los </w:t>
       </w:r>
@@ -1082,8 +1072,6 @@
         <w:rPr>
           <w:rFonts w:ascii="Arial" w:hAnsi="Arial" w:cs="Arial"/>
           <w:spacing w:val="3"/>
-          <w:sz w:val="21"/>
-          <w:szCs w:val="21"/>
         </w:rPr>
         <w:t xml:space="preserve">elementos </w:t>
       </w:r>
@@ -1091,8 +1079,6 @@
         <w:rPr>
           <w:rFonts w:ascii="Arial" w:hAnsi="Arial" w:cs="Arial"/>
           <w:spacing w:val="3"/>
-          <w:sz w:val="21"/>
-          <w:szCs w:val="21"/>
         </w:rPr>
         <w:t>que aprovechan con creciente productividad los tiempos de espera entre procesos, optimizando el funcionamiento del procesador.</w:t>
       </w:r>
@@ -1101,24 +1087,18 @@
       <w:pPr>
         <w:rPr>
           <w:rFonts w:ascii="Arial" w:hAnsi="Arial" w:cs="Arial"/>
-          <w:sz w:val="21"/>
-          <w:szCs w:val="21"/>
         </w:rPr>
       </w:pPr>
       <w:r>
         <w:rPr>
           <w:rFonts w:ascii="Arial" w:hAnsi="Arial" w:cs="Arial"/>
           <w:spacing w:val="3"/>
-          <w:sz w:val="21"/>
-          <w:szCs w:val="21"/>
         </w:rPr>
         <w:t xml:space="preserve">Para este trabajo se toma de referencia </w:t>
       </w:r>
       <w:r>
         <w:rPr>
           <w:rFonts w:ascii="Arial" w:hAnsi="Arial" w:cs="Arial"/>
-          <w:sz w:val="21"/>
-          <w:szCs w:val="21"/>
         </w:rPr>
         <w:t xml:space="preserve">un conjunto de documentos y páginas web con información verídica, donde los autores explican desde diferentes puntos qué son los hilos a nivel del microprocesador, y su implementación por </w:t>
       </w:r>
@@ -1127,16 +1107,12 @@
           <w:rFonts w:ascii="Arial" w:hAnsi="Arial" w:cs="Arial"/>
           <w:i/>
           <w:iCs/>
-          <w:sz w:val="21"/>
-          <w:szCs w:val="21"/>
         </w:rPr>
         <w:t xml:space="preserve">software </w:t>
       </w:r>
       <w:r>
         <w:rPr>
           <w:rFonts w:ascii="Arial" w:hAnsi="Arial" w:cs="Arial"/>
-          <w:sz w:val="21"/>
-          <w:szCs w:val="21"/>
         </w:rPr>
         <w:t>y</w:t>
       </w:r>
@@ -1145,48 +1121,36 @@
           <w:rFonts w:ascii="Arial" w:hAnsi="Arial" w:cs="Arial"/>
           <w:i/>
           <w:iCs/>
-          <w:sz w:val="21"/>
-          <w:szCs w:val="21"/>
         </w:rPr>
         <w:t xml:space="preserve"> hardware</w:t>
       </w:r>
       <w:r>
         <w:rPr>
           <w:rFonts w:ascii="Arial" w:hAnsi="Arial" w:cs="Arial"/>
-          <w:sz w:val="21"/>
-          <w:szCs w:val="21"/>
         </w:rPr>
         <w:t xml:space="preserve">. Por otra parte, cabe resaltar que el tema se aborda de manera expositiva, retomando una parte de la historia de ese </w:t>
       </w:r>
       <w:r>
         <w:rPr>
           <w:rFonts w:ascii="Arial" w:hAnsi="Arial" w:cs="Arial"/>
-          <w:sz w:val="21"/>
-          <w:szCs w:val="21"/>
         </w:rPr>
         <w:t>método y</w:t>
       </w:r>
       <w:r>
         <w:rPr>
           <w:rFonts w:ascii="Arial" w:hAnsi="Arial" w:cs="Arial"/>
-          <w:sz w:val="21"/>
-          <w:szCs w:val="21"/>
         </w:rPr>
         <w:t xml:space="preserve"> concluyendo en la importancia de </w:t>
       </w:r>
       <w:r>
         <w:rPr>
           <w:rFonts w:ascii="Arial" w:hAnsi="Arial" w:cs="Arial"/>
-          <w:sz w:val="21"/>
-          <w:szCs w:val="21"/>
         </w:rPr>
         <w:t>él</w:t>
       </w:r>
       <w:r>
         <w:rPr>
           <w:rFonts w:ascii="Arial" w:hAnsi="Arial" w:cs="Arial"/>
-          <w:sz w:val="21"/>
-          <w:szCs w:val="21"/>
         </w:rPr>
         <w:t>.</w:t>
       </w:r>
@@ -1196,17 +1160,13 @@
         <w:rPr>
           <w:rFonts w:ascii="Arial" w:hAnsi="Arial" w:cs="Arial"/>
           <w:spacing w:val="3"/>
-          <w:sz w:val="21"/>
-          <w:szCs w:val="21"/>
-        </w:rPr>
-      </w:pPr>
-    </w:p>
-    <w:p>
-      <w:pPr>
-        <w:rPr>
-          <w:rFonts w:ascii="Arial" w:hAnsi="Arial" w:cs="Arial"/>
-          <w:sz w:val="21"/>
-          <w:szCs w:val="21"/>
+        </w:rPr>
+      </w:pPr>
+    </w:p>
+    <w:p>
+      <w:pPr>
+        <w:rPr>
+          <w:rFonts w:ascii="Arial" w:hAnsi="Arial" w:cs="Arial"/>
         </w:rPr>
       </w:pPr>
       <w:r>
@@ -1215,215 +1175,1141 @@
           <w:b/>
           <w:bCs/>
           <w:spacing w:val="3"/>
-          <w:sz w:val="21"/>
-          <w:szCs w:val="21"/>
         </w:rPr>
         <w:t>DESARROLLO</w:t>
       </w:r>
       <w:r>
         <w:rPr>
           <w:rFonts w:ascii="Arial" w:hAnsi="Arial" w:cs="Arial"/>
-          <w:sz w:val="21"/>
-          <w:szCs w:val="21"/>
-        </w:rPr>
-        <w:t xml:space="preserve"> </w:t>
-      </w:r>
-    </w:p>
-    <w:p>
-      <w:pPr>
-        <w:rPr>
-          <w:rFonts w:ascii="Arial" w:hAnsi="Arial" w:cs="Arial"/>
-          <w:sz w:val="21"/>
-          <w:szCs w:val="21"/>
-        </w:rPr>
-      </w:pPr>
-      <w:r>
-        <w:rPr>
-          <w:rFonts w:ascii="Arial" w:hAnsi="Arial" w:cs="Arial"/>
-          <w:sz w:val="21"/>
-          <w:szCs w:val="21"/>
-        </w:rPr>
-        <w:t>Un programa en ejecución es un proceso con zona propia de memoria que puede tener varios hilos</w:t>
-      </w:r>
-      <w:r>
-        <w:rPr>
-          <w:rFonts w:ascii="Arial" w:hAnsi="Arial" w:cs="Arial"/>
-          <w:sz w:val="21"/>
-          <w:szCs w:val="21"/>
-        </w:rPr>
-        <w:t xml:space="preserve">. Precisamente, como </w:t>
+        </w:rPr>
+        <w:t xml:space="preserve"> </w:t>
+      </w:r>
+    </w:p>
+    <w:p>
+      <w:pPr>
+        <w:rPr>
+          <w:rFonts w:ascii="Arial" w:hAnsi="Arial" w:cs="Arial"/>
+        </w:rPr>
+      </w:pPr>
+      <w:r>
+        <w:rPr>
+          <w:rFonts w:ascii="Arial" w:hAnsi="Arial" w:cs="Arial"/>
+        </w:rPr>
+        <w:t xml:space="preserve">Un proceso es una serie de recursos asociados con un cálculo en una zona </w:t>
+      </w:r>
+      <w:r>
+        <w:rPr>
+          <w:rFonts w:ascii="Arial" w:hAnsi="Arial" w:cs="Arial"/>
+        </w:rPr>
+        <w:t>específica</w:t>
+      </w:r>
+      <w:r>
+        <w:rPr>
+          <w:rFonts w:ascii="Arial" w:hAnsi="Arial" w:cs="Arial"/>
+        </w:rPr>
+        <w:t xml:space="preserve"> de memoria. Básicamente, es un programa en ejecución que puede tener uno o varios hilos. Es importante mencionar que un hilo es un contexto de ejecución, dónde se encuentra la información necesaria para que el núcleo del microprocesador pueda ejecutar una secuencia de instrucciones.</w:t>
+      </w:r>
+      <w:r>
+        <w:rPr>
+          <w:rFonts w:ascii="Arial" w:hAnsi="Arial" w:cs="Arial"/>
+        </w:rPr>
+        <w:t xml:space="preserve"> Además, los </w:t>
+      </w:r>
+      <w:r>
+        <w:rPr>
+          <w:rFonts w:ascii="Arial" w:hAnsi="Arial" w:cs="Arial"/>
+          <w:i/>
+          <w:iCs/>
+        </w:rPr>
+        <w:t>threads</w:t>
+      </w:r>
+      <w:r>
+        <w:rPr>
+          <w:rFonts w:ascii="Arial" w:hAnsi="Arial" w:cs="Arial"/>
+        </w:rPr>
+        <w:t xml:space="preserve"> usan </w:t>
+      </w:r>
+      <w:r>
+        <w:rPr>
+          <w:rFonts w:ascii="Arial" w:hAnsi="Arial" w:cs="Arial"/>
+        </w:rPr>
+        <w:t>la misma zona de memoria</w:t>
+      </w:r>
+      <w:r>
+        <w:rPr>
+          <w:rFonts w:ascii="Arial" w:hAnsi="Arial" w:cs="Arial"/>
+        </w:rPr>
+        <w:t xml:space="preserve"> pero diferente posición</w:t>
+      </w:r>
+      <w:r>
+        <w:rPr>
+          <w:rFonts w:ascii="Arial" w:hAnsi="Arial" w:cs="Arial"/>
+        </w:rPr>
+        <w:t xml:space="preserve"> </w:t>
+      </w:r>
+      <w:r>
+        <w:rPr>
+          <w:rFonts w:ascii="Arial" w:hAnsi="Arial" w:cs="Arial"/>
+        </w:rPr>
+        <w:t xml:space="preserve">en el </w:t>
+      </w:r>
+      <w:r>
+        <w:rPr>
+          <w:rFonts w:ascii="Arial" w:hAnsi="Arial" w:cs="Arial"/>
+          <w:i/>
+          <w:iCs/>
+        </w:rPr>
+        <w:t>stack</w:t>
+      </w:r>
+      <w:r>
+        <w:rPr>
+          <w:rFonts w:ascii="Arial" w:hAnsi="Arial" w:cs="Arial"/>
+        </w:rPr>
+        <w:t xml:space="preserve"> y los registros</w:t>
+      </w:r>
+      <w:r>
+        <w:rPr>
+          <w:rFonts w:ascii="Arial" w:hAnsi="Arial" w:cs="Arial"/>
+        </w:rPr>
+        <w:t>, lo que conlleva a que si alguno de ellos altera una variable los demás</w:t>
+      </w:r>
+      <w:r>
+        <w:rPr>
+          <w:rFonts w:ascii="Arial" w:hAnsi="Arial" w:cs="Arial"/>
+        </w:rPr>
+        <w:t xml:space="preserve"> hilos</w:t>
+      </w:r>
+      <w:r>
+        <w:rPr>
+          <w:rFonts w:ascii="Arial" w:hAnsi="Arial" w:cs="Arial"/>
+        </w:rPr>
+        <w:t xml:space="preserve"> verán el cambio (lo que no ocurriría con los procesos)</w:t>
+      </w:r>
+      <w:r>
+        <w:rPr>
+          <w:rFonts w:ascii="Arial" w:hAnsi="Arial" w:cs="Arial"/>
+        </w:rPr>
+        <w:t>.</w:t>
+      </w:r>
+    </w:p>
+    <w:p>
+      <w:pPr>
+        <w:rPr>
+          <w:rFonts w:ascii="Arial" w:hAnsi="Arial" w:cs="Arial"/>
+        </w:rPr>
+      </w:pPr>
+      <w:r>
+        <w:rPr>
+          <w:rFonts w:ascii="Arial" w:eastAsia="Arial" w:hAnsi="Arial" w:cs="Arial"/>
+        </w:rPr>
+        <w:t>Algunas de las variadas ventajas de los hilos son</w:t>
+      </w:r>
+      <w:r>
+        <w:rPr>
+          <w:rFonts w:ascii="Arial" w:hAnsi="Arial" w:cs="Arial"/>
+        </w:rPr>
+        <w:t>:</w:t>
+      </w:r>
+      <w:r>
+        <w:rPr>
+          <w:rFonts w:ascii="Arial" w:hAnsi="Arial" w:cs="Arial"/>
+        </w:rPr>
+        <w:t xml:space="preserve"> </w:t>
       </w:r>
       <w:commentRangeStart w:id="11"/>
       <w:r>
         <w:rPr>
           <w:rFonts w:ascii="Arial" w:hAnsi="Arial" w:cs="Arial"/>
-          <w:sz w:val="21"/>
-          <w:szCs w:val="21"/>
-        </w:rPr>
-        <w:t xml:space="preserve">los </w:t>
-      </w:r>
-      <w:r>
-        <w:rPr>
-          <w:rFonts w:ascii="Arial" w:hAnsi="Arial" w:cs="Arial"/>
-          <w:sz w:val="21"/>
-          <w:szCs w:val="21"/>
-        </w:rPr>
-        <w:t>hilos son una versión virtual de los núcleos del microprocesador</w:t>
+        </w:rPr>
+        <w:t>capacidad de respuesta, cambio de contexto más rápido, utilización efectiva del sistema multiprocesador, compartir recursos, mejor comunicación y rendimiento mejorado del sistema.</w:t>
       </w:r>
       <w:commentRangeEnd w:id="11"/>
       <w:r>
         <w:rPr>
           <w:rStyle w:val="Refdecomentario"/>
           <w:rFonts w:ascii="Arial" w:hAnsi="Arial" w:cs="Arial"/>
-          <w:sz w:val="21"/>
-          <w:szCs w:val="21"/>
+          <w:sz w:val="22"/>
+          <w:szCs w:val="22"/>
         </w:rPr>
         <w:commentReference w:id="11"/>
       </w:r>
-      <w:r>
-        <w:rPr>
-          <w:rFonts w:ascii="Arial" w:hAnsi="Arial" w:cs="Arial"/>
-          <w:sz w:val="21"/>
-          <w:szCs w:val="21"/>
-        </w:rPr>
-        <w:t xml:space="preserve">, ello implica </w:t>
-      </w:r>
-      <w:r>
-        <w:rPr>
-          <w:rFonts w:ascii="Arial" w:hAnsi="Arial" w:cs="Arial"/>
-          <w:sz w:val="21"/>
-          <w:szCs w:val="21"/>
-        </w:rPr>
-        <w:t xml:space="preserve">que dentro de un proceso se puedan ejecutar </w:t>
-      </w:r>
-      <w:r>
-        <w:rPr>
-          <w:rFonts w:ascii="Arial" w:hAnsi="Arial" w:cs="Arial"/>
-          <w:sz w:val="21"/>
-          <w:szCs w:val="21"/>
-        </w:rPr>
-        <w:t>diferentes instrucciones “al mismo tiempo”</w:t>
-      </w:r>
-      <w:r>
-        <w:rPr>
-          <w:rFonts w:ascii="Arial" w:hAnsi="Arial" w:cs="Arial"/>
-          <w:sz w:val="21"/>
-          <w:szCs w:val="21"/>
+    </w:p>
+    <w:p>
+      <w:pPr>
+        <w:rPr>
+          <w:rFonts w:ascii="Arial" w:hAnsi="Arial" w:cs="Arial"/>
+          <w:shd w:val="clear" w:color="auto" w:fill="FFFFFF"/>
+        </w:rPr>
+      </w:pPr>
+      <w:r>
+        <w:rPr>
+          <w:rFonts w:ascii="Arial" w:hAnsi="Arial" w:cs="Arial"/>
+        </w:rPr>
+        <w:t>A pesar de que</w:t>
+      </w:r>
+      <w:r>
+        <w:rPr>
+          <w:rFonts w:ascii="Arial" w:hAnsi="Arial" w:cs="Arial"/>
+        </w:rPr>
+        <w:t xml:space="preserve"> los </w:t>
+      </w:r>
+      <w:r>
+        <w:rPr>
+          <w:rFonts w:ascii="Arial" w:hAnsi="Arial" w:cs="Arial"/>
+        </w:rPr>
+        <w:t xml:space="preserve">hilos son un concepto bastante ligado a los microprocesadores, </w:t>
+      </w:r>
+      <w:commentRangeStart w:id="12"/>
+      <w:r>
+        <w:rPr>
+          <w:rFonts w:ascii="Arial" w:hAnsi="Arial" w:cs="Arial"/>
+        </w:rPr>
+        <w:t>la noción de flujo</w:t>
+      </w:r>
+      <w:r>
+        <w:rPr>
+          <w:rFonts w:ascii="Arial" w:hAnsi="Arial" w:cs="Arial"/>
+        </w:rPr>
+        <w:t xml:space="preserve"> </w:t>
+      </w:r>
+      <w:r>
+        <w:rPr>
+          <w:rFonts w:ascii="Arial" w:hAnsi="Arial" w:cs="Arial"/>
+        </w:rPr>
+        <w:t>secuencial de control</w:t>
+      </w:r>
+      <w:r>
+        <w:rPr>
+          <w:rFonts w:ascii="Arial" w:hAnsi="Arial" w:cs="Arial"/>
+        </w:rPr>
+        <w:t xml:space="preserve">, </w:t>
+      </w:r>
+      <w:r>
+        <w:rPr>
+          <w:rFonts w:ascii="Arial" w:hAnsi="Arial" w:cs="Arial"/>
+        </w:rPr>
+        <w:t>con la que se conoce</w:t>
+      </w:r>
+      <w:r>
+        <w:rPr>
+          <w:rFonts w:ascii="Arial" w:hAnsi="Arial" w:cs="Arial"/>
+        </w:rPr>
+        <w:t xml:space="preserve"> actualmente, </w:t>
+      </w:r>
+      <w:r>
+        <w:rPr>
+          <w:rFonts w:ascii="Arial" w:hAnsi="Arial" w:cs="Arial"/>
+        </w:rPr>
+        <w:t xml:space="preserve">se remonta a </w:t>
+      </w:r>
+      <w:r>
+        <w:rPr>
+          <w:rFonts w:ascii="Arial" w:hAnsi="Arial" w:cs="Arial"/>
+        </w:rPr>
+        <w:lastRenderedPageBreak/>
+        <w:t xml:space="preserve">1965 con el sistema </w:t>
+      </w:r>
+      <w:r>
+        <w:rPr>
+          <w:rFonts w:ascii="Arial" w:eastAsia="Times New Roman" w:hAnsi="Arial" w:cs="Arial"/>
+          <w:lang w:eastAsia="es-CO"/>
+        </w:rPr>
+        <w:t>Berkeley Timesharing.</w:t>
+      </w:r>
+      <w:commentRangeEnd w:id="12"/>
+      <w:r>
+        <w:rPr>
+          <w:rStyle w:val="Refdecomentario"/>
+          <w:rFonts w:ascii="Arial" w:hAnsi="Arial" w:cs="Arial"/>
+          <w:sz w:val="22"/>
+          <w:szCs w:val="22"/>
+        </w:rPr>
+        <w:commentReference w:id="12"/>
+      </w:r>
+      <w:r>
+        <w:rPr>
+          <w:rFonts w:ascii="Arial" w:eastAsia="Times New Roman" w:hAnsi="Arial" w:cs="Arial"/>
+          <w:lang w:eastAsia="es-CO"/>
+        </w:rPr>
+        <w:t xml:space="preserve"> Lo anterior implica que </w:t>
+      </w:r>
+      <w:r>
+        <w:rPr>
+          <w:rFonts w:ascii="Arial" w:eastAsia="Times New Roman" w:hAnsi="Arial" w:cs="Arial"/>
+          <w:lang w:eastAsia="es-CO"/>
+        </w:rPr>
+        <w:t xml:space="preserve">el concepto </w:t>
+      </w:r>
+      <w:r>
+        <w:rPr>
+          <w:rFonts w:ascii="Arial" w:eastAsia="Times New Roman" w:hAnsi="Arial" w:cs="Arial"/>
+          <w:lang w:eastAsia="es-CO"/>
+        </w:rPr>
+        <w:t xml:space="preserve">nació antes del microprocesador </w:t>
+      </w:r>
+      <w:r>
+        <w:rPr>
+          <w:rFonts w:ascii="Arial" w:eastAsia="Times New Roman" w:hAnsi="Arial" w:cs="Arial"/>
+          <w:lang w:eastAsia="es-CO"/>
+        </w:rPr>
+        <w:t>en sí, llamándose proceso y no hilo.</w:t>
+      </w:r>
+      <w:r>
+        <w:rPr>
+          <w:rFonts w:ascii="Arial" w:eastAsia="Times New Roman" w:hAnsi="Arial" w:cs="Arial"/>
+          <w:lang w:eastAsia="es-CO"/>
+        </w:rPr>
+        <w:t xml:space="preserve"> </w:t>
+      </w:r>
+      <w:r>
+        <w:rPr>
+          <w:rFonts w:ascii="Arial" w:eastAsia="Times New Roman" w:hAnsi="Arial" w:cs="Arial"/>
+          <w:lang w:eastAsia="es-CO"/>
+        </w:rPr>
+        <w:t xml:space="preserve">Por otra parte, la primera implementación de aquel concepto en un sistema operativo fue en 1970, Max Smith fue el encargado de la implementación en </w:t>
+      </w:r>
+      <w:r>
+        <w:rPr>
+          <w:rFonts w:ascii="Arial" w:hAnsi="Arial" w:cs="Arial"/>
+          <w:i/>
+          <w:iCs/>
+          <w:shd w:val="clear" w:color="auto" w:fill="FFFFFF"/>
+        </w:rPr>
+        <w:t>Multics (Multiplexed Information and Computing Service).</w:t>
+      </w:r>
+    </w:p>
+    <w:p>
+      <w:pPr>
+        <w:rPr>
+          <w:rFonts w:ascii="Arial" w:hAnsi="Arial" w:cs="Arial"/>
+        </w:rPr>
+      </w:pPr>
+      <w:r>
+        <w:rPr>
+          <w:rFonts w:ascii="Arial" w:hAnsi="Arial" w:cs="Arial"/>
+          <w:shd w:val="clear" w:color="auto" w:fill="FFFFFF"/>
+        </w:rPr>
+        <w:t xml:space="preserve">No obstante, no fue sino hasta los años 80 cuando los sistemas con un solo </w:t>
+      </w:r>
+      <w:r>
+        <w:rPr>
+          <w:rFonts w:ascii="Arial" w:hAnsi="Arial" w:cs="Arial"/>
+          <w:i/>
+          <w:iCs/>
+          <w:shd w:val="clear" w:color="auto" w:fill="FFFFFF"/>
+        </w:rPr>
+        <w:t>core</w:t>
+      </w:r>
+      <w:r>
+        <w:rPr>
+          <w:rFonts w:ascii="Arial" w:hAnsi="Arial" w:cs="Arial"/>
+          <w:shd w:val="clear" w:color="auto" w:fill="FFFFFF"/>
+        </w:rPr>
+        <w:t xml:space="preserve"> en el microprocesador, logra</w:t>
+      </w:r>
+      <w:r>
+        <w:rPr>
+          <w:rFonts w:ascii="Arial" w:hAnsi="Arial" w:cs="Arial"/>
+          <w:shd w:val="clear" w:color="auto" w:fill="FFFFFF"/>
+        </w:rPr>
+        <w:t>ron</w:t>
+      </w:r>
+      <w:r>
+        <w:rPr>
+          <w:rFonts w:ascii="Arial" w:hAnsi="Arial" w:cs="Arial"/>
+          <w:shd w:val="clear" w:color="auto" w:fill="FFFFFF"/>
+        </w:rPr>
+        <w:t xml:space="preserve"> brindar la ilusión de paralelismo mediante la distribución de recursos de procesamiento limitados entre procesos</w:t>
+      </w:r>
+      <w:r>
+        <w:rPr>
+          <w:rFonts w:ascii="Arial" w:hAnsi="Arial" w:cs="Arial"/>
+          <w:shd w:val="clear" w:color="auto" w:fill="FFFFFF"/>
+        </w:rPr>
+        <w:t>, a través del concepto de hilo de un</w:t>
+      </w:r>
+      <w:r>
+        <w:rPr>
+          <w:rFonts w:ascii="Arial" w:hAnsi="Arial" w:cs="Arial"/>
+          <w:shd w:val="clear" w:color="auto" w:fill="FFFFFF"/>
+        </w:rPr>
+        <w:t xml:space="preserve">a secuencia de instrucciones </w:t>
+      </w:r>
+      <w:r>
+        <w:rPr>
+          <w:rFonts w:ascii="Arial" w:hAnsi="Arial" w:cs="Arial"/>
+          <w:shd w:val="clear" w:color="auto" w:fill="FFFFFF"/>
+        </w:rPr>
+        <w:t xml:space="preserve">con direcciones </w:t>
+      </w:r>
+      <w:r>
+        <w:rPr>
+          <w:rFonts w:ascii="Arial" w:eastAsia="Times New Roman" w:hAnsi="Arial" w:cs="Arial"/>
+          <w:lang w:eastAsia="es-CO"/>
+        </w:rPr>
+        <w:t>virtuales</w:t>
+      </w:r>
+      <w:r>
+        <w:rPr>
+          <w:rFonts w:ascii="Arial" w:hAnsi="Arial" w:cs="Arial"/>
+          <w:shd w:val="clear" w:color="auto" w:fill="FFFFFF"/>
+        </w:rPr>
+        <w:t>.</w:t>
+      </w:r>
+      <w:r>
+        <w:rPr>
+          <w:rFonts w:ascii="Arial" w:hAnsi="Arial" w:cs="Arial"/>
+          <w:shd w:val="clear" w:color="auto" w:fill="FFFFFF"/>
+        </w:rPr>
+        <w:t xml:space="preserve"> Posteriormente, a inicios de</w:t>
+      </w:r>
+      <w:r>
+        <w:rPr>
+          <w:rFonts w:ascii="Arial" w:hAnsi="Arial" w:cs="Arial"/>
+          <w:shd w:val="clear" w:color="auto" w:fill="FFFFFF"/>
+        </w:rPr>
+        <w:t>l</w:t>
+      </w:r>
+      <w:r>
+        <w:rPr>
+          <w:rFonts w:ascii="Arial" w:hAnsi="Arial" w:cs="Arial"/>
+          <w:shd w:val="clear" w:color="auto" w:fill="FFFFFF"/>
+        </w:rPr>
+        <w:t xml:space="preserve"> 2000, </w:t>
+      </w:r>
+      <w:commentRangeStart w:id="13"/>
+      <w:r>
+        <w:rPr>
+          <w:rFonts w:ascii="Arial" w:hAnsi="Arial" w:cs="Arial"/>
+        </w:rPr>
+        <w:t>debido a problemas de consumo de potencia y temperatura</w:t>
+      </w:r>
+      <w:r>
+        <w:rPr>
+          <w:rFonts w:ascii="Arial" w:hAnsi="Arial" w:cs="Arial"/>
+        </w:rPr>
+        <w:t xml:space="preserve"> en</w:t>
+      </w:r>
+      <w:r>
+        <w:rPr>
+          <w:rFonts w:ascii="Arial" w:hAnsi="Arial" w:cs="Arial"/>
+        </w:rPr>
+        <w:t xml:space="preserve"> la industria </w:t>
+      </w:r>
+      <w:r>
+        <w:rPr>
+          <w:rFonts w:ascii="Arial" w:hAnsi="Arial" w:cs="Arial"/>
+        </w:rPr>
+        <w:t xml:space="preserve">se </w:t>
+      </w:r>
+      <w:r>
+        <w:rPr>
+          <w:rFonts w:ascii="Arial" w:hAnsi="Arial" w:cs="Arial"/>
+        </w:rPr>
+        <w:t>empez</w:t>
+      </w:r>
+      <w:r>
+        <w:rPr>
+          <w:rFonts w:ascii="Arial" w:hAnsi="Arial" w:cs="Arial"/>
+        </w:rPr>
+        <w:t>aron</w:t>
+      </w:r>
+      <w:r>
+        <w:rPr>
+          <w:rFonts w:ascii="Arial" w:hAnsi="Arial" w:cs="Arial"/>
+        </w:rPr>
+        <w:t xml:space="preserve"> a diseñar procesadores </w:t>
+      </w:r>
+      <w:r>
+        <w:rPr>
+          <w:rFonts w:ascii="Arial" w:hAnsi="Arial" w:cs="Arial"/>
+          <w:i/>
+          <w:iCs/>
+        </w:rPr>
+        <w:t>multicore.</w:t>
+      </w:r>
+      <w:r>
+        <w:rPr>
+          <w:rFonts w:ascii="Arial" w:hAnsi="Arial" w:cs="Arial"/>
+        </w:rPr>
+        <w:t xml:space="preserve"> En los que a su vez cada uno de estos núcleos e</w:t>
+      </w:r>
+      <w:r>
+        <w:rPr>
+          <w:rFonts w:ascii="Arial" w:hAnsi="Arial" w:cs="Arial"/>
+        </w:rPr>
+        <w:t>ra</w:t>
+      </w:r>
+      <w:r>
+        <w:rPr>
+          <w:rFonts w:ascii="Arial" w:hAnsi="Arial" w:cs="Arial"/>
+        </w:rPr>
+        <w:t xml:space="preserve"> capaz de dar soporte a varios hilos de ejecución independientes.</w:t>
+      </w:r>
+      <w:commentRangeEnd w:id="13"/>
+      <w:r>
+        <w:rPr>
+          <w:rStyle w:val="Refdecomentario"/>
+          <w:rFonts w:ascii="Arial" w:hAnsi="Arial" w:cs="Arial"/>
+          <w:sz w:val="22"/>
+          <w:szCs w:val="22"/>
+        </w:rPr>
+        <w:commentReference w:id="13"/>
+      </w:r>
+    </w:p>
+    <w:p>
+      <w:pPr>
+        <w:rPr>
+          <w:rFonts w:ascii="Arial" w:hAnsi="Arial" w:cs="Arial"/>
+          <w:shd w:val="clear" w:color="auto" w:fill="FFFFFF"/>
+        </w:rPr>
+      </w:pPr>
+      <w:r>
+        <w:rPr>
+          <w:rFonts w:ascii="Arial" w:hAnsi="Arial" w:cs="Arial"/>
+          <w:shd w:val="clear" w:color="auto" w:fill="FFFFFF"/>
+        </w:rPr>
+        <w:t xml:space="preserve">Cabe mencionar que </w:t>
+      </w:r>
+      <w:r>
+        <w:rPr>
+          <w:rFonts w:ascii="Arial" w:hAnsi="Arial" w:cs="Arial"/>
+          <w:shd w:val="clear" w:color="auto" w:fill="FFFFFF"/>
+        </w:rPr>
+        <w:t xml:space="preserve">actualmente existen dos tipos de </w:t>
+      </w:r>
+      <w:r>
+        <w:rPr>
+          <w:rFonts w:ascii="Arial" w:hAnsi="Arial" w:cs="Arial"/>
+          <w:i/>
+          <w:iCs/>
+          <w:shd w:val="clear" w:color="auto" w:fill="FFFFFF"/>
+        </w:rPr>
+        <w:t>threads</w:t>
+      </w:r>
+      <w:r>
+        <w:rPr>
+          <w:rFonts w:ascii="Arial" w:hAnsi="Arial" w:cs="Arial"/>
+          <w:shd w:val="clear" w:color="auto" w:fill="FFFFFF"/>
+        </w:rPr>
+        <w:t xml:space="preserve">, los cuales son: </w:t>
+      </w:r>
+      <w:commentRangeStart w:id="14"/>
+      <w:r>
+        <w:rPr>
+          <w:rFonts w:ascii="Arial" w:hAnsi="Arial" w:cs="Arial"/>
+          <w:shd w:val="clear" w:color="auto" w:fill="FFFFFF"/>
+        </w:rPr>
+        <w:t xml:space="preserve">los hilos a nivel de usuario y a nivel del </w:t>
+      </w:r>
+      <w:r>
+        <w:rPr>
+          <w:rFonts w:ascii="Arial" w:hAnsi="Arial" w:cs="Arial"/>
+          <w:i/>
+          <w:iCs/>
+          <w:shd w:val="clear" w:color="auto" w:fill="FFFFFF"/>
+        </w:rPr>
+        <w:t>kernel</w:t>
+      </w:r>
+      <w:commentRangeEnd w:id="14"/>
+      <w:r>
+        <w:rPr>
+          <w:rStyle w:val="Refdecomentario"/>
+          <w:rFonts w:ascii="Arial" w:hAnsi="Arial" w:cs="Arial"/>
+          <w:i/>
+          <w:iCs/>
+          <w:sz w:val="22"/>
+          <w:szCs w:val="22"/>
+        </w:rPr>
+        <w:commentReference w:id="14"/>
+      </w:r>
+      <w:r>
+        <w:rPr>
+          <w:rFonts w:ascii="Arial" w:hAnsi="Arial" w:cs="Arial"/>
+          <w:i/>
+          <w:iCs/>
+          <w:shd w:val="clear" w:color="auto" w:fill="FFFFFF"/>
         </w:rPr>
         <w:t xml:space="preserve">. </w:t>
       </w:r>
       <w:r>
         <w:rPr>
           <w:rFonts w:ascii="Arial" w:hAnsi="Arial" w:cs="Arial"/>
-          <w:sz w:val="21"/>
-          <w:szCs w:val="21"/>
-        </w:rPr>
-        <w:t>Es importante resaltar que los hilos son rutas de ejecución que utilizan la misma zona de memoria, lo que conlleva a que si alguno de ellos altera una variable, los demás hilos verán el cambio (lo que no ocurriría con los procesos).</w:t>
-      </w:r>
-    </w:p>
-    <w:p>
-      <w:pPr>
-        <w:rPr>
-          <w:rFonts w:ascii="Arial" w:hAnsi="Arial" w:cs="Arial"/>
-          <w:sz w:val="21"/>
-          <w:szCs w:val="21"/>
-        </w:rPr>
-      </w:pPr>
-      <w:r>
-        <w:rPr>
-          <w:rFonts w:ascii="Arial" w:hAnsi="Arial" w:cs="Arial"/>
-          <w:sz w:val="21"/>
-          <w:szCs w:val="21"/>
-        </w:rPr>
-        <w:t>Es importante mencionar que los hilos tienen una gran variedad de</w:t>
-      </w:r>
-      <w:r>
-        <w:rPr>
-          <w:rFonts w:ascii="Arial" w:hAnsi="Arial" w:cs="Arial"/>
-          <w:sz w:val="21"/>
-          <w:szCs w:val="21"/>
-        </w:rPr>
-        <w:t xml:space="preserve"> ventajas, tales como: </w:t>
-      </w:r>
-      <w:commentRangeStart w:id="12"/>
-      <w:r>
-        <w:rPr>
-          <w:rFonts w:ascii="Arial" w:hAnsi="Arial" w:cs="Arial"/>
-          <w:sz w:val="21"/>
-          <w:szCs w:val="21"/>
-        </w:rPr>
-        <w:t>capacidad de respuesta, cambio de contexto más rápido, utilización efectiva del sistema multiprocesador, compartir recursos, mejor comunicación y rendimiento mejorado del sistema.</w:t>
-      </w:r>
-      <w:commentRangeEnd w:id="12"/>
+          <w:shd w:val="clear" w:color="auto" w:fill="FFFFFF"/>
+        </w:rPr>
+        <w:t xml:space="preserve">Es importante resaltar que el </w:t>
+      </w:r>
+      <w:r>
+        <w:rPr>
+          <w:rFonts w:ascii="Arial" w:hAnsi="Arial" w:cs="Arial"/>
+          <w:i/>
+          <w:iCs/>
+          <w:shd w:val="clear" w:color="auto" w:fill="FFFFFF"/>
+        </w:rPr>
+        <w:t>kernel</w:t>
+      </w:r>
+      <w:r>
+        <w:rPr>
+          <w:rFonts w:ascii="Arial" w:hAnsi="Arial" w:cs="Arial"/>
+          <w:shd w:val="clear" w:color="auto" w:fill="FFFFFF"/>
+        </w:rPr>
+        <w:t xml:space="preserve"> es una parte fundamental del sistema operativo que gestiona los recursos de la máquina haciéndole llamados al sistema. Continuando con los diferentes hilos, l</w:t>
+      </w:r>
+      <w:r>
+        <w:rPr>
+          <w:rFonts w:ascii="Arial" w:hAnsi="Arial" w:cs="Arial"/>
+          <w:shd w:val="clear" w:color="auto" w:fill="FFFFFF"/>
+        </w:rPr>
+        <w:t xml:space="preserve">os primeros son implementados por los programadores sin </w:t>
+      </w:r>
+      <w:r>
+        <w:rPr>
+          <w:rFonts w:ascii="Arial" w:hAnsi="Arial" w:cs="Arial"/>
+          <w:shd w:val="clear" w:color="auto" w:fill="FFFFFF"/>
+        </w:rPr>
+        <w:t xml:space="preserve">el </w:t>
+      </w:r>
+      <w:r>
+        <w:rPr>
+          <w:rFonts w:ascii="Arial" w:hAnsi="Arial" w:cs="Arial"/>
+          <w:shd w:val="clear" w:color="auto" w:fill="FFFFFF"/>
+        </w:rPr>
+        <w:t>soporte del kernel</w:t>
+      </w:r>
+      <w:r>
+        <w:rPr>
+          <w:rFonts w:ascii="Arial" w:hAnsi="Arial" w:cs="Arial"/>
+          <w:shd w:val="clear" w:color="auto" w:fill="FFFFFF"/>
+        </w:rPr>
+        <w:t xml:space="preserve"> y los otros son los implementados por el sistema operativo los que le</w:t>
+      </w:r>
+      <w:r>
+        <w:rPr>
+          <w:rFonts w:ascii="Arial" w:hAnsi="Arial" w:cs="Arial"/>
+          <w:shd w:val="clear" w:color="auto" w:fill="FFFFFF"/>
+        </w:rPr>
+        <w:t>s</w:t>
+      </w:r>
+      <w:r>
+        <w:rPr>
+          <w:rFonts w:ascii="Arial" w:hAnsi="Arial" w:cs="Arial"/>
+          <w:shd w:val="clear" w:color="auto" w:fill="FFFFFF"/>
+        </w:rPr>
+        <w:t xml:space="preserve"> permiten a los núcleos realizar múltiples tareas.</w:t>
+      </w:r>
+    </w:p>
+    <w:p>
+      <w:pPr>
+        <w:rPr>
+          <w:rFonts w:ascii="Arial" w:hAnsi="Arial" w:cs="Arial"/>
+          <w:shd w:val="clear" w:color="auto" w:fill="FFFFFF"/>
+        </w:rPr>
+      </w:pPr>
+      <w:r>
+        <w:rPr>
+          <w:rFonts w:ascii="Arial" w:hAnsi="Arial" w:cs="Arial"/>
+          <w:shd w:val="clear" w:color="auto" w:fill="FFFFFF"/>
+        </w:rPr>
+        <w:t xml:space="preserve">En el momento de la implementación, </w:t>
+      </w:r>
+      <w:commentRangeStart w:id="15"/>
+      <w:r>
+        <w:rPr>
+          <w:rFonts w:ascii="Arial" w:hAnsi="Arial" w:cs="Arial"/>
+          <w:shd w:val="clear" w:color="auto" w:fill="FFFFFF"/>
+        </w:rPr>
+        <w:t xml:space="preserve">el programador debe asignarle subprocesos al núcleo usando alguna de las siguientes estrategias: </w:t>
+      </w:r>
+      <w:r>
+        <w:rPr>
+          <w:rFonts w:ascii="Arial" w:hAnsi="Arial" w:cs="Arial"/>
+          <w:i/>
+          <w:iCs/>
+        </w:rPr>
+        <w:t>Many-To-One Model, One-To-One Model, Many-To-Many Model</w:t>
+      </w:r>
+      <w:commentRangeEnd w:id="15"/>
       <w:r>
         <w:rPr>
           <w:rStyle w:val="Refdecomentario"/>
-        </w:rPr>
-        <w:commentReference w:id="12"/>
-      </w:r>
-      <w:r>
-        <w:rPr>
-          <w:rFonts w:ascii="Arial" w:hAnsi="Arial" w:cs="Arial"/>
-          <w:sz w:val="21"/>
-          <w:szCs w:val="21"/>
-        </w:rPr>
-        <w:t xml:space="preserve"> </w:t>
-      </w:r>
-    </w:p>
-    <w:p>
-      <w:pPr>
-        <w:rPr>
-          <w:sz w:val="24"/>
-          <w:szCs w:val="24"/>
-        </w:rPr>
-      </w:pPr>
-    </w:p>
-    <w:p>
-      <w:pPr>
-        <w:rPr>
-          <w:sz w:val="24"/>
-          <w:szCs w:val="24"/>
-        </w:rPr>
-      </w:pPr>
-    </w:p>
-    <w:p>
-      <w:pPr>
-        <w:rPr>
-          <w:sz w:val="24"/>
-          <w:szCs w:val="24"/>
-        </w:rPr>
-      </w:pPr>
-    </w:p>
-    <w:p>
-      <w:pPr>
-        <w:rPr>
-          <w:sz w:val="24"/>
-          <w:szCs w:val="24"/>
-        </w:rPr>
-      </w:pPr>
-    </w:p>
-    <w:p>
-      <w:pPr>
-        <w:rPr>
-          <w:sz w:val="24"/>
-          <w:szCs w:val="24"/>
-        </w:rPr>
-      </w:pPr>
-    </w:p>
-    <w:p>
-      <w:pPr>
-        <w:rPr>
-          <w:sz w:val="24"/>
-          <w:szCs w:val="24"/>
-        </w:rPr>
-      </w:pPr>
-    </w:p>
-    <w:p>
-      <w:pPr>
-        <w:rPr>
-          <w:rFonts w:ascii="Arial" w:hAnsi="Arial" w:cs="Arial"/>
-          <w:sz w:val="21"/>
-          <w:szCs w:val="21"/>
+          <w:rFonts w:ascii="Arial" w:hAnsi="Arial" w:cs="Arial"/>
+          <w:i/>
+          <w:iCs/>
+          <w:sz w:val="22"/>
+          <w:szCs w:val="22"/>
+        </w:rPr>
+        <w:commentReference w:id="15"/>
+      </w:r>
+      <w:r>
+        <w:rPr>
+          <w:rFonts w:ascii="Arial" w:hAnsi="Arial" w:cs="Arial"/>
+          <w:i/>
+          <w:iCs/>
+        </w:rPr>
+        <w:t>.</w:t>
+      </w:r>
+      <w:r>
+        <w:rPr>
+          <w:rFonts w:ascii="Arial" w:hAnsi="Arial" w:cs="Arial"/>
+        </w:rPr>
+        <w:t xml:space="preserve"> </w:t>
+      </w:r>
+      <w:r>
+        <w:rPr>
+          <w:rFonts w:ascii="Arial" w:hAnsi="Arial" w:cs="Arial"/>
+        </w:rPr>
+        <w:t>En primer lugar, el modelo de muchos a uno, es una estrategia manejada por la biblioteca de hilos del usuario y consiste en la asignación de muchos hilos a uno solo a nivel del kernel, el modo anteriormente mencionado es muy eficiente exceptuando el hecho de la paralización completa de la ejecución al hacer un llamado de bloqueo, lo anterior ocurre por el hecho de que un solo hilo del kernel sólo puede operar en un core.</w:t>
+      </w:r>
+      <w:r>
+        <w:rPr>
+          <w:rFonts w:ascii="Arial" w:hAnsi="Arial" w:cs="Arial"/>
+        </w:rPr>
+        <w:t xml:space="preserve"> A continuación, </w:t>
+      </w:r>
+      <w:r>
+        <w:rPr>
+          <w:rFonts w:ascii="Arial" w:hAnsi="Arial" w:cs="Arial"/>
+        </w:rPr>
+        <w:t xml:space="preserve">en el modelo uno a uno, se crea un hilo a nivel del kernel cada que se genere uno a nivel de usuario, con ello se permite superar el </w:t>
+      </w:r>
+      <w:r>
+        <w:rPr>
+          <w:rFonts w:ascii="Arial" w:hAnsi="Arial" w:cs="Arial"/>
+        </w:rPr>
+        <w:t>inconveniente</w:t>
+      </w:r>
+      <w:r>
+        <w:rPr>
+          <w:rFonts w:ascii="Arial" w:hAnsi="Arial" w:cs="Arial"/>
+        </w:rPr>
+        <w:t xml:space="preserve"> </w:t>
+      </w:r>
+      <w:r>
+        <w:rPr>
+          <w:rFonts w:ascii="Arial" w:hAnsi="Arial" w:cs="Arial"/>
+        </w:rPr>
+        <w:t>en</w:t>
+      </w:r>
+      <w:r>
+        <w:rPr>
+          <w:rFonts w:ascii="Arial" w:hAnsi="Arial" w:cs="Arial"/>
+        </w:rPr>
+        <w:t xml:space="preserve"> la primera estrategia, pero trae consigo problemas de ralentización del sistema como consecuencia de la sobrecarga.</w:t>
+      </w:r>
+      <w:r>
+        <w:rPr>
+          <w:rFonts w:ascii="Arial" w:hAnsi="Arial" w:cs="Arial"/>
+        </w:rPr>
+        <w:t xml:space="preserve"> Finalmente, respecto al modelo de muchos a muchos, se puede resaltar que es una estrategia muy eficiente ya que supera los problemas de los modelos anteriormente mencionados, donde la cantidad d</w:t>
+      </w:r>
+      <w:r>
+        <w:rPr>
+          <w:rFonts w:ascii="Arial" w:hAnsi="Arial" w:cs="Arial"/>
+        </w:rPr>
+        <w:t xml:space="preserve">e hilos a nivel de usuario se le asigna al número igual o menor de hilos a nivel del </w:t>
+      </w:r>
+      <w:r>
+        <w:rPr>
+          <w:rFonts w:ascii="Arial" w:hAnsi="Arial" w:cs="Arial"/>
+          <w:i/>
+          <w:iCs/>
+        </w:rPr>
+        <w:t>kernel</w:t>
+      </w:r>
+      <w:r>
+        <w:rPr>
+          <w:rFonts w:ascii="Arial" w:hAnsi="Arial" w:cs="Arial"/>
+          <w:i/>
+          <w:iCs/>
+        </w:rPr>
+        <w:t>.</w:t>
+      </w:r>
+    </w:p>
+    <w:p>
+      <w:pPr>
+        <w:rPr>
+          <w:rFonts w:ascii="Arial" w:hAnsi="Arial" w:cs="Arial"/>
+        </w:rPr>
+      </w:pPr>
+      <w:r>
+        <w:rPr>
+          <w:rFonts w:ascii="Arial" w:hAnsi="Arial" w:cs="Arial"/>
+        </w:rPr>
+        <w:t xml:space="preserve">Cabe resaltar, que cuando la implementación se trata a nivel de usuario, el </w:t>
+      </w:r>
+      <w:r>
+        <w:rPr>
+          <w:rFonts w:ascii="Arial" w:hAnsi="Arial" w:cs="Arial"/>
+          <w:i/>
+          <w:iCs/>
+        </w:rPr>
+        <w:t>kernel</w:t>
+      </w:r>
+      <w:r>
+        <w:rPr>
+          <w:rFonts w:ascii="Arial" w:hAnsi="Arial" w:cs="Arial"/>
+        </w:rPr>
+        <w:t xml:space="preserve"> no sabe nada respecto a los hilos y procede a tratarlos como si fueran un simple hilo sin hacer diferencia en el tipo de método que se trata. Por otra parte, </w:t>
+      </w:r>
+      <w:commentRangeStart w:id="16"/>
+      <w:r>
+        <w:rPr>
+          <w:rFonts w:ascii="Arial" w:hAnsi="Arial" w:cs="Arial"/>
+        </w:rPr>
+        <w:t xml:space="preserve">el kernel depara una agrupación de hilos a la aplicación en proceso para que ella </w:t>
+      </w:r>
+      <w:r>
+        <w:rPr>
+          <w:rFonts w:ascii="Arial" w:hAnsi="Arial" w:cs="Arial"/>
+        </w:rPr>
+        <w:t xml:space="preserve">distribuya los hilos a ejecutar en cada uno, pero el trabajo de la ejecución queda al control del mismo </w:t>
+      </w:r>
+      <w:r>
+        <w:rPr>
+          <w:rFonts w:ascii="Arial" w:hAnsi="Arial" w:cs="Arial"/>
+          <w:i/>
+          <w:iCs/>
+        </w:rPr>
+        <w:t>kernel.</w:t>
+      </w:r>
+      <w:commentRangeEnd w:id="16"/>
+      <w:r>
+        <w:rPr>
+          <w:rStyle w:val="Refdecomentario"/>
+        </w:rPr>
+        <w:commentReference w:id="16"/>
+      </w:r>
+      <w:r>
+        <w:rPr>
+          <w:rFonts w:ascii="Arial" w:hAnsi="Arial" w:cs="Arial"/>
+        </w:rPr>
+        <w:t xml:space="preserve"> </w:t>
+      </w:r>
+    </w:p>
+    <w:p>
+      <w:pPr>
+        <w:rPr>
+          <w:rFonts w:ascii="Arial" w:hAnsi="Arial" w:cs="Arial"/>
+        </w:rPr>
+      </w:pPr>
+      <w:r>
+        <w:rPr>
+          <w:rFonts w:ascii="Arial" w:hAnsi="Arial" w:cs="Arial"/>
+        </w:rPr>
+        <w:t>En particular, a</w:t>
+      </w:r>
+      <w:r>
+        <w:rPr>
+          <w:rFonts w:ascii="Arial" w:hAnsi="Arial" w:cs="Arial"/>
+        </w:rPr>
+        <w:t xml:space="preserve">l momento de la implementación por software de los hilos hay que tener en cuenta el lenguaje y el </w:t>
+      </w:r>
+      <w:r>
+        <w:rPr>
+          <w:rFonts w:ascii="Arial" w:hAnsi="Arial" w:cs="Arial"/>
+          <w:i/>
+          <w:iCs/>
+        </w:rPr>
+        <w:t>hardware</w:t>
+      </w:r>
+      <w:r>
+        <w:rPr>
+          <w:rFonts w:ascii="Arial" w:hAnsi="Arial" w:cs="Arial"/>
+        </w:rPr>
+        <w:t xml:space="preserve"> en el que se va a trabajar. </w:t>
+      </w:r>
+      <w:r>
+        <w:rPr>
+          <w:rFonts w:ascii="Arial" w:hAnsi="Arial" w:cs="Arial"/>
+        </w:rPr>
+        <w:t xml:space="preserve">Esto es debido a que por ejemplo en lenguajes como C/C++ es necesario el uso de bibliotecas especificas que dependen del sistema operativo en el que se vaya a trabajar, mientras que lenguajes como Delphi o Java, están diseñados con el fin de permitirle al programador el control directo con los hilos sin necesidad de diversas librerías. Además, </w:t>
+      </w:r>
+      <w:r>
+        <w:rPr>
+          <w:rFonts w:ascii="Arial" w:hAnsi="Arial" w:cs="Arial"/>
+        </w:rPr>
+        <w:t>e</w:t>
+      </w:r>
+      <w:r>
+        <w:rPr>
+          <w:rFonts w:ascii="Arial" w:hAnsi="Arial" w:cs="Arial"/>
+        </w:rPr>
+        <w:t xml:space="preserve">xisten </w:t>
+      </w:r>
+      <w:r>
+        <w:rPr>
+          <w:rFonts w:ascii="Arial" w:hAnsi="Arial" w:cs="Arial"/>
+        </w:rPr>
+        <w:lastRenderedPageBreak/>
+        <w:t>microprocesadores</w:t>
+      </w:r>
+      <w:r>
+        <w:rPr>
+          <w:rFonts w:ascii="Arial" w:hAnsi="Arial" w:cs="Arial"/>
+        </w:rPr>
+        <w:t xml:space="preserve"> y </w:t>
+      </w:r>
+      <w:r>
+        <w:rPr>
+          <w:rFonts w:ascii="Arial" w:hAnsi="Arial" w:cs="Arial"/>
+        </w:rPr>
+        <w:t xml:space="preserve">sistemas operativos </w:t>
+      </w:r>
+      <w:r>
+        <w:rPr>
+          <w:rFonts w:ascii="Arial" w:hAnsi="Arial" w:cs="Arial"/>
+        </w:rPr>
+        <w:t xml:space="preserve">que requieren de una cierta manera de interacción de los hilos, </w:t>
+      </w:r>
+      <w:commentRangeStart w:id="17"/>
+      <w:r>
+        <w:rPr>
+          <w:rFonts w:ascii="Arial" w:hAnsi="Arial" w:cs="Arial"/>
+        </w:rPr>
+        <w:t>un</w:t>
+      </w:r>
+      <w:r>
+        <w:rPr>
+          <w:rFonts w:ascii="Arial" w:hAnsi="Arial" w:cs="Arial"/>
+          <w:color w:val="000000"/>
+          <w:sz w:val="21"/>
+          <w:szCs w:val="21"/>
+          <w:shd w:val="clear" w:color="auto" w:fill="FFFFFF"/>
+        </w:rPr>
+        <w:t xml:space="preserve"> ejemplo es Sparc/Solaris. El sistema operativo pone en marcha uno de los threads y no le quita el control hasta que él lo diga. Los demás threads quedan parados hasta que el primero </w:t>
+      </w:r>
+      <w:r>
+        <w:rPr>
+          <w:rFonts w:ascii="Arial" w:hAnsi="Arial" w:cs="Arial"/>
+          <w:color w:val="000000"/>
+          <w:sz w:val="21"/>
+          <w:szCs w:val="21"/>
+          <w:shd w:val="clear" w:color="auto" w:fill="FFFFFF"/>
+        </w:rPr>
+        <w:t>“</w:t>
+      </w:r>
+      <w:r>
+        <w:rPr>
+          <w:rFonts w:ascii="Arial" w:hAnsi="Arial" w:cs="Arial"/>
+          <w:color w:val="000000"/>
+          <w:sz w:val="21"/>
+          <w:szCs w:val="21"/>
+          <w:shd w:val="clear" w:color="auto" w:fill="FFFFFF"/>
+        </w:rPr>
+        <w:t>ceda el control</w:t>
+      </w:r>
+      <w:r>
+        <w:rPr>
+          <w:rFonts w:ascii="Arial" w:hAnsi="Arial" w:cs="Arial"/>
+          <w:color w:val="000000"/>
+          <w:sz w:val="21"/>
+          <w:szCs w:val="21"/>
+          <w:shd w:val="clear" w:color="auto" w:fill="FFFFFF"/>
+        </w:rPr>
+        <w:t>”</w:t>
+      </w:r>
+      <w:r>
+        <w:rPr>
+          <w:rFonts w:ascii="Arial" w:hAnsi="Arial" w:cs="Arial"/>
+          <w:color w:val="000000"/>
+          <w:sz w:val="21"/>
+          <w:szCs w:val="21"/>
+          <w:shd w:val="clear" w:color="auto" w:fill="FFFFFF"/>
+        </w:rPr>
+        <w:t>.</w:t>
+      </w:r>
+      <w:commentRangeEnd w:id="17"/>
+      <w:r>
+        <w:rPr>
+          <w:rStyle w:val="Refdecomentario"/>
+        </w:rPr>
+        <w:commentReference w:id="17"/>
+      </w:r>
+    </w:p>
+    <w:p>
+      <w:pPr>
+        <w:rPr>
+          <w:rFonts w:ascii="Arial" w:hAnsi="Arial" w:cs="Arial"/>
+        </w:rPr>
+      </w:pPr>
+    </w:p>
+    <w:p>
+      <w:pPr>
+        <w:rPr>
+          <w:rFonts w:ascii="Arial" w:hAnsi="Arial" w:cs="Arial"/>
+          <w:b/>
+          <w:bCs/>
+        </w:rPr>
+      </w:pPr>
+      <w:r>
+        <w:rPr>
+          <w:rFonts w:ascii="Arial" w:hAnsi="Arial" w:cs="Arial"/>
+          <w:b/>
+          <w:bCs/>
+        </w:rPr>
+        <w:t>CONCLUSIONES</w:t>
+      </w:r>
+    </w:p>
+    <w:p>
+      <w:pPr>
+        <w:rPr>
+          <w:rFonts w:ascii="Arial" w:hAnsi="Arial" w:cs="Arial"/>
+        </w:rPr>
+      </w:pPr>
+    </w:p>
+    <w:p>
+      <w:pPr>
+        <w:rPr>
+          <w:rFonts w:ascii="Arial" w:hAnsi="Arial" w:cs="Arial"/>
+        </w:rPr>
+      </w:pPr>
+    </w:p>
+    <w:p>
+      <w:pPr>
+        <w:rPr>
+          <w:rFonts w:ascii="Arial" w:hAnsi="Arial" w:cs="Arial"/>
+        </w:rPr>
+      </w:pPr>
+    </w:p>
+    <w:p>
+      <w:pPr>
+        <w:rPr>
+          <w:rFonts w:ascii="Arial" w:hAnsi="Arial" w:cs="Arial"/>
+        </w:rPr>
+      </w:pPr>
+    </w:p>
+    <w:p>
+      <w:pPr>
+        <w:rPr>
+          <w:rFonts w:ascii="Arial" w:hAnsi="Arial" w:cs="Arial"/>
+        </w:rPr>
+      </w:pPr>
+    </w:p>
+    <w:p>
+      <w:pPr>
+        <w:rPr>
+          <w:rFonts w:ascii="Arial" w:hAnsi="Arial" w:cs="Arial"/>
+        </w:rPr>
+      </w:pPr>
+    </w:p>
+    <w:p>
+      <w:pPr>
+        <w:rPr>
+          <w:rFonts w:ascii="Arial" w:hAnsi="Arial" w:cs="Arial"/>
+        </w:rPr>
+      </w:pPr>
+    </w:p>
+    <w:p>
+      <w:pPr>
+        <w:rPr>
+          <w:rFonts w:ascii="Arial" w:hAnsi="Arial" w:cs="Arial"/>
+        </w:rPr>
+      </w:pPr>
+    </w:p>
+    <w:p>
+      <w:pPr>
+        <w:rPr>
+          <w:rFonts w:ascii="Arial" w:hAnsi="Arial" w:cs="Arial"/>
+        </w:rPr>
+      </w:pPr>
+    </w:p>
+    <w:p>
+      <w:pPr>
+        <w:shd w:val="clear" w:color="auto" w:fill="FFFFFF"/>
+        <w:spacing w:before="384" w:after="384" w:line="240" w:lineRule="auto"/>
+        <w:textAlignment w:val="baseline"/>
+        <w:rPr>
+          <w:rFonts w:ascii="Arial" w:hAnsi="Arial" w:cs="Arial"/>
+        </w:rPr>
+      </w:pPr>
+    </w:p>
+    <w:p>
+      <w:pPr>
+        <w:shd w:val="clear" w:color="auto" w:fill="FFFFFF"/>
+        <w:spacing w:before="384" w:after="384" w:line="240" w:lineRule="auto"/>
+        <w:textAlignment w:val="baseline"/>
+        <w:rPr>
+          <w:rFonts w:ascii="Arial" w:hAnsi="Arial" w:cs="Arial"/>
+        </w:rPr>
+      </w:pPr>
+    </w:p>
+    <w:p>
+      <w:pPr>
+        <w:shd w:val="clear" w:color="auto" w:fill="FFFFFF"/>
+        <w:spacing w:before="384" w:after="384" w:line="240" w:lineRule="auto"/>
+        <w:textAlignment w:val="baseline"/>
+        <w:rPr>
+          <w:rFonts w:ascii="Arial" w:hAnsi="Arial" w:cs="Arial"/>
+        </w:rPr>
+      </w:pPr>
+    </w:p>
+    <w:p>
+      <w:pPr>
+        <w:shd w:val="clear" w:color="auto" w:fill="FFFFFF"/>
+        <w:spacing w:before="384" w:after="384" w:line="240" w:lineRule="auto"/>
+        <w:textAlignment w:val="baseline"/>
+        <w:rPr>
+          <w:rFonts w:ascii="Arial" w:hAnsi="Arial" w:cs="Arial"/>
+        </w:rPr>
+      </w:pPr>
+    </w:p>
+    <w:p>
+      <w:pPr>
+        <w:shd w:val="clear" w:color="auto" w:fill="FFFFFF"/>
+        <w:spacing w:before="384" w:after="384" w:line="240" w:lineRule="auto"/>
+        <w:textAlignment w:val="baseline"/>
+        <w:rPr>
+          <w:rFonts w:ascii="Arial" w:hAnsi="Arial" w:cs="Arial"/>
+        </w:rPr>
+      </w:pPr>
+    </w:p>
+    <w:p>
+      <w:pPr>
+        <w:shd w:val="clear" w:color="auto" w:fill="FFFFFF"/>
+        <w:spacing w:before="384" w:after="384" w:line="240" w:lineRule="auto"/>
+        <w:textAlignment w:val="baseline"/>
+        <w:rPr>
+          <w:rFonts w:ascii="Arial" w:hAnsi="Arial" w:cs="Arial"/>
+        </w:rPr>
+      </w:pPr>
+    </w:p>
+    <w:p>
+      <w:pPr>
+        <w:shd w:val="clear" w:color="auto" w:fill="FFFFFF"/>
+        <w:spacing w:before="384" w:after="384" w:line="240" w:lineRule="auto"/>
+        <w:textAlignment w:val="baseline"/>
+        <w:rPr>
+          <w:rFonts w:ascii="Arial" w:hAnsi="Arial" w:cs="Arial"/>
+        </w:rPr>
+      </w:pPr>
+    </w:p>
+    <w:p>
+      <w:pPr>
+        <w:shd w:val="clear" w:color="auto" w:fill="FFFFFF"/>
+        <w:spacing w:before="384" w:after="384" w:line="240" w:lineRule="auto"/>
+        <w:textAlignment w:val="baseline"/>
+        <w:rPr>
+          <w:rFonts w:ascii="Arial" w:hAnsi="Arial" w:cs="Arial"/>
+        </w:rPr>
+      </w:pPr>
+    </w:p>
+    <w:p>
+      <w:pPr>
+        <w:shd w:val="clear" w:color="auto" w:fill="FFFFFF"/>
+        <w:spacing w:before="384" w:after="384" w:line="240" w:lineRule="auto"/>
+        <w:textAlignment w:val="baseline"/>
+        <w:rPr>
+          <w:rFonts w:ascii="Arial" w:hAnsi="Arial" w:cs="Arial"/>
+        </w:rPr>
+      </w:pPr>
+    </w:p>
+    <w:p>
+      <w:pPr>
+        <w:shd w:val="clear" w:color="auto" w:fill="FFFFFF"/>
+        <w:spacing w:before="384" w:after="384" w:line="240" w:lineRule="auto"/>
+        <w:textAlignment w:val="baseline"/>
+        <w:rPr>
+          <w:rFonts w:ascii="Arial" w:hAnsi="Arial" w:cs="Arial"/>
         </w:rPr>
       </w:pPr>
     </w:p>
@@ -1455,19 +2341,7 @@
           <w:rPr>
             <w:rStyle w:val="Hipervnculo"/>
           </w:rPr>
-          <w:t>http://wgropp</w:t>
-        </w:r>
-        <w:r>
-          <w:rPr>
-            <w:rStyle w:val="Hipervnculo"/>
-          </w:rPr>
-          <w:t>.</w:t>
-        </w:r>
-        <w:r>
-          <w:rPr>
-            <w:rStyle w:val="Hipervnculo"/>
-          </w:rPr>
-          <w:t>cs.illinois.edu/courses/cs598-s15/lectures/lecture16.pdf</w:t>
+          <w:t>http://wgropp.cs.illinois.edu/courses/cs598-s15/lectures/lecture16.pdf</w:t>
         </w:r>
       </w:hyperlink>
     </w:p>
@@ -1489,70 +2363,6 @@
         <w:annotationRef/>
       </w:r>
       <w:hyperlink r:id="rId2" w:history="1">
-        <w:r>
-          <w:rPr>
-            <w:rStyle w:val="Hipervnculo"/>
-          </w:rPr>
-          <w:t>https://www.elespanol.com/omicrono/tecnologia/20170707/nucleos-hilos-procesador-diferencian/229478224_0.html</w:t>
-        </w:r>
-      </w:hyperlink>
-    </w:p>
-    <w:p>
-      <w:pPr>
-        <w:pStyle w:val="Textocomentario"/>
-      </w:pPr>
-    </w:p>
-    <w:p>
-      <w:pPr>
-        <w:pStyle w:val="Textocomentario"/>
-        <w:rPr>
-          <w:u w:val="single"/>
-        </w:rPr>
-      </w:pPr>
-      <w:hyperlink r:id="rId3" w:history="1">
-        <w:r>
-          <w:rPr>
-            <w:rStyle w:val="Hipervnculo"/>
-          </w:rPr>
-          <w:t>https://stackoverflow.com/questions/5201852/what-is-a-thr</w:t>
-        </w:r>
-        <w:r>
-          <w:rPr>
-            <w:rStyle w:val="Hipervnculo"/>
-          </w:rPr>
-          <w:t>e</w:t>
-        </w:r>
-        <w:r>
-          <w:rPr>
-            <w:rStyle w:val="Hipervnculo"/>
-          </w:rPr>
-          <w:t>ad-really</w:t>
-        </w:r>
-      </w:hyperlink>
-    </w:p>
-    <w:p>
-      <w:pPr>
-        <w:pStyle w:val="Textocomentario"/>
-      </w:pPr>
-    </w:p>
-    <w:p>
-      <w:pPr>
-        <w:pStyle w:val="Textocomentario"/>
-      </w:pPr>
-    </w:p>
-    <w:p>
-      <w:pPr>
-        <w:pStyle w:val="Textocomentario"/>
-      </w:pPr>
-      <w:r>
-        <w:t>------------------------------------------------------videos</w:t>
-      </w:r>
-    </w:p>
-    <w:p>
-      <w:pPr>
-        <w:pStyle w:val="Textocomentario"/>
-      </w:pPr>
-      <w:hyperlink r:id="rId4" w:history="1">
         <w:r>
           <w:rPr>
             <w:rStyle w:val="Hipervnculo"/>
@@ -1570,7 +2380,7 @@
       <w:pPr>
         <w:pStyle w:val="Textocomentario"/>
       </w:pPr>
-      <w:hyperlink r:id="rId5" w:history="1">
+      <w:hyperlink r:id="rId3" w:history="1">
         <w:r>
           <w:rPr>
             <w:rStyle w:val="Hipervnculo"/>
@@ -1596,7 +2406,7 @@
         </w:rPr>
         <w:annotationRef/>
       </w:r>
-      <w:hyperlink r:id="rId6" w:history="1">
+      <w:hyperlink r:id="rId4" w:history="1">
         <w:r>
           <w:rPr>
             <w:rStyle w:val="Hipervnculo"/>
@@ -1614,7 +2424,7 @@
       <w:pPr>
         <w:pStyle w:val="Textocomentario"/>
       </w:pPr>
-      <w:hyperlink r:id="rId7" w:history="1">
+      <w:hyperlink r:id="rId5" w:history="1">
         <w:r>
           <w:rPr>
             <w:rStyle w:val="Hipervnculo"/>
@@ -1640,7 +2450,7 @@
         </w:rPr>
         <w:annotationRef/>
       </w:r>
-      <w:hyperlink r:id="rId8" w:history="1">
+      <w:hyperlink r:id="rId6" w:history="1">
         <w:r>
           <w:rPr>
             <w:rStyle w:val="Hipervnculo"/>
@@ -1652,74 +2462,6 @@
     <w:p>
       <w:pPr>
         <w:pStyle w:val="Textocomentario"/>
-      </w:pPr>
-    </w:p>
-    <w:p>
-      <w:pPr>
-        <w:pStyle w:val="Textocomentario"/>
-      </w:pPr>
-      <w:hyperlink r:id="rId9" w:history="1">
-        <w:r>
-          <w:rPr>
-            <w:rStyle w:val="Hipervnculo"/>
-          </w:rPr>
-          <w:t>http://www.serpentine.com/blog/threads-faq/the-history-of-threads/</w:t>
-        </w:r>
-      </w:hyperlink>
-    </w:p>
-    <w:p>
-      <w:pPr>
-        <w:pStyle w:val="Textocomentario"/>
-      </w:pPr>
-    </w:p>
-    <w:p>
-      <w:pPr>
-        <w:pStyle w:val="Textocomentario"/>
-      </w:pPr>
-      <w:hyperlink r:id="rId10" w:history="1">
-        <w:r>
-          <w:rPr>
-            <w:rStyle w:val="Hipervnculo"/>
-          </w:rPr>
-          <w:t>https://web.archive.org/web/20090226174929/http://www.sun.com/software/whitepapers/solaris9/multithread.pdf</w:t>
-        </w:r>
-      </w:hyperlink>
-      <w:r>
-        <w:t xml:space="preserve">  (A </w:t>
-      </w:r>
-      <w:proofErr w:type="spellStart"/>
-      <w:r>
-        <w:t>Brief</w:t>
-      </w:r>
-      <w:proofErr w:type="spellEnd"/>
-      <w:r>
-        <w:t xml:space="preserve"> </w:t>
-      </w:r>
-      <w:proofErr w:type="spellStart"/>
-      <w:r>
-        <w:t>History</w:t>
-      </w:r>
-      <w:proofErr w:type="spellEnd"/>
-      <w:r>
-        <w:t xml:space="preserve"> of </w:t>
-      </w:r>
-      <w:proofErr w:type="spellStart"/>
-      <w:r>
-        <w:t>Threads</w:t>
-      </w:r>
-      <w:proofErr w:type="spellEnd"/>
-      <w:r>
-        <w:t>)</w:t>
-      </w:r>
-    </w:p>
-    <w:p>
-      <w:pPr>
-        <w:pStyle w:val="Textocomentario"/>
-      </w:pPr>
-    </w:p>
-    <w:p>
-      <w:pPr>
-        <w:pStyle w:val="Textocomentario"/>
         <w:rPr>
           <w:u w:val="single"/>
         </w:rPr>
@@ -1737,56 +2479,10 @@
         </w:rPr>
         <w:annotationRef/>
       </w:r>
-      <w:hyperlink r:id="rId11" w:anchor=":~:text=5%20Answers&amp;text=Software%20threads%20are%20threads%20of,cores%20(%22hyperthreading%22)." w:history="1">
-        <w:r>
-          <w:rPr>
-            <w:rStyle w:val="Hipervnculo"/>
-          </w:rPr>
-          <w:t>https://stackoverflow.com/questions/5593328/software-threads-vs-hardware-threads#:~:text=5%20Answers&amp;text=Software%20threads%20are%20threads%20of,cores%20(%22hyperthreading%22).</w:t>
-        </w:r>
-      </w:hyperlink>
-    </w:p>
-    <w:p>
-      <w:pPr>
-        <w:pStyle w:val="Textocomentario"/>
-      </w:pPr>
-    </w:p>
-    <w:p>
-      <w:pPr>
-        <w:pStyle w:val="Textocomentario"/>
-      </w:pPr>
-      <w:hyperlink r:id="rId12" w:history="1">
-        <w:r>
-          <w:rPr>
-            <w:rStyle w:val="Hipervnculo"/>
-          </w:rPr>
-          <w:t>https://www.geeksforgeeks.org/threads-and-its-types-in-operating-system/</w:t>
-        </w:r>
-      </w:hyperlink>
-    </w:p>
-    <w:p>
-      <w:pPr>
-        <w:pStyle w:val="Textocomentario"/>
-      </w:pPr>
-    </w:p>
-    <w:p>
-      <w:pPr>
-        <w:pStyle w:val="Textocomentario"/>
-      </w:pPr>
-    </w:p>
-    <w:p>
-      <w:pPr>
-        <w:pStyle w:val="Textocomentario"/>
-      </w:pPr>
-    </w:p>
-    <w:p>
-      <w:pPr>
-        <w:pStyle w:val="Textocomentario"/>
-      </w:pPr>
       <w:r>
         <w:t>[</w:t>
       </w:r>
-      <w:hyperlink r:id="rId13" w:history="1">
+      <w:hyperlink r:id="rId7" w:history="1">
         <w:r>
           <w:rPr>
             <w:rStyle w:val="Hipervnculo"/>
@@ -1820,7 +2516,7 @@
       <w:pPr>
         <w:pStyle w:val="Textocomentario"/>
       </w:pPr>
-      <w:hyperlink r:id="rId14" w:history="1">
+      <w:hyperlink r:id="rId8" w:history="1">
         <w:r>
           <w:rPr>
             <w:rStyle w:val="Hipervnculo"/>
@@ -1954,7 +2650,7 @@
         </w:rPr>
         <w:t> refiere a operaciones individuales replicadas sobre colecciones de datos. En los procesadores convencionales, esto se realiza mediante </w:t>
       </w:r>
-      <w:hyperlink r:id="rId15" w:tooltip="Obtenga más información sobre la instrucción de vectores en las páginas de temas generados por AI de ScienceDirect" w:history="1">
+      <w:hyperlink r:id="rId9" w:tooltip="Obtenga más información sobre la instrucción de vectores en las páginas de temas generados por AI de ScienceDirect" w:history="1">
         <w:r>
           <w:rPr>
             <w:rStyle w:val="Hipervnculo"/>
@@ -1986,7 +2682,7 @@
         </w:rPr>
         <w:t>. Cada registro vectorial contiene una pequeña serie de elementos. Por ejemplo, en Intel Advanced Vector Extensions (Intel AVX) cada registro puede contener ocho valores de punto flotante de precisión simple (32 bits). En las </w:t>
       </w:r>
-      <w:hyperlink r:id="rId16" w:tooltip="Obtenga más información sobre Supercomputadora en las páginas de temas generados por AI de ScienceDirect" w:history="1">
+      <w:hyperlink r:id="rId10" w:tooltip="Obtenga más información sobre Supercomputadora en las páginas de temas generados por AI de ScienceDirect" w:history="1">
         <w:r>
           <w:rPr>
             <w:rStyle w:val="Hipervnculo"/>
@@ -2104,7 +2800,7 @@
         </w:rPr>
         <w:t>-way requiere replicar la lógica de </w:t>
       </w:r>
-      <w:hyperlink r:id="rId17" w:tooltip="Obtenga más información sobre la obtención de instrucciones de las páginas de temas generados por AI de ScienceDirect" w:history="1">
+      <w:hyperlink r:id="rId11" w:tooltip="Obtenga más información sobre la obtención de instrucciones de las páginas de temas generados por AI de ScienceDirect" w:history="1">
         <w:r>
           <w:rPr>
             <w:rStyle w:val="Hipervnculo"/>
@@ -2121,7 +2817,7 @@
         </w:rPr>
         <w:t> y decodificación de </w:t>
       </w:r>
-      <w:hyperlink r:id="rId18" w:tooltip="Obtenga más información sobre la obtención de instrucciones de las páginas de temas generados por AI de ScienceDirect" w:history="1">
+      <w:hyperlink r:id="rId12" w:tooltip="Obtenga más información sobre la obtención de instrucciones de las páginas de temas generados por AI de ScienceDirect" w:history="1">
         <w:r>
           <w:rPr>
             <w:rStyle w:val="Hipervnculo"/>
@@ -2138,7 +2834,7 @@
         </w:rPr>
         <w:t> y tal vez ampliar la </w:t>
       </w:r>
-      <w:hyperlink r:id="rId19" w:tooltip="Obtenga más información sobre la caché de instrucciones en las páginas de temas generados por AI de ScienceDirect" w:history="1">
+      <w:hyperlink r:id="rId13" w:tooltip="Obtenga más información sobre la caché de instrucciones en las páginas de temas generados por AI de ScienceDirect" w:history="1">
         <w:r>
           <w:rPr>
             <w:rStyle w:val="Hipervnculo"/>
@@ -2155,7 +2851,7 @@
         </w:rPr>
         <w:t> . Además, debido a que existe un único flujo de control, el paralelismo vectorial evita la necesidad de </w:t>
       </w:r>
-      <w:hyperlink r:id="rId20" w:tooltip="Obtenga más información sobre el Mecanismo de sincronización en las páginas temáticas generadas por AI de ScienceDirect" w:history="1">
+      <w:hyperlink r:id="rId14" w:tooltip="Obtenga más información sobre el Mecanismo de sincronización en las páginas temáticas generadas por AI de ScienceDirect" w:history="1">
         <w:r>
           <w:rPr>
             <w:rStyle w:val="Hipervnculo"/>
@@ -2189,7 +2885,7 @@
         </w:rPr>
         <w:t>El paralelismo de subprocesos puede emular fácilmente el paralelismo de vectores; simplemente aplique un subproceso por línea. Sin embargo, este enfoque puede ser ineficiente ya que la sobrecarga de sincronización de subprocesos a menudo dominará. Los subprocesos también tienen un comportamiento de memoria diferente al de </w:t>
       </w:r>
-      <w:hyperlink r:id="rId21" w:tooltip="Obtenga más información sobre la operación de vectores en las páginas de temas generados por AI de ScienceDirect" w:history="1">
+      <w:hyperlink r:id="rId15" w:tooltip="Obtenga más información sobre la operación de vectores en las páginas de temas generados por AI de ScienceDirect" w:history="1">
         <w:r>
           <w:rPr>
             <w:rStyle w:val="Hipervnculo"/>
@@ -2252,7 +2948,7 @@
         </w:rPr>
         <w:t>Obviamente, el hardware vectorial puede emular una forma limitada de paralelismo de subprocesos, específicamente </w:t>
       </w:r>
-      <w:hyperlink r:id="rId22" w:tooltip="Obtenga más información sobre la función elemental en las páginas de temas generados por AI de ScienceDirect" w:history="1">
+      <w:hyperlink r:id="rId16" w:tooltip="Obtenga más información sobre la función elemental en las páginas de temas generados por AI de ScienceDirect" w:history="1">
         <w:r>
           <w:rPr>
             <w:rStyle w:val="Hipervnculo"/>
@@ -2473,7 +3169,7 @@
           <w:szCs w:val="27"/>
           <w:lang w:eastAsia="es-CO"/>
         </w:rPr>
-        <w:t xml:space="preserve"> of </w:t>
+        <w:t xml:space="preserve"> of threads </w:t>
       </w:r>
       <w:proofErr w:type="spellStart"/>
       <w:r>
@@ -2483,7 +3179,7 @@
           <w:szCs w:val="27"/>
           <w:lang w:eastAsia="es-CO"/>
         </w:rPr>
-        <w:t>threads</w:t>
+        <w:t>to</w:t>
       </w:r>
       <w:proofErr w:type="spellEnd"/>
       <w:r>
@@ -2493,7 +3189,7 @@
           <w:szCs w:val="27"/>
           <w:lang w:eastAsia="es-CO"/>
         </w:rPr>
-        <w:t xml:space="preserve"> </w:t>
+        <w:t xml:space="preserve"> be </w:t>
       </w:r>
       <w:proofErr w:type="spellStart"/>
       <w:r>
@@ -2503,7 +3199,7 @@
           <w:szCs w:val="27"/>
           <w:lang w:eastAsia="es-CO"/>
         </w:rPr>
-        <w:t>to</w:t>
+        <w:t>managed</w:t>
       </w:r>
       <w:proofErr w:type="spellEnd"/>
       <w:r>
@@ -2513,7 +3209,7 @@
           <w:szCs w:val="27"/>
           <w:lang w:eastAsia="es-CO"/>
         </w:rPr>
-        <w:t xml:space="preserve"> be </w:t>
+        <w:t xml:space="preserve"> in a </w:t>
       </w:r>
       <w:proofErr w:type="spellStart"/>
       <w:r>
@@ -2523,7 +3219,7 @@
           <w:szCs w:val="27"/>
           <w:lang w:eastAsia="es-CO"/>
         </w:rPr>
-        <w:t>managed</w:t>
+        <w:t>modern</w:t>
       </w:r>
       <w:proofErr w:type="spellEnd"/>
       <w:r>
@@ -2533,7 +3229,7 @@
           <w:szCs w:val="27"/>
           <w:lang w:eastAsia="es-CO"/>
         </w:rPr>
-        <w:t xml:space="preserve"> in a </w:t>
+        <w:t xml:space="preserve"> </w:t>
       </w:r>
       <w:proofErr w:type="spellStart"/>
       <w:r>
@@ -2543,7 +3239,7 @@
           <w:szCs w:val="27"/>
           <w:lang w:eastAsia="es-CO"/>
         </w:rPr>
-        <w:t>modern</w:t>
+        <w:t>system</w:t>
       </w:r>
       <w:proofErr w:type="spellEnd"/>
       <w:r>
@@ -2553,7 +3249,7 @@
           <w:szCs w:val="27"/>
           <w:lang w:eastAsia="es-CO"/>
         </w:rPr>
-        <w:t xml:space="preserve"> </w:t>
+        <w:t xml:space="preserve">: </w:t>
       </w:r>
       <w:proofErr w:type="spellStart"/>
       <w:r>
@@ -2563,7 +3259,7 @@
           <w:szCs w:val="27"/>
           <w:lang w:eastAsia="es-CO"/>
         </w:rPr>
-        <w:t>system</w:t>
+        <w:t>User</w:t>
       </w:r>
       <w:proofErr w:type="spellEnd"/>
       <w:r>
@@ -2573,87 +3269,7 @@
           <w:szCs w:val="27"/>
           <w:lang w:eastAsia="es-CO"/>
         </w:rPr>
-        <w:t xml:space="preserve">: </w:t>
-      </w:r>
-      <w:proofErr w:type="spellStart"/>
-      <w:r>
-        <w:rPr>
-          <w:rFonts w:ascii="Times New Roman" w:eastAsia="Times New Roman" w:hAnsi="Times New Roman" w:cs="Times New Roman"/>
-          <w:sz w:val="27"/>
-          <w:szCs w:val="27"/>
-          <w:lang w:eastAsia="es-CO"/>
-        </w:rPr>
-        <w:t>User</w:t>
-      </w:r>
-      <w:proofErr w:type="spellEnd"/>
-      <w:r>
-        <w:rPr>
-          <w:rFonts w:ascii="Times New Roman" w:eastAsia="Times New Roman" w:hAnsi="Times New Roman" w:cs="Times New Roman"/>
-          <w:sz w:val="27"/>
-          <w:szCs w:val="27"/>
-          <w:lang w:eastAsia="es-CO"/>
-        </w:rPr>
-        <w:t xml:space="preserve"> </w:t>
-      </w:r>
-      <w:proofErr w:type="spellStart"/>
-      <w:r>
-        <w:rPr>
-          <w:rFonts w:ascii="Times New Roman" w:eastAsia="Times New Roman" w:hAnsi="Times New Roman" w:cs="Times New Roman"/>
-          <w:sz w:val="27"/>
-          <w:szCs w:val="27"/>
-          <w:lang w:eastAsia="es-CO"/>
-        </w:rPr>
-        <w:t>threads</w:t>
-      </w:r>
-      <w:proofErr w:type="spellEnd"/>
-      <w:r>
-        <w:rPr>
-          <w:rFonts w:ascii="Times New Roman" w:eastAsia="Times New Roman" w:hAnsi="Times New Roman" w:cs="Times New Roman"/>
-          <w:sz w:val="27"/>
-          <w:szCs w:val="27"/>
-          <w:lang w:eastAsia="es-CO"/>
-        </w:rPr>
-        <w:t xml:space="preserve"> and </w:t>
-      </w:r>
-      <w:proofErr w:type="spellStart"/>
-      <w:r>
-        <w:rPr>
-          <w:rFonts w:ascii="Times New Roman" w:eastAsia="Times New Roman" w:hAnsi="Times New Roman" w:cs="Times New Roman"/>
-          <w:sz w:val="27"/>
-          <w:szCs w:val="27"/>
-          <w:lang w:eastAsia="es-CO"/>
-        </w:rPr>
-        <w:t>kernel</w:t>
-      </w:r>
-      <w:proofErr w:type="spellEnd"/>
-      <w:r>
-        <w:rPr>
-          <w:rFonts w:ascii="Times New Roman" w:eastAsia="Times New Roman" w:hAnsi="Times New Roman" w:cs="Times New Roman"/>
-          <w:sz w:val="27"/>
-          <w:szCs w:val="27"/>
-          <w:lang w:eastAsia="es-CO"/>
-        </w:rPr>
-        <w:t xml:space="preserve"> </w:t>
-      </w:r>
-      <w:proofErr w:type="spellStart"/>
-      <w:r>
-        <w:rPr>
-          <w:rFonts w:ascii="Times New Roman" w:eastAsia="Times New Roman" w:hAnsi="Times New Roman" w:cs="Times New Roman"/>
-          <w:sz w:val="27"/>
-          <w:szCs w:val="27"/>
-          <w:lang w:eastAsia="es-CO"/>
-        </w:rPr>
-        <w:t>threads</w:t>
-      </w:r>
-      <w:proofErr w:type="spellEnd"/>
-      <w:r>
-        <w:rPr>
-          <w:rFonts w:ascii="Times New Roman" w:eastAsia="Times New Roman" w:hAnsi="Times New Roman" w:cs="Times New Roman"/>
-          <w:sz w:val="27"/>
-          <w:szCs w:val="27"/>
-          <w:lang w:eastAsia="es-CO"/>
-        </w:rPr>
-        <w:t>.</w:t>
+        <w:t xml:space="preserve"> threads and kernel threads.</w:t>
       </w:r>
     </w:p>
     <w:p>
@@ -2688,7 +3304,7 @@
           <w:szCs w:val="27"/>
           <w:lang w:eastAsia="es-CO"/>
         </w:rPr>
-        <w:t xml:space="preserve"> </w:t>
+        <w:t xml:space="preserve"> threads are </w:t>
       </w:r>
       <w:proofErr w:type="spellStart"/>
       <w:r>
@@ -2698,7 +3314,7 @@
           <w:szCs w:val="27"/>
           <w:lang w:eastAsia="es-CO"/>
         </w:rPr>
-        <w:t>threads</w:t>
+        <w:t>supported</w:t>
       </w:r>
       <w:proofErr w:type="spellEnd"/>
       <w:r>
@@ -2708,7 +3324,7 @@
           <w:szCs w:val="27"/>
           <w:lang w:eastAsia="es-CO"/>
         </w:rPr>
-        <w:t xml:space="preserve"> are </w:t>
+        <w:t xml:space="preserve"> </w:t>
       </w:r>
       <w:proofErr w:type="spellStart"/>
       <w:r>
@@ -2718,7 +3334,7 @@
           <w:szCs w:val="27"/>
           <w:lang w:eastAsia="es-CO"/>
         </w:rPr>
-        <w:t>supported</w:t>
+        <w:t>above</w:t>
       </w:r>
       <w:proofErr w:type="spellEnd"/>
       <w:r>
@@ -2738,7 +3354,7 @@
           <w:szCs w:val="27"/>
           <w:lang w:eastAsia="es-CO"/>
         </w:rPr>
-        <w:t>above</w:t>
+        <w:t>the</w:t>
       </w:r>
       <w:proofErr w:type="spellEnd"/>
       <w:r>
@@ -2748,7 +3364,7 @@
           <w:szCs w:val="27"/>
           <w:lang w:eastAsia="es-CO"/>
         </w:rPr>
-        <w:t xml:space="preserve"> </w:t>
+        <w:t xml:space="preserve"> kernel, </w:t>
       </w:r>
       <w:proofErr w:type="spellStart"/>
       <w:r>
@@ -2758,7 +3374,7 @@
           <w:szCs w:val="27"/>
           <w:lang w:eastAsia="es-CO"/>
         </w:rPr>
-        <w:t>the</w:t>
+        <w:t>without</w:t>
       </w:r>
       <w:proofErr w:type="spellEnd"/>
       <w:r>
@@ -2768,7 +3384,7 @@
           <w:szCs w:val="27"/>
           <w:lang w:eastAsia="es-CO"/>
         </w:rPr>
-        <w:t xml:space="preserve"> </w:t>
+        <w:t xml:space="preserve"> kernel </w:t>
       </w:r>
       <w:proofErr w:type="spellStart"/>
       <w:r>
@@ -2778,7 +3394,7 @@
           <w:szCs w:val="27"/>
           <w:lang w:eastAsia="es-CO"/>
         </w:rPr>
-        <w:t>kernel</w:t>
+        <w:t>support</w:t>
       </w:r>
       <w:proofErr w:type="spellEnd"/>
       <w:r>
@@ -2788,7 +3404,7 @@
           <w:szCs w:val="27"/>
           <w:lang w:eastAsia="es-CO"/>
         </w:rPr>
-        <w:t xml:space="preserve">, </w:t>
+        <w:t xml:space="preserve">. </w:t>
       </w:r>
       <w:proofErr w:type="spellStart"/>
       <w:r>
@@ -2798,7 +3414,7 @@
           <w:szCs w:val="27"/>
           <w:lang w:eastAsia="es-CO"/>
         </w:rPr>
-        <w:t>without</w:t>
+        <w:t>These</w:t>
       </w:r>
       <w:proofErr w:type="spellEnd"/>
       <w:r>
@@ -2808,7 +3424,7 @@
           <w:szCs w:val="27"/>
           <w:lang w:eastAsia="es-CO"/>
         </w:rPr>
-        <w:t xml:space="preserve"> </w:t>
+        <w:t xml:space="preserve"> are </w:t>
       </w:r>
       <w:proofErr w:type="spellStart"/>
       <w:r>
@@ -2818,7 +3434,7 @@
           <w:szCs w:val="27"/>
           <w:lang w:eastAsia="es-CO"/>
         </w:rPr>
-        <w:t>kernel</w:t>
+        <w:t>the</w:t>
       </w:r>
       <w:proofErr w:type="spellEnd"/>
       <w:r>
@@ -2828,87 +3444,7 @@
           <w:szCs w:val="27"/>
           <w:lang w:eastAsia="es-CO"/>
         </w:rPr>
-        <w:t xml:space="preserve"> </w:t>
-      </w:r>
-      <w:proofErr w:type="spellStart"/>
-      <w:r>
-        <w:rPr>
-          <w:rFonts w:ascii="Times New Roman" w:eastAsia="Times New Roman" w:hAnsi="Times New Roman" w:cs="Times New Roman"/>
-          <w:sz w:val="27"/>
-          <w:szCs w:val="27"/>
-          <w:lang w:eastAsia="es-CO"/>
-        </w:rPr>
-        <w:t>support</w:t>
-      </w:r>
-      <w:proofErr w:type="spellEnd"/>
-      <w:r>
-        <w:rPr>
-          <w:rFonts w:ascii="Times New Roman" w:eastAsia="Times New Roman" w:hAnsi="Times New Roman" w:cs="Times New Roman"/>
-          <w:sz w:val="27"/>
-          <w:szCs w:val="27"/>
-          <w:lang w:eastAsia="es-CO"/>
-        </w:rPr>
-        <w:t xml:space="preserve">. </w:t>
-      </w:r>
-      <w:proofErr w:type="spellStart"/>
-      <w:r>
-        <w:rPr>
-          <w:rFonts w:ascii="Times New Roman" w:eastAsia="Times New Roman" w:hAnsi="Times New Roman" w:cs="Times New Roman"/>
-          <w:sz w:val="27"/>
-          <w:szCs w:val="27"/>
-          <w:lang w:eastAsia="es-CO"/>
-        </w:rPr>
-        <w:t>These</w:t>
-      </w:r>
-      <w:proofErr w:type="spellEnd"/>
-      <w:r>
-        <w:rPr>
-          <w:rFonts w:ascii="Times New Roman" w:eastAsia="Times New Roman" w:hAnsi="Times New Roman" w:cs="Times New Roman"/>
-          <w:sz w:val="27"/>
-          <w:szCs w:val="27"/>
-          <w:lang w:eastAsia="es-CO"/>
-        </w:rPr>
-        <w:t xml:space="preserve"> are </w:t>
-      </w:r>
-      <w:proofErr w:type="spellStart"/>
-      <w:r>
-        <w:rPr>
-          <w:rFonts w:ascii="Times New Roman" w:eastAsia="Times New Roman" w:hAnsi="Times New Roman" w:cs="Times New Roman"/>
-          <w:sz w:val="27"/>
-          <w:szCs w:val="27"/>
-          <w:lang w:eastAsia="es-CO"/>
-        </w:rPr>
-        <w:t>the</w:t>
-      </w:r>
-      <w:proofErr w:type="spellEnd"/>
-      <w:r>
-        <w:rPr>
-          <w:rFonts w:ascii="Times New Roman" w:eastAsia="Times New Roman" w:hAnsi="Times New Roman" w:cs="Times New Roman"/>
-          <w:sz w:val="27"/>
-          <w:szCs w:val="27"/>
-          <w:lang w:eastAsia="es-CO"/>
-        </w:rPr>
-        <w:t xml:space="preserve"> </w:t>
-      </w:r>
-      <w:proofErr w:type="spellStart"/>
-      <w:r>
-        <w:rPr>
-          <w:rFonts w:ascii="Times New Roman" w:eastAsia="Times New Roman" w:hAnsi="Times New Roman" w:cs="Times New Roman"/>
-          <w:sz w:val="27"/>
-          <w:szCs w:val="27"/>
-          <w:lang w:eastAsia="es-CO"/>
-        </w:rPr>
-        <w:t>threads</w:t>
-      </w:r>
-      <w:proofErr w:type="spellEnd"/>
-      <w:r>
-        <w:rPr>
-          <w:rFonts w:ascii="Times New Roman" w:eastAsia="Times New Roman" w:hAnsi="Times New Roman" w:cs="Times New Roman"/>
-          <w:sz w:val="27"/>
-          <w:szCs w:val="27"/>
-          <w:lang w:eastAsia="es-CO"/>
-        </w:rPr>
-        <w:t xml:space="preserve"> </w:t>
+        <w:t xml:space="preserve"> threads </w:t>
       </w:r>
       <w:proofErr w:type="spellStart"/>
       <w:r>
@@ -3086,7 +3622,6 @@
           <w:lang w:eastAsia="es-CO"/>
         </w:rPr>
       </w:pPr>
-      <w:proofErr w:type="spellStart"/>
       <w:r>
         <w:rPr>
           <w:rFonts w:ascii="Times New Roman" w:eastAsia="Times New Roman" w:hAnsi="Times New Roman" w:cs="Times New Roman"/>
@@ -3094,9 +3629,9 @@
           <w:szCs w:val="27"/>
           <w:lang w:eastAsia="es-CO"/>
         </w:rPr>
-        <w:t>Kernel</w:t>
-      </w:r>
-      <w:proofErr w:type="spellEnd"/>
+        <w:t xml:space="preserve">Kernel threads are </w:t>
+      </w:r>
+      <w:proofErr w:type="spellStart"/>
       <w:r>
         <w:rPr>
           <w:rFonts w:ascii="Times New Roman" w:eastAsia="Times New Roman" w:hAnsi="Times New Roman" w:cs="Times New Roman"/>
@@ -3104,9 +3639,9 @@
           <w:szCs w:val="27"/>
           <w:lang w:eastAsia="es-CO"/>
         </w:rPr>
-        <w:t xml:space="preserve"> </w:t>
-      </w:r>
-      <w:proofErr w:type="spellStart"/>
+        <w:t>supported</w:t>
+      </w:r>
+      <w:proofErr w:type="spellEnd"/>
       <w:r>
         <w:rPr>
           <w:rFonts w:ascii="Times New Roman" w:eastAsia="Times New Roman" w:hAnsi="Times New Roman" w:cs="Times New Roman"/>
@@ -3114,9 +3649,9 @@
           <w:szCs w:val="27"/>
           <w:lang w:eastAsia="es-CO"/>
         </w:rPr>
-        <w:t>threads</w:t>
-      </w:r>
-      <w:proofErr w:type="spellEnd"/>
+        <w:t xml:space="preserve"> </w:t>
+      </w:r>
+      <w:proofErr w:type="spellStart"/>
       <w:r>
         <w:rPr>
           <w:rFonts w:ascii="Times New Roman" w:eastAsia="Times New Roman" w:hAnsi="Times New Roman" w:cs="Times New Roman"/>
@@ -3124,9 +3659,9 @@
           <w:szCs w:val="27"/>
           <w:lang w:eastAsia="es-CO"/>
         </w:rPr>
-        <w:t xml:space="preserve"> are </w:t>
-      </w:r>
-      <w:proofErr w:type="spellStart"/>
+        <w:t>within</w:t>
+      </w:r>
+      <w:proofErr w:type="spellEnd"/>
       <w:r>
         <w:rPr>
           <w:rFonts w:ascii="Times New Roman" w:eastAsia="Times New Roman" w:hAnsi="Times New Roman" w:cs="Times New Roman"/>
@@ -3134,9 +3669,9 @@
           <w:szCs w:val="27"/>
           <w:lang w:eastAsia="es-CO"/>
         </w:rPr>
-        <w:t>supported</w:t>
-      </w:r>
-      <w:proofErr w:type="spellEnd"/>
+        <w:t xml:space="preserve"> </w:t>
+      </w:r>
+      <w:proofErr w:type="spellStart"/>
       <w:r>
         <w:rPr>
           <w:rFonts w:ascii="Times New Roman" w:eastAsia="Times New Roman" w:hAnsi="Times New Roman" w:cs="Times New Roman"/>
@@ -3144,9 +3679,9 @@
           <w:szCs w:val="27"/>
           <w:lang w:eastAsia="es-CO"/>
         </w:rPr>
-        <w:t xml:space="preserve"> </w:t>
-      </w:r>
-      <w:proofErr w:type="spellStart"/>
+        <w:t>the</w:t>
+      </w:r>
+      <w:proofErr w:type="spellEnd"/>
       <w:r>
         <w:rPr>
           <w:rFonts w:ascii="Times New Roman" w:eastAsia="Times New Roman" w:hAnsi="Times New Roman" w:cs="Times New Roman"/>
@@ -3154,9 +3689,9 @@
           <w:szCs w:val="27"/>
           <w:lang w:eastAsia="es-CO"/>
         </w:rPr>
-        <w:t>within</w:t>
-      </w:r>
-      <w:proofErr w:type="spellEnd"/>
+        <w:t xml:space="preserve"> kernel of </w:t>
+      </w:r>
+      <w:proofErr w:type="spellStart"/>
       <w:r>
         <w:rPr>
           <w:rFonts w:ascii="Times New Roman" w:eastAsia="Times New Roman" w:hAnsi="Times New Roman" w:cs="Times New Roman"/>
@@ -3164,9 +3699,9 @@
           <w:szCs w:val="27"/>
           <w:lang w:eastAsia="es-CO"/>
         </w:rPr>
-        <w:t xml:space="preserve"> </w:t>
-      </w:r>
-      <w:proofErr w:type="spellStart"/>
+        <w:t>the</w:t>
+      </w:r>
+      <w:proofErr w:type="spellEnd"/>
       <w:r>
         <w:rPr>
           <w:rFonts w:ascii="Times New Roman" w:eastAsia="Times New Roman" w:hAnsi="Times New Roman" w:cs="Times New Roman"/>
@@ -3174,9 +3709,9 @@
           <w:szCs w:val="27"/>
           <w:lang w:eastAsia="es-CO"/>
         </w:rPr>
-        <w:t>the</w:t>
-      </w:r>
-      <w:proofErr w:type="spellEnd"/>
+        <w:t xml:space="preserve"> OS </w:t>
+      </w:r>
+      <w:proofErr w:type="spellStart"/>
       <w:r>
         <w:rPr>
           <w:rFonts w:ascii="Times New Roman" w:eastAsia="Times New Roman" w:hAnsi="Times New Roman" w:cs="Times New Roman"/>
@@ -3184,9 +3719,9 @@
           <w:szCs w:val="27"/>
           <w:lang w:eastAsia="es-CO"/>
         </w:rPr>
-        <w:t xml:space="preserve"> </w:t>
-      </w:r>
-      <w:proofErr w:type="spellStart"/>
+        <w:t>itself</w:t>
+      </w:r>
+      <w:proofErr w:type="spellEnd"/>
       <w:r>
         <w:rPr>
           <w:rFonts w:ascii="Times New Roman" w:eastAsia="Times New Roman" w:hAnsi="Times New Roman" w:cs="Times New Roman"/>
@@ -3194,56 +3729,6 @@
           <w:szCs w:val="27"/>
           <w:lang w:eastAsia="es-CO"/>
         </w:rPr>
-        <w:t>kernel</w:t>
-      </w:r>
-      <w:proofErr w:type="spellEnd"/>
-      <w:r>
-        <w:rPr>
-          <w:rFonts w:ascii="Times New Roman" w:eastAsia="Times New Roman" w:hAnsi="Times New Roman" w:cs="Times New Roman"/>
-          <w:sz w:val="27"/>
-          <w:szCs w:val="27"/>
-          <w:lang w:eastAsia="es-CO"/>
-        </w:rPr>
-        <w:t xml:space="preserve"> of </w:t>
-      </w:r>
-      <w:proofErr w:type="spellStart"/>
-      <w:r>
-        <w:rPr>
-          <w:rFonts w:ascii="Times New Roman" w:eastAsia="Times New Roman" w:hAnsi="Times New Roman" w:cs="Times New Roman"/>
-          <w:sz w:val="27"/>
-          <w:szCs w:val="27"/>
-          <w:lang w:eastAsia="es-CO"/>
-        </w:rPr>
-        <w:t>the</w:t>
-      </w:r>
-      <w:proofErr w:type="spellEnd"/>
-      <w:r>
-        <w:rPr>
-          <w:rFonts w:ascii="Times New Roman" w:eastAsia="Times New Roman" w:hAnsi="Times New Roman" w:cs="Times New Roman"/>
-          <w:sz w:val="27"/>
-          <w:szCs w:val="27"/>
-          <w:lang w:eastAsia="es-CO"/>
-        </w:rPr>
-        <w:t xml:space="preserve"> OS </w:t>
-      </w:r>
-      <w:proofErr w:type="spellStart"/>
-      <w:r>
-        <w:rPr>
-          <w:rFonts w:ascii="Times New Roman" w:eastAsia="Times New Roman" w:hAnsi="Times New Roman" w:cs="Times New Roman"/>
-          <w:sz w:val="27"/>
-          <w:szCs w:val="27"/>
-          <w:lang w:eastAsia="es-CO"/>
-        </w:rPr>
-        <w:t>itself</w:t>
-      </w:r>
-      <w:proofErr w:type="spellEnd"/>
-      <w:r>
-        <w:rPr>
-          <w:rFonts w:ascii="Times New Roman" w:eastAsia="Times New Roman" w:hAnsi="Times New Roman" w:cs="Times New Roman"/>
-          <w:sz w:val="27"/>
-          <w:szCs w:val="27"/>
-          <w:lang w:eastAsia="es-CO"/>
-        </w:rPr>
         <w:t>.</w:t>
       </w:r>
       <w:r>
@@ -3299,9 +3784,9 @@
           <w:szCs w:val="21"/>
           <w:shd w:val="clear" w:color="auto" w:fill="FFFFFF"/>
         </w:rPr>
-        <w:t xml:space="preserve">En informática, un </w:t>
-      </w:r>
-      <w:proofErr w:type="spellStart"/>
+        <w:t xml:space="preserve">En informática, un kernel es un software que constituye una parte fundamental del sistema operativo, y se define como la parte que se ejecuta en modo </w:t>
+      </w:r>
+      <w:proofErr w:type="gramStart"/>
       <w:r>
         <w:rPr>
           <w:rFonts w:ascii="Times New Roman" w:hAnsi="Times New Roman" w:cs="Times New Roman"/>
@@ -3309,9 +3794,9 @@
           <w:szCs w:val="21"/>
           <w:shd w:val="clear" w:color="auto" w:fill="FFFFFF"/>
         </w:rPr>
-        <w:t>kernel</w:t>
-      </w:r>
-      <w:proofErr w:type="spellEnd"/>
+        <w:t>privilegiado.​</w:t>
+      </w:r>
+      <w:proofErr w:type="gramEnd"/>
       <w:r>
         <w:rPr>
           <w:rFonts w:ascii="Times New Roman" w:hAnsi="Times New Roman" w:cs="Times New Roman"/>
@@ -3319,26 +3804,6 @@
           <w:szCs w:val="21"/>
           <w:shd w:val="clear" w:color="auto" w:fill="FFFFFF"/>
         </w:rPr>
-        <w:t xml:space="preserve"> es un software que constituye una parte fundamental del sistema operativo, y se define como la parte que se ejecuta en modo </w:t>
-      </w:r>
-      <w:proofErr w:type="gramStart"/>
-      <w:r>
-        <w:rPr>
-          <w:rFonts w:ascii="Times New Roman" w:hAnsi="Times New Roman" w:cs="Times New Roman"/>
-          <w:sz w:val="21"/>
-          <w:szCs w:val="21"/>
-          <w:shd w:val="clear" w:color="auto" w:fill="FFFFFF"/>
-        </w:rPr>
-        <w:t>privilegiado.​</w:t>
-      </w:r>
-      <w:proofErr w:type="gramEnd"/>
-      <w:r>
-        <w:rPr>
-          <w:rFonts w:ascii="Times New Roman" w:hAnsi="Times New Roman" w:cs="Times New Roman"/>
-          <w:sz w:val="21"/>
-          <w:szCs w:val="21"/>
-          <w:shd w:val="clear" w:color="auto" w:fill="FFFFFF"/>
-        </w:rPr>
         <w:t>)</w:t>
       </w:r>
     </w:p>
@@ -3346,7 +3811,7 @@
       <w:pPr>
         <w:spacing w:before="100" w:beforeAutospacing="1" w:after="100" w:afterAutospacing="1" w:line="240" w:lineRule="auto"/>
       </w:pPr>
-      <w:hyperlink r:id="rId23" w:history="1">
+      <w:hyperlink r:id="rId17" w:history="1">
         <w:r>
           <w:rPr>
             <w:rStyle w:val="Hipervnculo"/>
@@ -3372,14 +3837,9 @@
         </w:rPr>
         <w:annotationRef/>
       </w:r>
-      <w:hyperlink r:id="rId24" w:history="1">
-        <w:r>
-          <w:rPr>
-            <w:rStyle w:val="Hipervnculo"/>
-          </w:rPr>
-          <w:t>http://sedici.unlp.edu.ar/bitstream/handle/10915/21228/Documento_completo.pdf?sequence=1&amp;isAllowed=y</w:t>
-        </w:r>
-      </w:hyperlink>
+      <w:r>
+        <w:t xml:space="preserve"> </w:t>
+      </w:r>
     </w:p>
     <w:p>
       <w:pPr>
@@ -3398,28 +3858,10 @@
         </w:rPr>
         <w:annotationRef/>
       </w:r>
-      <w:hyperlink r:id="rId25" w:history="1">
-        <w:r>
-          <w:rPr>
-            <w:rStyle w:val="Hipervnculo"/>
-          </w:rPr>
-          <w:t>http://www.it.uu.se/education/course/homepage/os/vt18/module-4/implementing-threads/</w:t>
-        </w:r>
-      </w:hyperlink>
-    </w:p>
-    <w:p>
-      <w:pPr>
-        <w:spacing w:before="100" w:beforeAutospacing="1" w:after="100" w:afterAutospacing="1" w:line="240" w:lineRule="auto"/>
-      </w:pPr>
-    </w:p>
-    <w:p>
-      <w:pPr>
-        <w:spacing w:before="100" w:beforeAutospacing="1" w:after="100" w:afterAutospacing="1" w:line="240" w:lineRule="auto"/>
-      </w:pPr>
       <w:r>
         <w:t>[</w:t>
       </w:r>
-      <w:hyperlink r:id="rId26" w:anchor="Programming_language_support" w:history="1">
+      <w:hyperlink r:id="rId18" w:anchor="Programming_language_support" w:history="1">
         <w:r>
           <w:rPr>
             <w:rStyle w:val="Hipervnculo"/>
@@ -3454,7 +3896,7 @@
         </w:rPr>
         <w:t>IBM </w:t>
       </w:r>
-      <w:hyperlink r:id="rId27" w:tooltip="PL/I" w:history="1">
+      <w:hyperlink r:id="rId19" w:tooltip="PL/I" w:history="1">
         <w:r>
           <w:rPr>
             <w:rStyle w:val="Hipervnculo"/>
@@ -4217,7 +4659,7 @@
         </w:rPr>
         <w:t xml:space="preserve"> of </w:t>
       </w:r>
-      <w:hyperlink r:id="rId28" w:tooltip="C (programming language)" w:history="1">
+      <w:hyperlink r:id="rId20" w:tooltip="C (programming language)" w:history="1">
         <w:r>
           <w:rPr>
             <w:rStyle w:val="Hipervnculo"/>
@@ -4240,7 +4682,7 @@
         </w:rPr>
         <w:t> and </w:t>
       </w:r>
-      <w:hyperlink r:id="rId29" w:tooltip="C++" w:history="1">
+      <w:hyperlink r:id="rId21" w:tooltip="C++" w:history="1">
         <w:r>
           <w:rPr>
             <w:rStyle w:val="Hipervnculo"/>
@@ -4787,7 +5229,7 @@
         </w:rPr>
         <w:t xml:space="preserve"> as </w:t>
       </w:r>
-      <w:hyperlink r:id="rId30" w:tooltip="Java (programming language)" w:history="1">
+      <w:hyperlink r:id="rId22" w:tooltip="Java (programming language)" w:history="1">
         <w:r>
           <w:rPr>
             <w:rStyle w:val="Hipervnculo"/>
@@ -4810,7 +5252,7 @@
         </w:rPr>
         <w:t>, </w:t>
       </w:r>
-      <w:hyperlink r:id="rId31" w:tooltip="Python (programming language)" w:history="1">
+      <w:hyperlink r:id="rId23" w:tooltip="Python (programming language)" w:history="1">
         <w:r>
           <w:rPr>
             <w:rStyle w:val="Hipervnculo"/>
@@ -4833,7 +5275,7 @@
         </w:rPr>
         <w:t>, and </w:t>
       </w:r>
-      <w:hyperlink r:id="rId32" w:tooltip=".NET Framework" w:history="1">
+      <w:hyperlink r:id="rId24" w:tooltip=".NET Framework" w:history="1">
         <w:r>
           <w:rPr>
             <w:rStyle w:val="Hipervnculo"/>
@@ -6068,29 +6510,7 @@
           <w:szCs w:val="21"/>
           <w:highlight w:val="yellow"/>
         </w:rPr>
-        <w:t xml:space="preserve"> </w:t>
-      </w:r>
-      <w:proofErr w:type="spellStart"/>
-      <w:r>
-        <w:rPr>
-          <w:rFonts w:ascii="Arial" w:hAnsi="Arial" w:cs="Arial"/>
-          <w:color w:val="202122"/>
-          <w:sz w:val="21"/>
-          <w:szCs w:val="21"/>
-          <w:highlight w:val="yellow"/>
-        </w:rPr>
-        <w:t>threads</w:t>
-      </w:r>
-      <w:proofErr w:type="spellEnd"/>
-      <w:r>
-        <w:rPr>
-          <w:rFonts w:ascii="Arial" w:hAnsi="Arial" w:cs="Arial"/>
-          <w:color w:val="202122"/>
-          <w:sz w:val="21"/>
-          <w:szCs w:val="21"/>
-          <w:highlight w:val="yellow"/>
-        </w:rPr>
-        <w:t xml:space="preserve"> (</w:t>
+        <w:t xml:space="preserve"> threads (</w:t>
       </w:r>
       <w:proofErr w:type="spellStart"/>
       <w:r>
@@ -6166,7 +6586,7 @@
         </w:rPr>
         <w:t>, </w:t>
       </w:r>
-      <w:hyperlink r:id="rId33" w:tooltip="CUDA" w:history="1">
+      <w:hyperlink r:id="rId25" w:tooltip="CUDA" w:history="1">
         <w:r>
           <w:rPr>
             <w:rStyle w:val="Hipervnculo"/>
@@ -6367,7 +6787,7 @@
         </w:rPr>
         <w:t>., </w:t>
       </w:r>
-      <w:hyperlink r:id="rId34" w:tooltip="Ruby MRI" w:history="1">
+      <w:hyperlink r:id="rId26" w:tooltip="Ruby MRI" w:history="1">
         <w:r>
           <w:rPr>
             <w:rStyle w:val="Hipervnculo"/>
@@ -6671,29 +7091,7 @@
           <w:szCs w:val="21"/>
           <w:highlight w:val="yellow"/>
         </w:rPr>
-        <w:t xml:space="preserve"> of </w:t>
-      </w:r>
-      <w:proofErr w:type="spellStart"/>
-      <w:r>
-        <w:rPr>
-          <w:rFonts w:ascii="Arial" w:hAnsi="Arial" w:cs="Arial"/>
-          <w:color w:val="202122"/>
-          <w:sz w:val="21"/>
-          <w:szCs w:val="21"/>
-          <w:highlight w:val="yellow"/>
-        </w:rPr>
-        <w:t>threads</w:t>
-      </w:r>
-      <w:proofErr w:type="spellEnd"/>
-      <w:r>
-        <w:rPr>
-          <w:rFonts w:ascii="Arial" w:hAnsi="Arial" w:cs="Arial"/>
-          <w:color w:val="202122"/>
-          <w:sz w:val="21"/>
-          <w:szCs w:val="21"/>
-          <w:highlight w:val="yellow"/>
-        </w:rPr>
-        <w:t xml:space="preserve">, </w:t>
+        <w:t xml:space="preserve"> of threads, </w:t>
       </w:r>
       <w:proofErr w:type="spellStart"/>
       <w:r>
@@ -6739,7 +7137,7 @@
         </w:rPr>
         <w:t xml:space="preserve"> a </w:t>
       </w:r>
-      <w:hyperlink r:id="rId35" w:tooltip="Global interpreter lock" w:history="1">
+      <w:hyperlink r:id="rId27" w:tooltip="Global interpreter lock" w:history="1">
         <w:r>
           <w:rPr>
             <w:rStyle w:val="Hipervnculo"/>
@@ -7237,29 +7635,7 @@
           <w:szCs w:val="21"/>
           <w:highlight w:val="yellow"/>
         </w:rPr>
-        <w:t xml:space="preserve"> more </w:t>
-      </w:r>
-      <w:proofErr w:type="spellStart"/>
-      <w:r>
-        <w:rPr>
-          <w:rFonts w:ascii="Arial" w:hAnsi="Arial" w:cs="Arial"/>
-          <w:color w:val="202122"/>
-          <w:sz w:val="21"/>
-          <w:szCs w:val="21"/>
-          <w:highlight w:val="yellow"/>
-        </w:rPr>
-        <w:t>threads</w:t>
-      </w:r>
-      <w:proofErr w:type="spellEnd"/>
-      <w:r>
-        <w:rPr>
-          <w:rFonts w:ascii="Arial" w:hAnsi="Arial" w:cs="Arial"/>
-          <w:color w:val="202122"/>
-          <w:sz w:val="21"/>
-          <w:szCs w:val="21"/>
-          <w:highlight w:val="yellow"/>
-        </w:rPr>
-        <w:t xml:space="preserve"> at once, </w:t>
+        <w:t xml:space="preserve"> more threads at once, </w:t>
       </w:r>
       <w:proofErr w:type="spellStart"/>
       <w:r>
@@ -7413,29 +7789,7 @@
           <w:szCs w:val="21"/>
           <w:highlight w:val="yellow"/>
         </w:rPr>
-        <w:t xml:space="preserve"> </w:t>
-      </w:r>
-      <w:proofErr w:type="spellStart"/>
-      <w:r>
-        <w:rPr>
-          <w:rFonts w:ascii="Arial" w:hAnsi="Arial" w:cs="Arial"/>
-          <w:color w:val="202122"/>
-          <w:sz w:val="21"/>
-          <w:szCs w:val="21"/>
-          <w:highlight w:val="yellow"/>
-        </w:rPr>
-        <w:t>core</w:t>
-      </w:r>
-      <w:proofErr w:type="spellEnd"/>
-      <w:r>
-        <w:rPr>
-          <w:rFonts w:ascii="Arial" w:hAnsi="Arial" w:cs="Arial"/>
-          <w:color w:val="202122"/>
-          <w:sz w:val="21"/>
-          <w:szCs w:val="21"/>
-          <w:highlight w:val="yellow"/>
-        </w:rPr>
-        <w:t xml:space="preserve"> </w:t>
+        <w:t xml:space="preserve"> core </w:t>
       </w:r>
       <w:proofErr w:type="spellStart"/>
       <w:r>
@@ -7567,29 +7921,7 @@
           <w:szCs w:val="21"/>
           <w:highlight w:val="yellow"/>
         </w:rPr>
-        <w:t xml:space="preserve"> </w:t>
-      </w:r>
-      <w:proofErr w:type="spellStart"/>
-      <w:r>
-        <w:rPr>
-          <w:rFonts w:ascii="Arial" w:hAnsi="Arial" w:cs="Arial"/>
-          <w:color w:val="202122"/>
-          <w:sz w:val="21"/>
-          <w:szCs w:val="21"/>
-          <w:highlight w:val="yellow"/>
-        </w:rPr>
-        <w:t>threads</w:t>
-      </w:r>
-      <w:proofErr w:type="spellEnd"/>
-      <w:r>
-        <w:rPr>
-          <w:rFonts w:ascii="Arial" w:hAnsi="Arial" w:cs="Arial"/>
-          <w:color w:val="202122"/>
-          <w:sz w:val="21"/>
-          <w:szCs w:val="21"/>
-          <w:highlight w:val="yellow"/>
-        </w:rPr>
-        <w:t xml:space="preserve">, </w:t>
+        <w:t xml:space="preserve"> threads, </w:t>
       </w:r>
       <w:proofErr w:type="spellStart"/>
       <w:r>
@@ -8436,29 +8768,7 @@
           <w:szCs w:val="21"/>
           <w:highlight w:val="yellow"/>
         </w:rPr>
-        <w:t xml:space="preserve"> </w:t>
-      </w:r>
-      <w:proofErr w:type="spellStart"/>
-      <w:r>
-        <w:rPr>
-          <w:rFonts w:ascii="Arial" w:hAnsi="Arial" w:cs="Arial"/>
-          <w:color w:val="202122"/>
-          <w:sz w:val="21"/>
-          <w:szCs w:val="21"/>
-          <w:highlight w:val="yellow"/>
-        </w:rPr>
-        <w:t>threads</w:t>
-      </w:r>
-      <w:proofErr w:type="spellEnd"/>
-      <w:r>
-        <w:rPr>
-          <w:rFonts w:ascii="Arial" w:hAnsi="Arial" w:cs="Arial"/>
-          <w:color w:val="202122"/>
-          <w:sz w:val="21"/>
-          <w:szCs w:val="21"/>
-          <w:highlight w:val="yellow"/>
-        </w:rPr>
-        <w:t xml:space="preserve">. In </w:t>
+        <w:t xml:space="preserve"> threads. In </w:t>
       </w:r>
       <w:proofErr w:type="spellStart"/>
       <w:r>
@@ -8605,7 +8915,7 @@
           <w:szCs w:val="21"/>
         </w:rPr>
       </w:pPr>
-      <w:hyperlink r:id="rId36" w:tooltip="Event-driven programming" w:history="1">
+      <w:hyperlink r:id="rId28" w:tooltip="Event-driven programming" w:history="1">
         <w:proofErr w:type="spellStart"/>
         <w:r>
           <w:rPr>
@@ -8654,7 +8964,7 @@
         </w:rPr>
         <w:t> </w:t>
       </w:r>
-      <w:hyperlink r:id="rId37" w:tooltip="Hardware description language" w:history="1">
+      <w:hyperlink r:id="rId29" w:tooltip="Hardware description language" w:history="1">
         <w:r>
           <w:rPr>
             <w:rStyle w:val="Hipervnculo"/>
@@ -8995,29 +9305,7 @@
           <w:szCs w:val="21"/>
           <w:highlight w:val="yellow"/>
         </w:rPr>
-        <w:t xml:space="preserve"> of </w:t>
-      </w:r>
-      <w:proofErr w:type="spellStart"/>
-      <w:r>
-        <w:rPr>
-          <w:rFonts w:ascii="Arial" w:hAnsi="Arial" w:cs="Arial"/>
-          <w:color w:val="202122"/>
-          <w:sz w:val="21"/>
-          <w:szCs w:val="21"/>
-          <w:highlight w:val="yellow"/>
-        </w:rPr>
-        <w:t>threads</w:t>
-      </w:r>
-      <w:proofErr w:type="spellEnd"/>
-      <w:r>
-        <w:rPr>
-          <w:rFonts w:ascii="Arial" w:hAnsi="Arial" w:cs="Arial"/>
-          <w:color w:val="202122"/>
-          <w:sz w:val="21"/>
-          <w:szCs w:val="21"/>
-          <w:highlight w:val="yellow"/>
-        </w:rPr>
-        <w:t xml:space="preserve"> (</w:t>
+        <w:t xml:space="preserve"> of threads (</w:t>
       </w:r>
       <w:proofErr w:type="spellStart"/>
       <w:r>
@@ -9091,7 +9379,7 @@
         </w:rPr>
         <w:annotationRef/>
       </w:r>
-      <w:hyperlink r:id="rId38" w:history="1">
+      <w:hyperlink r:id="rId30" w:history="1">
         <w:r>
           <w:rPr>
             <w:rStyle w:val="Hipervnculo"/>
@@ -9108,29 +9396,11 @@
     <w:p>
       <w:pPr>
         <w:pStyle w:val="Textocomentario"/>
-      </w:pPr>
-      <w:hyperlink r:id="rId39" w:anchor="procesoshilos" w:history="1">
-        <w:r>
-          <w:rPr>
-            <w:rStyle w:val="Hipervnculo"/>
-          </w:rPr>
-          <w:t>http://www.chuidiang.org/clinux/procesos/procesoshilos.php#procesoshilos</w:t>
-        </w:r>
-      </w:hyperlink>
-    </w:p>
-    <w:p>
-      <w:pPr>
-        <w:pStyle w:val="Textocomentario"/>
-      </w:pPr>
-    </w:p>
-    <w:p>
-      <w:pPr>
-        <w:pStyle w:val="Textocomentario"/>
         <w:rPr>
           <w:rStyle w:val="Hipervnculo"/>
         </w:rPr>
       </w:pPr>
-      <w:hyperlink r:id="rId40" w:history="1">
+      <w:hyperlink r:id="rId31" w:history="1">
         <w:r>
           <w:rPr>
             <w:rStyle w:val="Hipervnculo"/>
@@ -9151,7 +9421,7 @@
       <w:pPr>
         <w:pStyle w:val="Textocomentario"/>
       </w:pPr>
-      <w:hyperlink r:id="rId41" w:anchor="History" w:history="1">
+      <w:hyperlink r:id="rId32" w:anchor="History" w:history="1">
         <w:r>
           <w:rPr>
             <w:rStyle w:val="Hipervnculo"/>
@@ -9175,6 +9445,9 @@
     <w:p>
       <w:pPr>
         <w:pStyle w:val="Textocomentario"/>
+        <w:rPr>
+          <w:rStyle w:val="Hipervnculo"/>
+        </w:rPr>
       </w:pPr>
       <w:r>
         <w:rPr>
@@ -9182,24 +9455,232 @@
         </w:rPr>
         <w:annotationRef/>
       </w:r>
-      <w:hyperlink r:id="rId42" w:history="1">
+      <w:hyperlink r:id="rId33" w:history="1">
         <w:r>
           <w:rPr>
             <w:rStyle w:val="Hipervnculo"/>
           </w:rPr>
-          <w:t>https://w</w:t>
+          <w:t>https://www.elgrupoinformatico.com/que-son-los-nucleos-hilos-procesa</w:t>
         </w:r>
         <w:r>
           <w:rPr>
             <w:rStyle w:val="Hipervnculo"/>
           </w:rPr>
-          <w:t>w</w:t>
+          <w:t>d</w:t>
         </w:r>
         <w:r>
           <w:rPr>
             <w:rStyle w:val="Hipervnculo"/>
           </w:rPr>
-          <w:t>w.elgrupoinformatico.com/que-son-los-nucleos-hilos-proce</w:t>
+          <w:t>or-t39601.html</w:t>
+        </w:r>
+      </w:hyperlink>
+    </w:p>
+    <w:p>
+      <w:pPr>
+        <w:pStyle w:val="Textocomentario"/>
+      </w:pPr>
+    </w:p>
+    <w:p>
+      <w:pPr>
+        <w:pStyle w:val="Textocomentario"/>
+        <w:rPr>
+          <w:rStyle w:val="Hipervnculo"/>
+        </w:rPr>
+      </w:pPr>
+      <w:hyperlink r:id="rId34" w:history="1">
+        <w:r>
+          <w:rPr>
+            <w:rStyle w:val="Hipervnculo"/>
+          </w:rPr>
+          <w:t>https://stackoverflow.com/questions/5201852/what-is-a-thread-really</w:t>
+        </w:r>
+      </w:hyperlink>
+    </w:p>
+    <w:p>
+      <w:pPr>
+        <w:pStyle w:val="Textocomentario"/>
+        <w:rPr>
+          <w:rStyle w:val="Hipervnculo"/>
+        </w:rPr>
+      </w:pPr>
+    </w:p>
+    <w:p>
+      <w:pPr>
+        <w:pStyle w:val="Textocomentario"/>
+        <w:rPr>
+          <w:u w:val="single"/>
+        </w:rPr>
+      </w:pPr>
+      <w:hyperlink r:id="rId35" w:anchor=":~:text=5%20Answers&amp;text=Software%20threads%20are%20threads%20of,cores%20(%22hyperthreading%22)." w:history="1">
+        <w:r>
+          <w:rPr>
+            <w:rStyle w:val="Hipervnculo"/>
+          </w:rPr>
+          <w:t>https://stackoverflow.com/questions/5593328/software-threads-vs-hardware-threads#:~:text=5%20Answers&amp;text=Software%20threads%20are%20threads%20of,cores%20(%22hyperthreading%22).</w:t>
+        </w:r>
+      </w:hyperlink>
+    </w:p>
+    <w:p>
+      <w:pPr>
+        <w:pStyle w:val="Textocomentario"/>
+      </w:pPr>
+    </w:p>
+    <w:p>
+      <w:pPr>
+        <w:pStyle w:val="Textocomentario"/>
+        <w:rPr>
+          <w:rStyle w:val="Hipervnculo"/>
+        </w:rPr>
+      </w:pPr>
+      <w:hyperlink r:id="rId36" w:history="1">
+        <w:r>
+          <w:rPr>
+            <w:rStyle w:val="Hipervnculo"/>
+          </w:rPr>
+          <w:t>https://www.elespanol.com/omicrono/tecnologia/20170707/nucleos</w:t>
+        </w:r>
+        <w:r>
+          <w:rPr>
+            <w:rStyle w:val="Hipervnculo"/>
+          </w:rPr>
+          <w:t>-</w:t>
+        </w:r>
+        <w:r>
+          <w:rPr>
+            <w:rStyle w:val="Hipervnculo"/>
+          </w:rPr>
+          <w:t>hilos-procesador-diferencian/229478224_0.html</w:t>
+        </w:r>
+      </w:hyperlink>
+    </w:p>
+    <w:p>
+      <w:pPr>
+        <w:pStyle w:val="Textocomentario"/>
+        <w:rPr>
+          <w:rStyle w:val="Hipervnculo"/>
+        </w:rPr>
+      </w:pPr>
+    </w:p>
+    <w:p>
+      <w:pPr>
+        <w:pStyle w:val="Textocomentario"/>
+        <w:rPr>
+          <w:rStyle w:val="Hipervnculo"/>
+        </w:rPr>
+      </w:pPr>
+      <w:hyperlink r:id="rId37" w:history="1">
+        <w:r>
+          <w:rPr>
+            <w:rStyle w:val="Hipervnculo"/>
+          </w:rPr>
+          <w:t>https://web.archive.org/web/20090226174929/http:/www.sun.com/software/whitepapers/solaris9/multithread.pdf</w:t>
+        </w:r>
+      </w:hyperlink>
+    </w:p>
+    <w:p>
+      <w:pPr>
+        <w:pStyle w:val="Textocomentario"/>
+        <w:rPr>
+          <w:rStyle w:val="Hipervnculo"/>
+        </w:rPr>
+      </w:pPr>
+    </w:p>
+    <w:p>
+      <w:pPr>
+        <w:spacing w:before="100" w:beforeAutospacing="1" w:after="100" w:afterAutospacing="1" w:line="240" w:lineRule="auto"/>
+      </w:pPr>
+      <w:hyperlink r:id="rId38" w:history="1">
+        <w:r>
+          <w:rPr>
+            <w:rStyle w:val="Hipervnculo"/>
+          </w:rPr>
+          <w:t>https://www.cs.uic.edu/~jbell/CourseNotes/OperatingSystems/4_Threads.html</w:t>
+        </w:r>
+      </w:hyperlink>
+    </w:p>
+    <w:p>
+      <w:pPr>
+        <w:pStyle w:val="Textocomentario"/>
+      </w:pPr>
+    </w:p>
+    <w:p>
+      <w:pPr>
+        <w:pStyle w:val="Textocomentario"/>
+        <w:rPr>
+          <w:rStyle w:val="Hipervnculo"/>
+        </w:rPr>
+      </w:pPr>
+      <w:hyperlink r:id="rId39" w:history="1">
+        <w:r>
+          <w:rPr>
+            <w:rStyle w:val="Hipervnculo"/>
+          </w:rPr>
+          <w:t>http://sedici.unlp.edu.ar/bitstream/handle/10915/21228/Document</w:t>
+        </w:r>
+        <w:r>
+          <w:rPr>
+            <w:rStyle w:val="Hipervnculo"/>
+          </w:rPr>
+          <w:t>o</w:t>
+        </w:r>
+        <w:r>
+          <w:rPr>
+            <w:rStyle w:val="Hipervnculo"/>
+          </w:rPr>
+          <w:t>_completo.pdf?sequence=1&amp;isAllowed=y</w:t>
+        </w:r>
+      </w:hyperlink>
+    </w:p>
+    <w:p>
+      <w:pPr>
+        <w:pStyle w:val="Textocomentario"/>
+        <w:rPr>
+          <w:rStyle w:val="Hipervnculo"/>
+          <w:u w:val="none"/>
+        </w:rPr>
+      </w:pPr>
+    </w:p>
+    <w:p>
+      <w:pPr>
+        <w:pStyle w:val="Textocomentario"/>
+      </w:pPr>
+      <w:hyperlink r:id="rId40" w:history="1">
+        <w:r>
+          <w:rPr>
+            <w:rStyle w:val="Hipervnculo"/>
+          </w:rPr>
+          <w:t>https://www.geeksforgeeks.org/threads-and-its-types-in-operating-system/</w:t>
+        </w:r>
+      </w:hyperlink>
+    </w:p>
+    <w:p>
+      <w:pPr>
+        <w:pStyle w:val="Textocomentario"/>
+      </w:pPr>
+    </w:p>
+    <w:p>
+      <w:pPr>
+        <w:pStyle w:val="Textocomentario"/>
+      </w:pPr>
+      <w:hyperlink r:id="rId41" w:anchor="procesoshilos" w:history="1">
+        <w:r>
+          <w:rPr>
+            <w:rStyle w:val="Hipervnculo"/>
+          </w:rPr>
+          <w:t>http://www.chuidiang.org/clinux/procesos/procesoshilos.php#p</w:t>
+        </w:r>
+        <w:r>
+          <w:rPr>
+            <w:rStyle w:val="Hipervnculo"/>
+          </w:rPr>
+          <w:t>r</w:t>
+        </w:r>
+        <w:r>
+          <w:rPr>
+            <w:rStyle w:val="Hipervnculo"/>
+          </w:rPr>
+          <w:t>oce</w:t>
         </w:r>
         <w:r>
           <w:rPr>
@@ -9211,67 +9692,50 @@
           <w:rPr>
             <w:rStyle w:val="Hipervnculo"/>
           </w:rPr>
-          <w:t>ador-t39601.html</w:t>
-        </w:r>
-      </w:hyperlink>
-    </w:p>
-    <w:p>
-      <w:pPr>
-        <w:pStyle w:val="Textocomentario"/>
-      </w:pPr>
-    </w:p>
-    <w:p>
-      <w:pPr>
-        <w:pStyle w:val="Textocomentario"/>
-      </w:pPr>
-    </w:p>
-  </w:comment>
-  <w:comment w:id="10" w:author="LILIANA MARCELA BARBOSA ESTEBAN" w:date="2020-07-16T22:46:00Z" w:initials="LMBE">
-    <w:p>
-      <w:pPr>
-        <w:pStyle w:val="Textocomentario"/>
-      </w:pPr>
-      <w:r>
-        <w:rPr>
-          <w:rStyle w:val="Refdecomentario"/>
-        </w:rPr>
-        <w:annotationRef/>
-      </w:r>
-      <w:hyperlink r:id="rId43" w:history="1">
-        <w:r>
-          <w:rPr>
-            <w:rStyle w:val="Hipervnculo"/>
-          </w:rPr>
-          <w:t>https://www.edu.xunta.gal/centros/iesblancoamorculleredo/aulavir</w:t>
+          <w:t>osh</w:t>
         </w:r>
         <w:r>
           <w:rPr>
             <w:rStyle w:val="Hipervnculo"/>
           </w:rPr>
-          <w:t>t</w:t>
+          <w:t>i</w:t>
         </w:r>
         <w:r>
           <w:rPr>
             <w:rStyle w:val="Hipervnculo"/>
           </w:rPr>
-          <w:t>ual2/pluginfile.php/27906/mod_book/chapte</w:t>
+          <w:t>los</w:t>
         </w:r>
+      </w:hyperlink>
+    </w:p>
+    <w:p>
+      <w:pPr>
+        <w:pStyle w:val="Textocomentario"/>
+      </w:pPr>
+    </w:p>
+  </w:comment>
+  <w:comment w:id="10" w:author="LILIANA MARCELA BARBOSA ESTEBAN" w:date="2020-07-16T22:46:00Z" w:initials="LMBE">
+    <w:p>
+      <w:pPr>
+        <w:pStyle w:val="Textocomentario"/>
+      </w:pPr>
+      <w:r>
+        <w:rPr>
+          <w:rStyle w:val="Refdecomentario"/>
+        </w:rPr>
+        <w:annotationRef/>
+      </w:r>
+      <w:hyperlink r:id="rId42" w:history="1">
         <w:r>
           <w:rPr>
             <w:rStyle w:val="Hipervnculo"/>
           </w:rPr>
-          <w:t>r</w:t>
-        </w:r>
-        <w:r>
-          <w:rPr>
-            <w:rStyle w:val="Hipervnculo"/>
-          </w:rPr>
-          <w:t>/3692/El%20micropocesador.pdf</w:t>
+          <w:t>https://www.edu.xunta.gal/centros/iesblancoamorculleredo/aulavirtual2/pluginfile.php/27906/mod_book/chapter/3692/El%20micropocesador.pdf</w:t>
         </w:r>
       </w:hyperlink>
     </w:p>
   </w:comment>
-  <w:comment w:id="11" w:author="LILIANA MARCELA BARBOSA ESTEBAN" w:date="2020-07-17T03:49:00Z" w:initials="LMBE">
+  <w:comment w:id="11" w:author="LILIANA MARCELA BARBOSA ESTEBAN" w:date="2020-07-17T04:16:00Z" w:initials="LMBE">
     <w:p>
       <w:pPr>
         <w:pStyle w:val="Textocomentario"/>
@@ -9282,40 +9746,7 @@
         </w:rPr>
         <w:annotationRef/>
       </w:r>
-      <w:hyperlink r:id="rId44" w:history="1">
-        <w:r>
-          <w:rPr>
-            <w:rStyle w:val="Hipervnculo"/>
-          </w:rPr>
-          <w:t>https://</w:t>
-        </w:r>
-        <w:r>
-          <w:rPr>
-            <w:rStyle w:val="Hipervnculo"/>
-          </w:rPr>
-          <w:t>w</w:t>
-        </w:r>
-        <w:r>
-          <w:rPr>
-            <w:rStyle w:val="Hipervnculo"/>
-          </w:rPr>
-          <w:t>ww.tomshardware.com/reviews/cpu-computing-thread-definition,5765.html</w:t>
-        </w:r>
-      </w:hyperlink>
-    </w:p>
-  </w:comment>
-  <w:comment w:id="12" w:author="LILIANA MARCELA BARBOSA ESTEBAN" w:date="2020-07-17T04:16:00Z" w:initials="LMBE">
-    <w:p>
-      <w:pPr>
-        <w:pStyle w:val="Textocomentario"/>
-      </w:pPr>
-      <w:r>
-        <w:rPr>
-          <w:rStyle w:val="Refdecomentario"/>
-        </w:rPr>
-        <w:annotationRef/>
-      </w:r>
-      <w:hyperlink r:id="rId45" w:history="1">
+      <w:hyperlink r:id="rId43" w:history="1">
         <w:r>
           <w:rPr>
             <w:rStyle w:val="Hipervnculo"/>
@@ -9328,6 +9759,157 @@
       <w:pPr>
         <w:pStyle w:val="Textocomentario"/>
       </w:pPr>
+    </w:p>
+    <w:p>
+      <w:pPr>
+        <w:pStyle w:val="Textocomentario"/>
+      </w:pPr>
+    </w:p>
+  </w:comment>
+  <w:comment w:id="12" w:author="LILIANA MARCELA BARBOSA ESTEBAN" w:date="2020-07-17T08:15:00Z" w:initials="LMBE">
+    <w:p>
+      <w:pPr>
+        <w:pStyle w:val="Textocomentario"/>
+      </w:pPr>
+      <w:r>
+        <w:rPr>
+          <w:rStyle w:val="Refdecomentario"/>
+        </w:rPr>
+        <w:annotationRef/>
+      </w:r>
+      <w:hyperlink r:id="rId44" w:history="1">
+        <w:r>
+          <w:rPr>
+            <w:rStyle w:val="Hipervnculo"/>
+          </w:rPr>
+          <w:t>http://www.serpentine.com/blog/threads-faq/the-history-of-threads/</w:t>
+        </w:r>
+      </w:hyperlink>
+    </w:p>
+    <w:p>
+      <w:pPr>
+        <w:pStyle w:val="Textocomentario"/>
+      </w:pPr>
+    </w:p>
+  </w:comment>
+  <w:comment w:id="13" w:author="LILIANA MARCELA BARBOSA ESTEBAN" w:date="2020-07-17T09:04:00Z" w:initials="LMBE">
+    <w:p>
+      <w:pPr>
+        <w:pStyle w:val="Textocomentario"/>
+      </w:pPr>
+      <w:r>
+        <w:rPr>
+          <w:rStyle w:val="Refdecomentario"/>
+        </w:rPr>
+        <w:annotationRef/>
+      </w:r>
+      <w:hyperlink r:id="rId45" w:history="1">
+        <w:r>
+          <w:rPr>
+            <w:rStyle w:val="Hipervnculo"/>
+          </w:rPr>
+          <w:t>http://www.jornadassarteco.org/js2012/papers/paper_120.pdf</w:t>
+        </w:r>
+      </w:hyperlink>
+    </w:p>
+    <w:p>
+      <w:pPr>
+        <w:pStyle w:val="Textocomentario"/>
+      </w:pPr>
+    </w:p>
+  </w:comment>
+  <w:comment w:id="14" w:author="LILIANA MARCELA BARBOSA ESTEBAN" w:date="2020-07-17T09:22:00Z" w:initials="LMBE">
+    <w:p>
+      <w:pPr>
+        <w:pStyle w:val="Textocomentario"/>
+      </w:pPr>
+      <w:r>
+        <w:rPr>
+          <w:rStyle w:val="Refdecomentario"/>
+        </w:rPr>
+        <w:annotationRef/>
+      </w:r>
+      <w:hyperlink r:id="rId46" w:history="1">
+        <w:r>
+          <w:rPr>
+            <w:rStyle w:val="Hipervnculo"/>
+          </w:rPr>
+          <w:t>https://www.geeksforgeeks.org/thread-in-operating-system/</w:t>
+        </w:r>
+      </w:hyperlink>
+    </w:p>
+    <w:p>
+      <w:pPr>
+        <w:pStyle w:val="Textocomentario"/>
+      </w:pPr>
+    </w:p>
+  </w:comment>
+  <w:comment w:id="15" w:author="LILIANA MARCELA BARBOSA ESTEBAN" w:date="2020-07-17T09:51:00Z" w:initials="LMBE">
+    <w:p>
+      <w:pPr>
+        <w:pStyle w:val="Textocomentario"/>
+      </w:pPr>
+      <w:r>
+        <w:rPr>
+          <w:rStyle w:val="Refdecomentario"/>
+        </w:rPr>
+        <w:annotationRef/>
+      </w:r>
+      <w:hyperlink r:id="rId47" w:history="1">
+        <w:r>
+          <w:rPr>
+            <w:rStyle w:val="Hipervnculo"/>
+          </w:rPr>
+          <w:t>https://www.cs.uic.edu/~jbell/CourseNotes/OperatingSystems/4_Threads.html</w:t>
+        </w:r>
+      </w:hyperlink>
+    </w:p>
+    <w:p>
+      <w:pPr>
+        <w:pStyle w:val="Textocomentario"/>
+      </w:pPr>
+    </w:p>
+  </w:comment>
+  <w:comment w:id="16" w:author="LILIANA MARCELA BARBOSA ESTEBAN" w:date="2020-07-17T12:35:00Z" w:initials="LMBE">
+    <w:p>
+      <w:pPr>
+        <w:pStyle w:val="Textocomentario"/>
+      </w:pPr>
+      <w:r>
+        <w:rPr>
+          <w:rStyle w:val="Refdecomentario"/>
+        </w:rPr>
+        <w:annotationRef/>
+      </w:r>
+      <w:hyperlink r:id="rId48" w:history="1">
+        <w:r>
+          <w:rPr>
+            <w:rStyle w:val="Hipervnculo"/>
+          </w:rPr>
+          <w:t>http://www.it.uu.se/education/course/homepage/os/vt18/module-4/implementing-threads/</w:t>
+        </w:r>
+      </w:hyperlink>
+    </w:p>
+  </w:comment>
+  <w:comment w:id="17" w:author="LILIANA MARCELA BARBOSA ESTEBAN" w:date="2020-07-17T13:13:00Z" w:initials="LMBE">
+    <w:p>
+      <w:pPr>
+        <w:pStyle w:val="Textocomentario"/>
+      </w:pPr>
+      <w:r>
+        <w:rPr>
+          <w:rStyle w:val="Refdecomentario"/>
+        </w:rPr>
+        <w:annotationRef/>
+      </w:r>
+      <w:hyperlink r:id="rId49" w:anchor="procesoshilos" w:history="1">
+        <w:r>
+          <w:rPr>
+            <w:rStyle w:val="Hipervnculo"/>
+          </w:rPr>
+          <w:t>http://www.chuidiang.org/clinux/procesos/procesoshilos.php#procesoshilos</w:t>
+        </w:r>
+      </w:hyperlink>
     </w:p>
     <w:p>
       <w:pPr>
@@ -9351,8 +9933,13 @@
   <w15:commentEx w15:paraId="24BD6DE7" w15:done="0"/>
   <w15:commentEx w15:paraId="73EDC010" w15:done="0"/>
   <w15:commentEx w15:paraId="36467FD5" w15:done="0"/>
-  <w15:commentEx w15:paraId="6BEAC2B1" w15:done="0"/>
-  <w15:commentEx w15:paraId="29CCFA7A" w15:done="0"/>
+  <w15:commentEx w15:paraId="73452B76" w15:done="0"/>
+  <w15:commentEx w15:paraId="26229FDA" w15:done="0"/>
+  <w15:commentEx w15:paraId="5E58077F" w15:done="0"/>
+  <w15:commentEx w15:paraId="617BB9D1" w15:done="0"/>
+  <w15:commentEx w15:paraId="10362991" w15:done="0"/>
+  <w15:commentEx w15:paraId="6E58CB17" w15:done="0"/>
+  <w15:commentEx w15:paraId="6F6CB32D" w15:done="0"/>
 </w15:commentsEx>
 </file>
 
@@ -9369,8 +9956,13 @@
   <w16cex:commentExtensible w16cex:durableId="22BA8C95" w16cex:dateUtc="2020-07-16T13:21:00Z"/>
   <w16cex:commentExtensible w16cex:durableId="22BB674C" w16cex:dateUtc="2020-07-17T04:54:00Z"/>
   <w16cex:commentExtensible w16cex:durableId="22BB66B4" w16cex:dateUtc="2020-07-17T03:46:00Z"/>
-  <w16cex:commentExtensible w16cex:durableId="22BB9E58" w16cex:dateUtc="2020-07-17T08:49:00Z"/>
   <w16cex:commentExtensible w16cex:durableId="22BBA48F" w16cex:dateUtc="2020-07-17T09:16:00Z"/>
+  <w16cex:commentExtensible w16cex:durableId="22BBDCB2" w16cex:dateUtc="2020-07-17T13:15:00Z"/>
+  <w16cex:commentExtensible w16cex:durableId="22BBE827" w16cex:dateUtc="2020-07-17T14:04:00Z"/>
+  <w16cex:commentExtensible w16cex:durableId="22BBEC71" w16cex:dateUtc="2020-07-17T14:22:00Z"/>
+  <w16cex:commentExtensible w16cex:durableId="22BBF326" w16cex:dateUtc="2020-07-17T14:51:00Z"/>
+  <w16cex:commentExtensible w16cex:durableId="22BC19AA" w16cex:dateUtc="2020-07-17T17:35:00Z"/>
+  <w16cex:commentExtensible w16cex:durableId="22BC2274" w16cex:dateUtc="2020-07-17T18:13:00Z"/>
 </w16cex:commentsExtensible>
 </file>
 
@@ -9387,8 +9979,13 @@
   <w16cid:commentId w16cid:paraId="24BD6DE7" w16cid:durableId="22BA8C95"/>
   <w16cid:commentId w16cid:paraId="73EDC010" w16cid:durableId="22BB674C"/>
   <w16cid:commentId w16cid:paraId="36467FD5" w16cid:durableId="22BB66B4"/>
-  <w16cid:commentId w16cid:paraId="6BEAC2B1" w16cid:durableId="22BB9E58"/>
-  <w16cid:commentId w16cid:paraId="29CCFA7A" w16cid:durableId="22BBA48F"/>
+  <w16cid:commentId w16cid:paraId="73452B76" w16cid:durableId="22BBA48F"/>
+  <w16cid:commentId w16cid:paraId="26229FDA" w16cid:durableId="22BBDCB2"/>
+  <w16cid:commentId w16cid:paraId="5E58077F" w16cid:durableId="22BBE827"/>
+  <w16cid:commentId w16cid:paraId="617BB9D1" w16cid:durableId="22BBEC71"/>
+  <w16cid:commentId w16cid:paraId="10362991" w16cid:durableId="22BBF326"/>
+  <w16cid:commentId w16cid:paraId="6E58CB17" w16cid:durableId="22BC19AA"/>
+  <w16cid:commentId w16cid:paraId="6F6CB32D" w16cid:durableId="22BC2274"/>
 </w16cid:commentsIds>
 </file>
 
@@ -9655,11 +10252,619 @@
       </w:rPr>
     </w:lvl>
   </w:abstractNum>
+  <w:abstractNum w:abstractNumId="2" w15:restartNumberingAfterBreak="0">
+    <w:nsid w:val="37237EC4"/>
+    <w:multiLevelType w:val="multilevel"/>
+    <w:tmpl w:val="DACA24CC"/>
+    <w:lvl w:ilvl="0">
+      <w:start w:val="1"/>
+      <w:numFmt w:val="bullet"/>
+      <w:lvlText w:val=""/>
+      <w:lvlJc w:val="left"/>
+      <w:pPr>
+        <w:tabs>
+          <w:tab w:val="num" w:pos="720"/>
+        </w:tabs>
+        <w:ind w:left="720" w:hanging="360"/>
+      </w:pPr>
+      <w:rPr>
+        <w:rFonts w:ascii="Symbol" w:hAnsi="Symbol" w:hint="default"/>
+        <w:sz w:val="20"/>
+      </w:rPr>
+    </w:lvl>
+    <w:lvl w:ilvl="1" w:tentative="1">
+      <w:start w:val="1"/>
+      <w:numFmt w:val="bullet"/>
+      <w:lvlText w:val="o"/>
+      <w:lvlJc w:val="left"/>
+      <w:pPr>
+        <w:tabs>
+          <w:tab w:val="num" w:pos="1440"/>
+        </w:tabs>
+        <w:ind w:left="1440" w:hanging="360"/>
+      </w:pPr>
+      <w:rPr>
+        <w:rFonts w:ascii="Courier New" w:hAnsi="Courier New" w:hint="default"/>
+        <w:sz w:val="20"/>
+      </w:rPr>
+    </w:lvl>
+    <w:lvl w:ilvl="2" w:tentative="1">
+      <w:start w:val="1"/>
+      <w:numFmt w:val="bullet"/>
+      <w:lvlText w:val=""/>
+      <w:lvlJc w:val="left"/>
+      <w:pPr>
+        <w:tabs>
+          <w:tab w:val="num" w:pos="2160"/>
+        </w:tabs>
+        <w:ind w:left="2160" w:hanging="360"/>
+      </w:pPr>
+      <w:rPr>
+        <w:rFonts w:ascii="Wingdings" w:hAnsi="Wingdings" w:hint="default"/>
+        <w:sz w:val="20"/>
+      </w:rPr>
+    </w:lvl>
+    <w:lvl w:ilvl="3" w:tentative="1">
+      <w:start w:val="1"/>
+      <w:numFmt w:val="bullet"/>
+      <w:lvlText w:val=""/>
+      <w:lvlJc w:val="left"/>
+      <w:pPr>
+        <w:tabs>
+          <w:tab w:val="num" w:pos="2880"/>
+        </w:tabs>
+        <w:ind w:left="2880" w:hanging="360"/>
+      </w:pPr>
+      <w:rPr>
+        <w:rFonts w:ascii="Wingdings" w:hAnsi="Wingdings" w:hint="default"/>
+        <w:sz w:val="20"/>
+      </w:rPr>
+    </w:lvl>
+    <w:lvl w:ilvl="4" w:tentative="1">
+      <w:start w:val="1"/>
+      <w:numFmt w:val="bullet"/>
+      <w:lvlText w:val=""/>
+      <w:lvlJc w:val="left"/>
+      <w:pPr>
+        <w:tabs>
+          <w:tab w:val="num" w:pos="3600"/>
+        </w:tabs>
+        <w:ind w:left="3600" w:hanging="360"/>
+      </w:pPr>
+      <w:rPr>
+        <w:rFonts w:ascii="Wingdings" w:hAnsi="Wingdings" w:hint="default"/>
+        <w:sz w:val="20"/>
+      </w:rPr>
+    </w:lvl>
+    <w:lvl w:ilvl="5" w:tentative="1">
+      <w:start w:val="1"/>
+      <w:numFmt w:val="bullet"/>
+      <w:lvlText w:val=""/>
+      <w:lvlJc w:val="left"/>
+      <w:pPr>
+        <w:tabs>
+          <w:tab w:val="num" w:pos="4320"/>
+        </w:tabs>
+        <w:ind w:left="4320" w:hanging="360"/>
+      </w:pPr>
+      <w:rPr>
+        <w:rFonts w:ascii="Wingdings" w:hAnsi="Wingdings" w:hint="default"/>
+        <w:sz w:val="20"/>
+      </w:rPr>
+    </w:lvl>
+    <w:lvl w:ilvl="6" w:tentative="1">
+      <w:start w:val="1"/>
+      <w:numFmt w:val="bullet"/>
+      <w:lvlText w:val=""/>
+      <w:lvlJc w:val="left"/>
+      <w:pPr>
+        <w:tabs>
+          <w:tab w:val="num" w:pos="5040"/>
+        </w:tabs>
+        <w:ind w:left="5040" w:hanging="360"/>
+      </w:pPr>
+      <w:rPr>
+        <w:rFonts w:ascii="Wingdings" w:hAnsi="Wingdings" w:hint="default"/>
+        <w:sz w:val="20"/>
+      </w:rPr>
+    </w:lvl>
+    <w:lvl w:ilvl="7" w:tentative="1">
+      <w:start w:val="1"/>
+      <w:numFmt w:val="bullet"/>
+      <w:lvlText w:val=""/>
+      <w:lvlJc w:val="left"/>
+      <w:pPr>
+        <w:tabs>
+          <w:tab w:val="num" w:pos="5760"/>
+        </w:tabs>
+        <w:ind w:left="5760" w:hanging="360"/>
+      </w:pPr>
+      <w:rPr>
+        <w:rFonts w:ascii="Wingdings" w:hAnsi="Wingdings" w:hint="default"/>
+        <w:sz w:val="20"/>
+      </w:rPr>
+    </w:lvl>
+    <w:lvl w:ilvl="8" w:tentative="1">
+      <w:start w:val="1"/>
+      <w:numFmt w:val="bullet"/>
+      <w:lvlText w:val=""/>
+      <w:lvlJc w:val="left"/>
+      <w:pPr>
+        <w:tabs>
+          <w:tab w:val="num" w:pos="6480"/>
+        </w:tabs>
+        <w:ind w:left="6480" w:hanging="360"/>
+      </w:pPr>
+      <w:rPr>
+        <w:rFonts w:ascii="Wingdings" w:hAnsi="Wingdings" w:hint="default"/>
+        <w:sz w:val="20"/>
+      </w:rPr>
+    </w:lvl>
+  </w:abstractNum>
+  <w:abstractNum w:abstractNumId="3" w15:restartNumberingAfterBreak="0">
+    <w:nsid w:val="41E53BE4"/>
+    <w:multiLevelType w:val="multilevel"/>
+    <w:tmpl w:val="BC5C9830"/>
+    <w:lvl w:ilvl="0">
+      <w:start w:val="1"/>
+      <w:numFmt w:val="bullet"/>
+      <w:lvlText w:val=""/>
+      <w:lvlJc w:val="left"/>
+      <w:pPr>
+        <w:tabs>
+          <w:tab w:val="num" w:pos="720"/>
+        </w:tabs>
+        <w:ind w:left="720" w:hanging="360"/>
+      </w:pPr>
+      <w:rPr>
+        <w:rFonts w:ascii="Symbol" w:hAnsi="Symbol" w:hint="default"/>
+        <w:sz w:val="20"/>
+      </w:rPr>
+    </w:lvl>
+    <w:lvl w:ilvl="1" w:tentative="1">
+      <w:start w:val="1"/>
+      <w:numFmt w:val="bullet"/>
+      <w:lvlText w:val="o"/>
+      <w:lvlJc w:val="left"/>
+      <w:pPr>
+        <w:tabs>
+          <w:tab w:val="num" w:pos="1440"/>
+        </w:tabs>
+        <w:ind w:left="1440" w:hanging="360"/>
+      </w:pPr>
+      <w:rPr>
+        <w:rFonts w:ascii="Courier New" w:hAnsi="Courier New" w:hint="default"/>
+        <w:sz w:val="20"/>
+      </w:rPr>
+    </w:lvl>
+    <w:lvl w:ilvl="2" w:tentative="1">
+      <w:start w:val="1"/>
+      <w:numFmt w:val="bullet"/>
+      <w:lvlText w:val=""/>
+      <w:lvlJc w:val="left"/>
+      <w:pPr>
+        <w:tabs>
+          <w:tab w:val="num" w:pos="2160"/>
+        </w:tabs>
+        <w:ind w:left="2160" w:hanging="360"/>
+      </w:pPr>
+      <w:rPr>
+        <w:rFonts w:ascii="Wingdings" w:hAnsi="Wingdings" w:hint="default"/>
+        <w:sz w:val="20"/>
+      </w:rPr>
+    </w:lvl>
+    <w:lvl w:ilvl="3" w:tentative="1">
+      <w:start w:val="1"/>
+      <w:numFmt w:val="bullet"/>
+      <w:lvlText w:val=""/>
+      <w:lvlJc w:val="left"/>
+      <w:pPr>
+        <w:tabs>
+          <w:tab w:val="num" w:pos="2880"/>
+        </w:tabs>
+        <w:ind w:left="2880" w:hanging="360"/>
+      </w:pPr>
+      <w:rPr>
+        <w:rFonts w:ascii="Wingdings" w:hAnsi="Wingdings" w:hint="default"/>
+        <w:sz w:val="20"/>
+      </w:rPr>
+    </w:lvl>
+    <w:lvl w:ilvl="4" w:tentative="1">
+      <w:start w:val="1"/>
+      <w:numFmt w:val="bullet"/>
+      <w:lvlText w:val=""/>
+      <w:lvlJc w:val="left"/>
+      <w:pPr>
+        <w:tabs>
+          <w:tab w:val="num" w:pos="3600"/>
+        </w:tabs>
+        <w:ind w:left="3600" w:hanging="360"/>
+      </w:pPr>
+      <w:rPr>
+        <w:rFonts w:ascii="Wingdings" w:hAnsi="Wingdings" w:hint="default"/>
+        <w:sz w:val="20"/>
+      </w:rPr>
+    </w:lvl>
+    <w:lvl w:ilvl="5" w:tentative="1">
+      <w:start w:val="1"/>
+      <w:numFmt w:val="bullet"/>
+      <w:lvlText w:val=""/>
+      <w:lvlJc w:val="left"/>
+      <w:pPr>
+        <w:tabs>
+          <w:tab w:val="num" w:pos="4320"/>
+        </w:tabs>
+        <w:ind w:left="4320" w:hanging="360"/>
+      </w:pPr>
+      <w:rPr>
+        <w:rFonts w:ascii="Wingdings" w:hAnsi="Wingdings" w:hint="default"/>
+        <w:sz w:val="20"/>
+      </w:rPr>
+    </w:lvl>
+    <w:lvl w:ilvl="6" w:tentative="1">
+      <w:start w:val="1"/>
+      <w:numFmt w:val="bullet"/>
+      <w:lvlText w:val=""/>
+      <w:lvlJc w:val="left"/>
+      <w:pPr>
+        <w:tabs>
+          <w:tab w:val="num" w:pos="5040"/>
+        </w:tabs>
+        <w:ind w:left="5040" w:hanging="360"/>
+      </w:pPr>
+      <w:rPr>
+        <w:rFonts w:ascii="Wingdings" w:hAnsi="Wingdings" w:hint="default"/>
+        <w:sz w:val="20"/>
+      </w:rPr>
+    </w:lvl>
+    <w:lvl w:ilvl="7" w:tentative="1">
+      <w:start w:val="1"/>
+      <w:numFmt w:val="bullet"/>
+      <w:lvlText w:val=""/>
+      <w:lvlJc w:val="left"/>
+      <w:pPr>
+        <w:tabs>
+          <w:tab w:val="num" w:pos="5760"/>
+        </w:tabs>
+        <w:ind w:left="5760" w:hanging="360"/>
+      </w:pPr>
+      <w:rPr>
+        <w:rFonts w:ascii="Wingdings" w:hAnsi="Wingdings" w:hint="default"/>
+        <w:sz w:val="20"/>
+      </w:rPr>
+    </w:lvl>
+    <w:lvl w:ilvl="8" w:tentative="1">
+      <w:start w:val="1"/>
+      <w:numFmt w:val="bullet"/>
+      <w:lvlText w:val=""/>
+      <w:lvlJc w:val="left"/>
+      <w:pPr>
+        <w:tabs>
+          <w:tab w:val="num" w:pos="6480"/>
+        </w:tabs>
+        <w:ind w:left="6480" w:hanging="360"/>
+      </w:pPr>
+      <w:rPr>
+        <w:rFonts w:ascii="Wingdings" w:hAnsi="Wingdings" w:hint="default"/>
+        <w:sz w:val="20"/>
+      </w:rPr>
+    </w:lvl>
+  </w:abstractNum>
+  <w:abstractNum w:abstractNumId="4" w15:restartNumberingAfterBreak="0">
+    <w:nsid w:val="49336590"/>
+    <w:multiLevelType w:val="multilevel"/>
+    <w:tmpl w:val="433A6DF0"/>
+    <w:lvl w:ilvl="0">
+      <w:start w:val="1"/>
+      <w:numFmt w:val="bullet"/>
+      <w:lvlText w:val=""/>
+      <w:lvlJc w:val="left"/>
+      <w:pPr>
+        <w:tabs>
+          <w:tab w:val="num" w:pos="720"/>
+        </w:tabs>
+        <w:ind w:left="720" w:hanging="360"/>
+      </w:pPr>
+      <w:rPr>
+        <w:rFonts w:ascii="Symbol" w:hAnsi="Symbol" w:hint="default"/>
+        <w:sz w:val="20"/>
+      </w:rPr>
+    </w:lvl>
+    <w:lvl w:ilvl="1" w:tentative="1">
+      <w:start w:val="1"/>
+      <w:numFmt w:val="bullet"/>
+      <w:lvlText w:val="o"/>
+      <w:lvlJc w:val="left"/>
+      <w:pPr>
+        <w:tabs>
+          <w:tab w:val="num" w:pos="1440"/>
+        </w:tabs>
+        <w:ind w:left="1440" w:hanging="360"/>
+      </w:pPr>
+      <w:rPr>
+        <w:rFonts w:ascii="Courier New" w:hAnsi="Courier New" w:hint="default"/>
+        <w:sz w:val="20"/>
+      </w:rPr>
+    </w:lvl>
+    <w:lvl w:ilvl="2" w:tentative="1">
+      <w:start w:val="1"/>
+      <w:numFmt w:val="bullet"/>
+      <w:lvlText w:val=""/>
+      <w:lvlJc w:val="left"/>
+      <w:pPr>
+        <w:tabs>
+          <w:tab w:val="num" w:pos="2160"/>
+        </w:tabs>
+        <w:ind w:left="2160" w:hanging="360"/>
+      </w:pPr>
+      <w:rPr>
+        <w:rFonts w:ascii="Wingdings" w:hAnsi="Wingdings" w:hint="default"/>
+        <w:sz w:val="20"/>
+      </w:rPr>
+    </w:lvl>
+    <w:lvl w:ilvl="3" w:tentative="1">
+      <w:start w:val="1"/>
+      <w:numFmt w:val="bullet"/>
+      <w:lvlText w:val=""/>
+      <w:lvlJc w:val="left"/>
+      <w:pPr>
+        <w:tabs>
+          <w:tab w:val="num" w:pos="2880"/>
+        </w:tabs>
+        <w:ind w:left="2880" w:hanging="360"/>
+      </w:pPr>
+      <w:rPr>
+        <w:rFonts w:ascii="Wingdings" w:hAnsi="Wingdings" w:hint="default"/>
+        <w:sz w:val="20"/>
+      </w:rPr>
+    </w:lvl>
+    <w:lvl w:ilvl="4" w:tentative="1">
+      <w:start w:val="1"/>
+      <w:numFmt w:val="bullet"/>
+      <w:lvlText w:val=""/>
+      <w:lvlJc w:val="left"/>
+      <w:pPr>
+        <w:tabs>
+          <w:tab w:val="num" w:pos="3600"/>
+        </w:tabs>
+        <w:ind w:left="3600" w:hanging="360"/>
+      </w:pPr>
+      <w:rPr>
+        <w:rFonts w:ascii="Wingdings" w:hAnsi="Wingdings" w:hint="default"/>
+        <w:sz w:val="20"/>
+      </w:rPr>
+    </w:lvl>
+    <w:lvl w:ilvl="5" w:tentative="1">
+      <w:start w:val="1"/>
+      <w:numFmt w:val="bullet"/>
+      <w:lvlText w:val=""/>
+      <w:lvlJc w:val="left"/>
+      <w:pPr>
+        <w:tabs>
+          <w:tab w:val="num" w:pos="4320"/>
+        </w:tabs>
+        <w:ind w:left="4320" w:hanging="360"/>
+      </w:pPr>
+      <w:rPr>
+        <w:rFonts w:ascii="Wingdings" w:hAnsi="Wingdings" w:hint="default"/>
+        <w:sz w:val="20"/>
+      </w:rPr>
+    </w:lvl>
+    <w:lvl w:ilvl="6" w:tentative="1">
+      <w:start w:val="1"/>
+      <w:numFmt w:val="bullet"/>
+      <w:lvlText w:val=""/>
+      <w:lvlJc w:val="left"/>
+      <w:pPr>
+        <w:tabs>
+          <w:tab w:val="num" w:pos="5040"/>
+        </w:tabs>
+        <w:ind w:left="5040" w:hanging="360"/>
+      </w:pPr>
+      <w:rPr>
+        <w:rFonts w:ascii="Wingdings" w:hAnsi="Wingdings" w:hint="default"/>
+        <w:sz w:val="20"/>
+      </w:rPr>
+    </w:lvl>
+    <w:lvl w:ilvl="7" w:tentative="1">
+      <w:start w:val="1"/>
+      <w:numFmt w:val="bullet"/>
+      <w:lvlText w:val=""/>
+      <w:lvlJc w:val="left"/>
+      <w:pPr>
+        <w:tabs>
+          <w:tab w:val="num" w:pos="5760"/>
+        </w:tabs>
+        <w:ind w:left="5760" w:hanging="360"/>
+      </w:pPr>
+      <w:rPr>
+        <w:rFonts w:ascii="Wingdings" w:hAnsi="Wingdings" w:hint="default"/>
+        <w:sz w:val="20"/>
+      </w:rPr>
+    </w:lvl>
+    <w:lvl w:ilvl="8" w:tentative="1">
+      <w:start w:val="1"/>
+      <w:numFmt w:val="bullet"/>
+      <w:lvlText w:val=""/>
+      <w:lvlJc w:val="left"/>
+      <w:pPr>
+        <w:tabs>
+          <w:tab w:val="num" w:pos="6480"/>
+        </w:tabs>
+        <w:ind w:left="6480" w:hanging="360"/>
+      </w:pPr>
+      <w:rPr>
+        <w:rFonts w:ascii="Wingdings" w:hAnsi="Wingdings" w:hint="default"/>
+        <w:sz w:val="20"/>
+      </w:rPr>
+    </w:lvl>
+  </w:abstractNum>
+  <w:abstractNum w:abstractNumId="5" w15:restartNumberingAfterBreak="0">
+    <w:nsid w:val="6F5B3A69"/>
+    <w:multiLevelType w:val="multilevel"/>
+    <w:tmpl w:val="15F6F918"/>
+    <w:lvl w:ilvl="0">
+      <w:start w:val="1"/>
+      <w:numFmt w:val="bullet"/>
+      <w:lvlText w:val=""/>
+      <w:lvlJc w:val="left"/>
+      <w:pPr>
+        <w:tabs>
+          <w:tab w:val="num" w:pos="720"/>
+        </w:tabs>
+        <w:ind w:left="720" w:hanging="360"/>
+      </w:pPr>
+      <w:rPr>
+        <w:rFonts w:ascii="Symbol" w:hAnsi="Symbol" w:hint="default"/>
+        <w:sz w:val="20"/>
+      </w:rPr>
+    </w:lvl>
+    <w:lvl w:ilvl="1" w:tentative="1">
+      <w:start w:val="1"/>
+      <w:numFmt w:val="bullet"/>
+      <w:lvlText w:val="o"/>
+      <w:lvlJc w:val="left"/>
+      <w:pPr>
+        <w:tabs>
+          <w:tab w:val="num" w:pos="1440"/>
+        </w:tabs>
+        <w:ind w:left="1440" w:hanging="360"/>
+      </w:pPr>
+      <w:rPr>
+        <w:rFonts w:ascii="Courier New" w:hAnsi="Courier New" w:hint="default"/>
+        <w:sz w:val="20"/>
+      </w:rPr>
+    </w:lvl>
+    <w:lvl w:ilvl="2" w:tentative="1">
+      <w:start w:val="1"/>
+      <w:numFmt w:val="bullet"/>
+      <w:lvlText w:val=""/>
+      <w:lvlJc w:val="left"/>
+      <w:pPr>
+        <w:tabs>
+          <w:tab w:val="num" w:pos="2160"/>
+        </w:tabs>
+        <w:ind w:left="2160" w:hanging="360"/>
+      </w:pPr>
+      <w:rPr>
+        <w:rFonts w:ascii="Wingdings" w:hAnsi="Wingdings" w:hint="default"/>
+        <w:sz w:val="20"/>
+      </w:rPr>
+    </w:lvl>
+    <w:lvl w:ilvl="3" w:tentative="1">
+      <w:start w:val="1"/>
+      <w:numFmt w:val="bullet"/>
+      <w:lvlText w:val=""/>
+      <w:lvlJc w:val="left"/>
+      <w:pPr>
+        <w:tabs>
+          <w:tab w:val="num" w:pos="2880"/>
+        </w:tabs>
+        <w:ind w:left="2880" w:hanging="360"/>
+      </w:pPr>
+      <w:rPr>
+        <w:rFonts w:ascii="Wingdings" w:hAnsi="Wingdings" w:hint="default"/>
+        <w:sz w:val="20"/>
+      </w:rPr>
+    </w:lvl>
+    <w:lvl w:ilvl="4" w:tentative="1">
+      <w:start w:val="1"/>
+      <w:numFmt w:val="bullet"/>
+      <w:lvlText w:val=""/>
+      <w:lvlJc w:val="left"/>
+      <w:pPr>
+        <w:tabs>
+          <w:tab w:val="num" w:pos="3600"/>
+        </w:tabs>
+        <w:ind w:left="3600" w:hanging="360"/>
+      </w:pPr>
+      <w:rPr>
+        <w:rFonts w:ascii="Wingdings" w:hAnsi="Wingdings" w:hint="default"/>
+        <w:sz w:val="20"/>
+      </w:rPr>
+    </w:lvl>
+    <w:lvl w:ilvl="5" w:tentative="1">
+      <w:start w:val="1"/>
+      <w:numFmt w:val="bullet"/>
+      <w:lvlText w:val=""/>
+      <w:lvlJc w:val="left"/>
+      <w:pPr>
+        <w:tabs>
+          <w:tab w:val="num" w:pos="4320"/>
+        </w:tabs>
+        <w:ind w:left="4320" w:hanging="360"/>
+      </w:pPr>
+      <w:rPr>
+        <w:rFonts w:ascii="Wingdings" w:hAnsi="Wingdings" w:hint="default"/>
+        <w:sz w:val="20"/>
+      </w:rPr>
+    </w:lvl>
+    <w:lvl w:ilvl="6" w:tentative="1">
+      <w:start w:val="1"/>
+      <w:numFmt w:val="bullet"/>
+      <w:lvlText w:val=""/>
+      <w:lvlJc w:val="left"/>
+      <w:pPr>
+        <w:tabs>
+          <w:tab w:val="num" w:pos="5040"/>
+        </w:tabs>
+        <w:ind w:left="5040" w:hanging="360"/>
+      </w:pPr>
+      <w:rPr>
+        <w:rFonts w:ascii="Wingdings" w:hAnsi="Wingdings" w:hint="default"/>
+        <w:sz w:val="20"/>
+      </w:rPr>
+    </w:lvl>
+    <w:lvl w:ilvl="7" w:tentative="1">
+      <w:start w:val="1"/>
+      <w:numFmt w:val="bullet"/>
+      <w:lvlText w:val=""/>
+      <w:lvlJc w:val="left"/>
+      <w:pPr>
+        <w:tabs>
+          <w:tab w:val="num" w:pos="5760"/>
+        </w:tabs>
+        <w:ind w:left="5760" w:hanging="360"/>
+      </w:pPr>
+      <w:rPr>
+        <w:rFonts w:ascii="Wingdings" w:hAnsi="Wingdings" w:hint="default"/>
+        <w:sz w:val="20"/>
+      </w:rPr>
+    </w:lvl>
+    <w:lvl w:ilvl="8" w:tentative="1">
+      <w:start w:val="1"/>
+      <w:numFmt w:val="bullet"/>
+      <w:lvlText w:val=""/>
+      <w:lvlJc w:val="left"/>
+      <w:pPr>
+        <w:tabs>
+          <w:tab w:val="num" w:pos="6480"/>
+        </w:tabs>
+        <w:ind w:left="6480" w:hanging="360"/>
+      </w:pPr>
+      <w:rPr>
+        <w:rFonts w:ascii="Wingdings" w:hAnsi="Wingdings" w:hint="default"/>
+        <w:sz w:val="20"/>
+      </w:rPr>
+    </w:lvl>
+  </w:abstractNum>
   <w:num w:numId="1">
     <w:abstractNumId w:val="1"/>
   </w:num>
   <w:num w:numId="2">
     <w:abstractNumId w:val="0"/>
+  </w:num>
+  <w:num w:numId="3">
+    <w:abstractNumId w:val="2"/>
+  </w:num>
+  <w:num w:numId="4">
+    <w:abstractNumId w:val="3"/>
+  </w:num>
+  <w:num w:numId="5">
+    <w:abstractNumId w:val="5"/>
+  </w:num>
+  <w:num w:numId="6">
+    <w:abstractNumId w:val="4"/>
   </w:num>
 </w:numbering>
 </file>
@@ -10071,6 +11276,26 @@
     <w:name w:val="Normal"/>
     <w:qFormat/>
   </w:style>
+  <w:style w:type="paragraph" w:styleId="Ttulo4">
+    <w:name w:val="heading 4"/>
+    <w:basedOn w:val="Normal"/>
+    <w:link w:val="Ttulo4Car"/>
+    <w:uiPriority w:val="9"/>
+    <w:qFormat/>
+    <w:rsid w:val="00ED552D"/>
+    <w:pPr>
+      <w:spacing w:before="100" w:beforeAutospacing="1" w:after="100" w:afterAutospacing="1" w:line="240" w:lineRule="auto"/>
+      <w:outlineLvl w:val="3"/>
+    </w:pPr>
+    <w:rPr>
+      <w:rFonts w:ascii="Times New Roman" w:eastAsia="Times New Roman" w:hAnsi="Times New Roman" w:cs="Times New Roman"/>
+      <w:b/>
+      <w:bCs/>
+      <w:sz w:val="24"/>
+      <w:szCs w:val="24"/>
+      <w:lang w:eastAsia="es-CO"/>
+    </w:rPr>
+  </w:style>
   <w:style w:type="character" w:default="1" w:styleId="Fuentedeprrafopredeter">
     <w:name w:val="Default Paragraph Font"/>
     <w:uiPriority w:val="1"/>
@@ -10285,6 +11510,39 @@
       <w:color w:val="605E5C"/>
       <w:shd w:val="clear" w:color="auto" w:fill="E1DFDD"/>
     </w:rPr>
+  </w:style>
+  <w:style w:type="character" w:styleId="MquinadeescribirHTML">
+    <w:name w:val="HTML Typewriter"/>
+    <w:basedOn w:val="Fuentedeprrafopredeter"/>
+    <w:uiPriority w:val="99"/>
+    <w:semiHidden/>
+    <w:unhideWhenUsed/>
+    <w:rsid w:val="001E579D"/>
+    <w:rPr>
+      <w:rFonts w:ascii="Courier New" w:eastAsia="Times New Roman" w:hAnsi="Courier New" w:cs="Courier New"/>
+      <w:sz w:val="20"/>
+      <w:szCs w:val="20"/>
+    </w:rPr>
+  </w:style>
+  <w:style w:type="character" w:customStyle="1" w:styleId="Ttulo4Car">
+    <w:name w:val="Título 4 Car"/>
+    <w:basedOn w:val="Fuentedeprrafopredeter"/>
+    <w:link w:val="Ttulo4"/>
+    <w:uiPriority w:val="9"/>
+    <w:rsid w:val="00ED552D"/>
+    <w:rPr>
+      <w:rFonts w:ascii="Times New Roman" w:eastAsia="Times New Roman" w:hAnsi="Times New Roman" w:cs="Times New Roman"/>
+      <w:b/>
+      <w:bCs/>
+      <w:sz w:val="24"/>
+      <w:szCs w:val="24"/>
+      <w:lang w:eastAsia="es-CO"/>
+    </w:rPr>
+  </w:style>
+  <w:style w:type="character" w:customStyle="1" w:styleId="tlid-translation">
+    <w:name w:val="tlid-translation"/>
+    <w:basedOn w:val="Fuentedeprrafopredeter"/>
+    <w:rsid w:val="006153B2"/>
   </w:style>
 </w:styles>
 </file>

</xml_diff>

<commit_message>
Finalización de las partes del informe
</commit_message>
<xml_diff>
--- a/INFORME_HILOS.docx
+++ b/INFORME_HILOS.docx
@@ -1382,19 +1382,7 @@
         <w:rPr>
           <w:rFonts w:ascii="Arial" w:hAnsi="Arial" w:cs="Arial"/>
         </w:rPr>
-        <w:t xml:space="preserve">, </w:t>
-      </w:r>
-      <w:r>
-        <w:rPr>
-          <w:rFonts w:ascii="Arial" w:hAnsi="Arial" w:cs="Arial"/>
-        </w:rPr>
-        <w:t>con la que se conoce</w:t>
-      </w:r>
-      <w:r>
-        <w:rPr>
-          <w:rFonts w:ascii="Arial" w:hAnsi="Arial" w:cs="Arial"/>
-        </w:rPr>
-        <w:t xml:space="preserve"> actualmente, </w:t>
+        <w:t xml:space="preserve">, con la que se conoce actualmente, </w:t>
       </w:r>
       <w:r>
         <w:rPr>
@@ -1858,13 +1846,7 @@
         <w:rPr>
           <w:rFonts w:ascii="Arial" w:hAnsi="Arial" w:cs="Arial"/>
         </w:rPr>
-        <w:t>En primer lugar, el modelo de muchos a uno, es una estrategia manejada por la biblioteca de hilos del usuario y consiste en la asignación de muchos hilos a uno solo a nivel del kernel, el modo anteriormente mencionado es muy eficiente exceptuando el hecho de la paralización completa de la ejecución al hacer un llamado de bloqueo, lo anterior ocurre por el hecho de que un solo hilo del kernel sólo puede operar en un core.</w:t>
-      </w:r>
-      <w:r>
-        <w:rPr>
-          <w:rFonts w:ascii="Arial" w:hAnsi="Arial" w:cs="Arial"/>
-        </w:rPr>
-        <w:t xml:space="preserve"> A continuación, </w:t>
+        <w:t xml:space="preserve">En primer lugar, el modelo de muchos a uno, es una estrategia manejada por la biblioteca de hilos del usuario y consiste en la asignación de muchos hilos a uno solo a nivel del kernel, el modo anteriormente mencionado es muy eficiente exceptuando el hecho de la paralización completa de la ejecución al hacer un llamado de bloqueo, lo anterior ocurre por el hecho de que un solo hilo del kernel sólo puede operar en un core. A continuación, </w:t>
       </w:r>
       <w:r>
         <w:rPr>
@@ -1996,13 +1978,7 @@
         <w:rPr>
           <w:rFonts w:ascii="Arial" w:hAnsi="Arial" w:cs="Arial"/>
         </w:rPr>
-        <w:t>En particular, a</w:t>
-      </w:r>
-      <w:r>
-        <w:rPr>
-          <w:rFonts w:ascii="Arial" w:hAnsi="Arial" w:cs="Arial"/>
-        </w:rPr>
-        <w:t xml:space="preserve">l momento de la implementación por software de los hilos hay que tener en cuenta el lenguaje y el </w:t>
+        <w:t xml:space="preserve">En particular, al momento de la implementación por software de los hilos hay que tener en cuenta el lenguaje y el </w:t>
       </w:r>
       <w:r>
         <w:rPr>
@@ -2016,13 +1992,7 @@
         <w:rPr>
           <w:rFonts w:ascii="Arial" w:hAnsi="Arial" w:cs="Arial"/>
         </w:rPr>
-        <w:t xml:space="preserve"> en el que se va a trabajar. </w:t>
-      </w:r>
-      <w:r>
-        <w:rPr>
-          <w:rFonts w:ascii="Arial" w:hAnsi="Arial" w:cs="Arial"/>
-        </w:rPr>
-        <w:t xml:space="preserve">Esto es debido a que por ejemplo en lenguajes como C/C++ es necesario el uso de bibliotecas especificas que dependen del sistema operativo en el que se vaya a trabajar, mientras que lenguajes como Delphi o Java, están diseñados con el fin de permitirle al programador el control directo con los hilos sin necesidad de diversas librerías. Además, </w:t>
+        <w:t xml:space="preserve"> en el que se va a trabajar. Esto es debido a que por ejemplo en lenguajes como C/C++ es necesario el uso de bibliotecas especificas que dependen del sistema operativo en el que se vaya a trabajar, mientras que lenguajes como Delphi o Java, están diseñados con el fin de permitirle al programador el control directo con los hilos sin necesidad de diversas librerías. Además, </w:t>
       </w:r>
       <w:r>
         <w:rPr>
@@ -2076,47 +2046,7 @@
           <w:szCs w:val="21"/>
           <w:shd w:val="clear" w:color="auto" w:fill="FFFFFF"/>
         </w:rPr>
-        <w:t xml:space="preserve"> ejemplo es Sparc/Solaris. El sistema operativo pone en marcha uno de los threads y no le quita el control hasta que él lo diga. Los demás threads quedan parados hasta que el primero </w:t>
-      </w:r>
-      <w:r>
-        <w:rPr>
-          <w:rFonts w:ascii="Arial" w:hAnsi="Arial" w:cs="Arial"/>
-          <w:color w:val="000000"/>
-          <w:sz w:val="21"/>
-          <w:szCs w:val="21"/>
-          <w:shd w:val="clear" w:color="auto" w:fill="FFFFFF"/>
-        </w:rPr>
-        <w:t>“</w:t>
-      </w:r>
-      <w:r>
-        <w:rPr>
-          <w:rFonts w:ascii="Arial" w:hAnsi="Arial" w:cs="Arial"/>
-          <w:color w:val="000000"/>
-          <w:sz w:val="21"/>
-          <w:szCs w:val="21"/>
-          <w:shd w:val="clear" w:color="auto" w:fill="FFFFFF"/>
-        </w:rPr>
-        <w:t>ceda el control</w:t>
-      </w:r>
-      <w:r>
-        <w:rPr>
-          <w:rFonts w:ascii="Arial" w:hAnsi="Arial" w:cs="Arial"/>
-          <w:color w:val="000000"/>
-          <w:sz w:val="21"/>
-          <w:szCs w:val="21"/>
-          <w:shd w:val="clear" w:color="auto" w:fill="FFFFFF"/>
-        </w:rPr>
-        <w:t>”</w:t>
-      </w:r>
-      <w:r>
-        <w:rPr>
-          <w:rFonts w:ascii="Arial" w:hAnsi="Arial" w:cs="Arial"/>
-          <w:color w:val="000000"/>
-          <w:sz w:val="21"/>
-          <w:szCs w:val="21"/>
-          <w:shd w:val="clear" w:color="auto" w:fill="FFFFFF"/>
-        </w:rPr>
-        <w:t>.</w:t>
+        <w:t xml:space="preserve"> ejemplo es Sparc/Solaris. El sistema operativo pone en marcha uno de los threads y no le quita el control hasta que él lo diga. Los demás threads quedan parados hasta que el primero “ceda el control”.</w:t>
       </w:r>
       <w:commentRangeEnd w:id="17"/>
       <w:r>
@@ -2154,162 +2084,251 @@
       <w:pPr>
         <w:rPr>
           <w:rFonts w:ascii="Arial" w:hAnsi="Arial" w:cs="Arial"/>
-        </w:rPr>
-      </w:pPr>
-    </w:p>
-    <w:p>
-      <w:pPr>
-        <w:rPr>
-          <w:rFonts w:ascii="Arial" w:hAnsi="Arial" w:cs="Arial"/>
-        </w:rPr>
-      </w:pPr>
-    </w:p>
-    <w:p>
-      <w:pPr>
-        <w:rPr>
-          <w:rFonts w:ascii="Arial" w:hAnsi="Arial" w:cs="Arial"/>
-        </w:rPr>
-      </w:pPr>
-    </w:p>
-    <w:p>
-      <w:pPr>
-        <w:rPr>
-          <w:rFonts w:ascii="Arial" w:hAnsi="Arial" w:cs="Arial"/>
-        </w:rPr>
-      </w:pPr>
-    </w:p>
-    <w:p>
-      <w:pPr>
-        <w:rPr>
-          <w:rFonts w:ascii="Arial" w:hAnsi="Arial" w:cs="Arial"/>
-        </w:rPr>
-      </w:pPr>
-    </w:p>
-    <w:p>
-      <w:pPr>
-        <w:rPr>
-          <w:rFonts w:ascii="Arial" w:hAnsi="Arial" w:cs="Arial"/>
-        </w:rPr>
-      </w:pPr>
-    </w:p>
-    <w:p>
-      <w:pPr>
-        <w:rPr>
-          <w:rFonts w:ascii="Arial" w:hAnsi="Arial" w:cs="Arial"/>
-        </w:rPr>
-      </w:pPr>
-    </w:p>
-    <w:p>
-      <w:pPr>
-        <w:rPr>
-          <w:rFonts w:ascii="Arial" w:hAnsi="Arial" w:cs="Arial"/>
-        </w:rPr>
-      </w:pPr>
-    </w:p>
-    <w:p>
-      <w:pPr>
-        <w:rPr>
-          <w:rFonts w:ascii="Arial" w:hAnsi="Arial" w:cs="Arial"/>
-        </w:rPr>
-      </w:pPr>
-    </w:p>
-    <w:p>
-      <w:pPr>
+          <w:spacing w:val="3"/>
+        </w:rPr>
+      </w:pPr>
+      <w:r>
+        <w:rPr>
+          <w:rFonts w:ascii="Arial" w:hAnsi="Arial" w:cs="Arial"/>
+        </w:rPr>
+        <w:t xml:space="preserve">Retomando las funcionalidades de los hilos a nivel del microprocesador, se puede resaltar que son un método que </w:t>
+      </w:r>
+      <w:r>
+        <w:rPr>
+          <w:rFonts w:ascii="Arial" w:hAnsi="Arial" w:cs="Arial"/>
+          <w:spacing w:val="3"/>
+        </w:rPr>
+        <w:t>defin</w:t>
+      </w:r>
+      <w:r>
+        <w:rPr>
+          <w:rFonts w:ascii="Arial" w:hAnsi="Arial" w:cs="Arial"/>
+          <w:spacing w:val="3"/>
+        </w:rPr>
+        <w:t>en</w:t>
+      </w:r>
+      <w:r>
+        <w:rPr>
+          <w:rFonts w:ascii="Arial" w:hAnsi="Arial" w:cs="Arial"/>
+          <w:spacing w:val="3"/>
+        </w:rPr>
+        <w:t xml:space="preserve"> el flujo de control de un programa</w:t>
+      </w:r>
+      <w:r>
+        <w:rPr>
+          <w:rFonts w:ascii="Arial" w:hAnsi="Arial" w:cs="Arial"/>
+          <w:spacing w:val="3"/>
+        </w:rPr>
+        <w:t>, que a su vez</w:t>
+      </w:r>
+      <w:r>
+        <w:rPr>
+          <w:rFonts w:ascii="Arial" w:hAnsi="Arial" w:cs="Arial"/>
+          <w:spacing w:val="3"/>
+        </w:rPr>
+        <w:t xml:space="preserve"> </w:t>
+      </w:r>
+      <w:r>
+        <w:rPr>
+          <w:rFonts w:ascii="Arial" w:hAnsi="Arial" w:cs="Arial"/>
+          <w:spacing w:val="3"/>
+        </w:rPr>
+        <w:t>brinda</w:t>
+      </w:r>
+      <w:r>
+        <w:rPr>
+          <w:rFonts w:ascii="Arial" w:hAnsi="Arial" w:cs="Arial"/>
+          <w:spacing w:val="3"/>
+        </w:rPr>
+        <w:t>r</w:t>
+      </w:r>
+      <w:r>
+        <w:rPr>
+          <w:rFonts w:ascii="Arial" w:hAnsi="Arial" w:cs="Arial"/>
+          <w:spacing w:val="3"/>
+        </w:rPr>
+        <w:t xml:space="preserve"> </w:t>
+      </w:r>
+      <w:r>
+        <w:rPr>
+          <w:rFonts w:ascii="Arial" w:hAnsi="Arial" w:cs="Arial"/>
+          <w:spacing w:val="3"/>
+        </w:rPr>
+        <w:t xml:space="preserve">la ilusión </w:t>
+      </w:r>
+      <w:r>
+        <w:rPr>
+          <w:rFonts w:ascii="Arial" w:hAnsi="Arial" w:cs="Arial"/>
+          <w:spacing w:val="3"/>
+        </w:rPr>
+        <w:t xml:space="preserve">de que la máquina puede realizar muchas tareas </w:t>
+      </w:r>
+      <w:r>
+        <w:rPr>
+          <w:rFonts w:ascii="Arial" w:hAnsi="Arial" w:cs="Arial"/>
+          <w:spacing w:val="3"/>
+        </w:rPr>
+        <w:t xml:space="preserve">al </w:t>
+      </w:r>
+      <w:r>
+        <w:rPr>
+          <w:rFonts w:ascii="Arial" w:hAnsi="Arial" w:cs="Arial"/>
+          <w:spacing w:val="3"/>
+        </w:rPr>
+        <w:t>tiempo</w:t>
+      </w:r>
+      <w:r>
+        <w:rPr>
+          <w:rFonts w:ascii="Arial" w:hAnsi="Arial" w:cs="Arial"/>
+          <w:spacing w:val="3"/>
+        </w:rPr>
+        <w:t xml:space="preserve">. La apariencia que se puede observar de multitareas se da gracias </w:t>
+      </w:r>
+      <w:r>
+        <w:rPr>
+          <w:rFonts w:ascii="Arial" w:hAnsi="Arial" w:cs="Arial"/>
+          <w:spacing w:val="3"/>
+        </w:rPr>
+        <w:t>a la alternación de instrucciones</w:t>
+      </w:r>
+      <w:r>
+        <w:rPr>
+          <w:rFonts w:ascii="Arial" w:hAnsi="Arial" w:cs="Arial"/>
+          <w:spacing w:val="3"/>
+        </w:rPr>
+        <w:t xml:space="preserve"> de manera ágil con ayuda de los hilos</w:t>
+      </w:r>
+      <w:r>
+        <w:rPr>
+          <w:rFonts w:ascii="Arial" w:hAnsi="Arial" w:cs="Arial"/>
+          <w:spacing w:val="3"/>
+        </w:rPr>
+        <w:t>.</w:t>
+      </w:r>
+    </w:p>
+    <w:p>
+      <w:pPr>
+        <w:rPr>
+          <w:rFonts w:ascii="Arial" w:hAnsi="Arial" w:cs="Arial"/>
+          <w:spacing w:val="3"/>
+        </w:rPr>
+      </w:pPr>
+      <w:r>
+        <w:rPr>
+          <w:rFonts w:ascii="Arial" w:hAnsi="Arial" w:cs="Arial"/>
+          <w:spacing w:val="3"/>
+        </w:rPr>
+        <w:t xml:space="preserve">Aquel control </w:t>
+      </w:r>
+      <w:r>
+        <w:rPr>
+          <w:rFonts w:ascii="Arial" w:hAnsi="Arial" w:cs="Arial"/>
+          <w:spacing w:val="3"/>
+        </w:rPr>
+        <w:t xml:space="preserve">de la eficiencia de la máquina </w:t>
+      </w:r>
+      <w:r>
+        <w:rPr>
+          <w:rFonts w:ascii="Arial" w:hAnsi="Arial" w:cs="Arial"/>
+          <w:spacing w:val="3"/>
+        </w:rPr>
+        <w:t>puede quedar en manos del programador mediante la implementación de los</w:t>
+      </w:r>
+      <w:r>
+        <w:rPr>
+          <w:rFonts w:ascii="Arial" w:hAnsi="Arial" w:cs="Arial"/>
+          <w:spacing w:val="3"/>
+        </w:rPr>
+        <w:t xml:space="preserve"> hilos </w:t>
+      </w:r>
+      <w:r>
+        <w:rPr>
+          <w:rFonts w:ascii="Arial" w:hAnsi="Arial" w:cs="Arial"/>
+          <w:spacing w:val="3"/>
+        </w:rPr>
+        <w:t xml:space="preserve">a nivel de usuario, lo cual </w:t>
+      </w:r>
+      <w:r>
+        <w:rPr>
+          <w:rFonts w:ascii="Arial" w:hAnsi="Arial" w:cs="Arial"/>
+          <w:spacing w:val="3"/>
+        </w:rPr>
+        <w:t>en el momento del</w:t>
+      </w:r>
+      <w:r>
+        <w:rPr>
+          <w:rFonts w:ascii="Arial" w:hAnsi="Arial" w:cs="Arial"/>
+          <w:spacing w:val="3"/>
+        </w:rPr>
+        <w:t xml:space="preserve"> </w:t>
+      </w:r>
+      <w:commentRangeStart w:id="18"/>
+      <w:r>
+        <w:rPr>
+          <w:rFonts w:ascii="Arial" w:hAnsi="Arial" w:cs="Arial"/>
+          <w:spacing w:val="3"/>
+        </w:rPr>
+        <w:t>desarrollo es de gran importancia ya que</w:t>
+      </w:r>
+      <w:r>
+        <w:rPr>
+          <w:rFonts w:ascii="Arial" w:hAnsi="Arial" w:cs="Arial"/>
+          <w:spacing w:val="3"/>
+        </w:rPr>
+        <w:t xml:space="preserve"> a través de los hilos se puede lograr una aplicación que funcione</w:t>
+      </w:r>
+      <w:commentRangeEnd w:id="18"/>
+      <w:r>
+        <w:rPr>
+          <w:rStyle w:val="Refdecomentario"/>
+        </w:rPr>
+        <w:commentReference w:id="18"/>
+      </w:r>
+      <w:r>
+        <w:rPr>
+          <w:rFonts w:ascii="Arial" w:hAnsi="Arial" w:cs="Arial"/>
+          <w:spacing w:val="3"/>
+        </w:rPr>
+        <w:t xml:space="preserve"> con gran eficiencia a nivel de consumo de recursos de la máquina.</w:t>
+      </w:r>
+      <w:r>
+        <w:rPr>
+          <w:rFonts w:ascii="Arial" w:hAnsi="Arial" w:cs="Arial"/>
+          <w:spacing w:val="3"/>
+        </w:rPr>
+        <w:t xml:space="preserve"> </w:t>
+      </w:r>
+    </w:p>
+    <w:p>
+      <w:pPr>
+        <w:rPr>
+          <w:rFonts w:ascii="Arial" w:hAnsi="Arial" w:cs="Arial"/>
+        </w:rPr>
+      </w:pPr>
+    </w:p>
+    <w:p>
+      <w:pPr>
+        <w:rPr>
+          <w:rFonts w:ascii="Arial" w:hAnsi="Arial" w:cs="Arial"/>
+        </w:rPr>
+      </w:pPr>
+    </w:p>
+    <w:p>
+      <w:pPr>
+        <w:rPr>
+          <w:rFonts w:ascii="Arial" w:hAnsi="Arial" w:cs="Arial"/>
+        </w:rPr>
+      </w:pPr>
+    </w:p>
+    <w:p>
+      <w:pPr>
+        <w:pStyle w:val="NormalWeb"/>
         <w:shd w:val="clear" w:color="auto" w:fill="FFFFFF"/>
-        <w:spacing w:before="384" w:after="384" w:line="240" w:lineRule="auto"/>
-        <w:textAlignment w:val="baseline"/>
-        <w:rPr>
-          <w:rFonts w:ascii="Arial" w:hAnsi="Arial" w:cs="Arial"/>
-        </w:rPr>
-      </w:pPr>
-    </w:p>
-    <w:p>
-      <w:pPr>
-        <w:shd w:val="clear" w:color="auto" w:fill="FFFFFF"/>
-        <w:spacing w:before="384" w:after="384" w:line="240" w:lineRule="auto"/>
-        <w:textAlignment w:val="baseline"/>
-        <w:rPr>
-          <w:rFonts w:ascii="Arial" w:hAnsi="Arial" w:cs="Arial"/>
-        </w:rPr>
-      </w:pPr>
-    </w:p>
-    <w:p>
-      <w:pPr>
-        <w:shd w:val="clear" w:color="auto" w:fill="FFFFFF"/>
-        <w:spacing w:before="384" w:after="384" w:line="240" w:lineRule="auto"/>
-        <w:textAlignment w:val="baseline"/>
-        <w:rPr>
-          <w:rFonts w:ascii="Arial" w:hAnsi="Arial" w:cs="Arial"/>
-        </w:rPr>
-      </w:pPr>
-    </w:p>
-    <w:p>
-      <w:pPr>
-        <w:shd w:val="clear" w:color="auto" w:fill="FFFFFF"/>
-        <w:spacing w:before="384" w:after="384" w:line="240" w:lineRule="auto"/>
-        <w:textAlignment w:val="baseline"/>
-        <w:rPr>
-          <w:rFonts w:ascii="Arial" w:hAnsi="Arial" w:cs="Arial"/>
-        </w:rPr>
-      </w:pPr>
-    </w:p>
-    <w:p>
-      <w:pPr>
-        <w:shd w:val="clear" w:color="auto" w:fill="FFFFFF"/>
-        <w:spacing w:before="384" w:after="384" w:line="240" w:lineRule="auto"/>
-        <w:textAlignment w:val="baseline"/>
-        <w:rPr>
-          <w:rFonts w:ascii="Arial" w:hAnsi="Arial" w:cs="Arial"/>
-        </w:rPr>
-      </w:pPr>
-    </w:p>
-    <w:p>
-      <w:pPr>
-        <w:shd w:val="clear" w:color="auto" w:fill="FFFFFF"/>
-        <w:spacing w:before="384" w:after="384" w:line="240" w:lineRule="auto"/>
-        <w:textAlignment w:val="baseline"/>
-        <w:rPr>
-          <w:rFonts w:ascii="Arial" w:hAnsi="Arial" w:cs="Arial"/>
-        </w:rPr>
-      </w:pPr>
-    </w:p>
-    <w:p>
-      <w:pPr>
-        <w:shd w:val="clear" w:color="auto" w:fill="FFFFFF"/>
-        <w:spacing w:before="384" w:after="384" w:line="240" w:lineRule="auto"/>
-        <w:textAlignment w:val="baseline"/>
-        <w:rPr>
-          <w:rFonts w:ascii="Arial" w:hAnsi="Arial" w:cs="Arial"/>
-        </w:rPr>
-      </w:pPr>
-    </w:p>
-    <w:p>
-      <w:pPr>
-        <w:shd w:val="clear" w:color="auto" w:fill="FFFFFF"/>
-        <w:spacing w:before="384" w:after="384" w:line="240" w:lineRule="auto"/>
-        <w:textAlignment w:val="baseline"/>
-        <w:rPr>
-          <w:rFonts w:ascii="Arial" w:hAnsi="Arial" w:cs="Arial"/>
-        </w:rPr>
-      </w:pPr>
-    </w:p>
-    <w:p>
-      <w:pPr>
-        <w:shd w:val="clear" w:color="auto" w:fill="FFFFFF"/>
-        <w:spacing w:before="384" w:after="384" w:line="240" w:lineRule="auto"/>
-        <w:textAlignment w:val="baseline"/>
-        <w:rPr>
-          <w:rFonts w:ascii="Arial" w:hAnsi="Arial" w:cs="Arial"/>
-        </w:rPr>
-      </w:pPr>
-    </w:p>
-    <w:p>
-      <w:pPr>
-        <w:shd w:val="clear" w:color="auto" w:fill="FFFFFF"/>
-        <w:spacing w:before="384" w:after="384" w:line="240" w:lineRule="auto"/>
-        <w:textAlignment w:val="baseline"/>
-        <w:rPr>
-          <w:rFonts w:ascii="Arial" w:hAnsi="Arial" w:cs="Arial"/>
+        <w:rPr>
+          <w:rFonts w:ascii="Arial" w:hAnsi="Arial" w:cs="Arial"/>
+          <w:color w:val="000000"/>
+          <w:sz w:val="21"/>
+          <w:szCs w:val="21"/>
         </w:rPr>
       </w:pPr>
     </w:p>
@@ -9460,19 +9479,7 @@
           <w:rPr>
             <w:rStyle w:val="Hipervnculo"/>
           </w:rPr>
-          <w:t>https://www.elgrupoinformatico.com/que-son-los-nucleos-hilos-procesa</w:t>
-        </w:r>
-        <w:r>
-          <w:rPr>
-            <w:rStyle w:val="Hipervnculo"/>
-          </w:rPr>
-          <w:t>d</w:t>
-        </w:r>
-        <w:r>
-          <w:rPr>
-            <w:rStyle w:val="Hipervnculo"/>
-          </w:rPr>
-          <w:t>or-t39601.html</w:t>
+          <w:t>https://www.elgrupoinformatico.com/que-son-los-nucleos-hilos-procesador-t39601.html</w:t>
         </w:r>
       </w:hyperlink>
     </w:p>
@@ -9509,7 +9516,8 @@
       <w:pPr>
         <w:pStyle w:val="Textocomentario"/>
         <w:rPr>
-          <w:u w:val="single"/>
+          <w:rStyle w:val="Hipervnculo"/>
+          <w:color w:val="auto"/>
         </w:rPr>
       </w:pPr>
       <w:hyperlink r:id="rId35" w:anchor=":~:text=5%20Answers&amp;text=Software%20threads%20are%20threads%20of,cores%20(%22hyperthreading%22)." w:history="1">
@@ -9524,6 +9532,9 @@
     <w:p>
       <w:pPr>
         <w:pStyle w:val="Textocomentario"/>
+        <w:rPr>
+          <w:rStyle w:val="Hipervnculo"/>
+        </w:rPr>
       </w:pPr>
     </w:p>
     <w:p>
@@ -9534,42 +9545,6 @@
         </w:rPr>
       </w:pPr>
       <w:hyperlink r:id="rId36" w:history="1">
-        <w:r>
-          <w:rPr>
-            <w:rStyle w:val="Hipervnculo"/>
-          </w:rPr>
-          <w:t>https://www.elespanol.com/omicrono/tecnologia/20170707/nucleos</w:t>
-        </w:r>
-        <w:r>
-          <w:rPr>
-            <w:rStyle w:val="Hipervnculo"/>
-          </w:rPr>
-          <w:t>-</w:t>
-        </w:r>
-        <w:r>
-          <w:rPr>
-            <w:rStyle w:val="Hipervnculo"/>
-          </w:rPr>
-          <w:t>hilos-procesador-diferencian/229478224_0.html</w:t>
-        </w:r>
-      </w:hyperlink>
-    </w:p>
-    <w:p>
-      <w:pPr>
-        <w:pStyle w:val="Textocomentario"/>
-        <w:rPr>
-          <w:rStyle w:val="Hipervnculo"/>
-        </w:rPr>
-      </w:pPr>
-    </w:p>
-    <w:p>
-      <w:pPr>
-        <w:pStyle w:val="Textocomentario"/>
-        <w:rPr>
-          <w:rStyle w:val="Hipervnculo"/>
-        </w:rPr>
-      </w:pPr>
-      <w:hyperlink r:id="rId37" w:history="1">
         <w:r>
           <w:rPr>
             <w:rStyle w:val="Hipervnculo"/>
@@ -9590,7 +9565,7 @@
       <w:pPr>
         <w:spacing w:before="100" w:beforeAutospacing="1" w:after="100" w:afterAutospacing="1" w:line="240" w:lineRule="auto"/>
       </w:pPr>
-      <w:hyperlink r:id="rId38" w:history="1">
+      <w:hyperlink r:id="rId37" w:history="1">
         <w:r>
           <w:rPr>
             <w:rStyle w:val="Hipervnculo"/>
@@ -9611,24 +9586,12 @@
           <w:rStyle w:val="Hipervnculo"/>
         </w:rPr>
       </w:pPr>
-      <w:hyperlink r:id="rId39" w:history="1">
+      <w:hyperlink r:id="rId38" w:history="1">
         <w:r>
           <w:rPr>
             <w:rStyle w:val="Hipervnculo"/>
           </w:rPr>
-          <w:t>http://sedici.unlp.edu.ar/bitstream/handle/10915/21228/Document</w:t>
-        </w:r>
-        <w:r>
-          <w:rPr>
-            <w:rStyle w:val="Hipervnculo"/>
-          </w:rPr>
-          <w:t>o</w:t>
-        </w:r>
-        <w:r>
-          <w:rPr>
-            <w:rStyle w:val="Hipervnculo"/>
-          </w:rPr>
-          <w:t>_completo.pdf?sequence=1&amp;isAllowed=y</w:t>
+          <w:t>http://sedici.unlp.edu.ar/bitstream/handle/10915/21228/Documento_completo.pdf?sequence=1&amp;isAllowed=y</w:t>
         </w:r>
       </w:hyperlink>
     </w:p>
@@ -9645,7 +9608,7 @@
       <w:pPr>
         <w:pStyle w:val="Textocomentario"/>
       </w:pPr>
-      <w:hyperlink r:id="rId40" w:history="1">
+      <w:hyperlink r:id="rId39" w:history="1">
         <w:r>
           <w:rPr>
             <w:rStyle w:val="Hipervnculo"/>
@@ -9663,24 +9626,241 @@
       <w:pPr>
         <w:pStyle w:val="Textocomentario"/>
       </w:pPr>
-      <w:hyperlink r:id="rId41" w:anchor="procesoshilos" w:history="1">
+      <w:hyperlink r:id="rId40" w:anchor="procesoshilos" w:history="1">
         <w:r>
           <w:rPr>
             <w:rStyle w:val="Hipervnculo"/>
           </w:rPr>
-          <w:t>http://www.chuidiang.org/clinux/procesos/procesoshilos.php#p</w:t>
+          <w:t>http://www.chuidiang.org/clinux/procesos/procesoshilos.php#procesoshilos</w:t>
         </w:r>
+      </w:hyperlink>
+    </w:p>
+    <w:p>
+      <w:pPr>
+        <w:pStyle w:val="Textocomentario"/>
+      </w:pPr>
+    </w:p>
+  </w:comment>
+  <w:comment w:id="10" w:author="LILIANA MARCELA BARBOSA ESTEBAN" w:date="2020-07-16T22:46:00Z" w:initials="LMBE">
+    <w:p>
+      <w:pPr>
+        <w:pStyle w:val="Textocomentario"/>
+      </w:pPr>
+      <w:r>
+        <w:rPr>
+          <w:rStyle w:val="Refdecomentario"/>
+        </w:rPr>
+        <w:annotationRef/>
+      </w:r>
+      <w:hyperlink r:id="rId41" w:history="1">
         <w:r>
           <w:rPr>
             <w:rStyle w:val="Hipervnculo"/>
           </w:rPr>
-          <w:t>r</w:t>
+          <w:t>https://www.edu.xunta.gal/centros/iesblancoamorculleredo/aulavirtual2/pluginfile.php/27906/mod_book/chapter/3692/El%20micropocesador.pdf</w:t>
         </w:r>
+      </w:hyperlink>
+    </w:p>
+  </w:comment>
+  <w:comment w:id="11" w:author="LILIANA MARCELA BARBOSA ESTEBAN" w:date="2020-07-17T04:16:00Z" w:initials="LMBE">
+    <w:p>
+      <w:pPr>
+        <w:pStyle w:val="Textocomentario"/>
+      </w:pPr>
+      <w:r>
+        <w:rPr>
+          <w:rStyle w:val="Refdecomentario"/>
+        </w:rPr>
+        <w:annotationRef/>
+      </w:r>
+      <w:hyperlink r:id="rId42" w:history="1">
         <w:r>
           <w:rPr>
             <w:rStyle w:val="Hipervnculo"/>
           </w:rPr>
-          <w:t>oce</w:t>
+          <w:t>https://www.geeksforgeeks.org/thread-in-operating-system/</w:t>
+        </w:r>
+      </w:hyperlink>
+    </w:p>
+    <w:p>
+      <w:pPr>
+        <w:pStyle w:val="Textocomentario"/>
+      </w:pPr>
+    </w:p>
+    <w:p>
+      <w:pPr>
+        <w:pStyle w:val="Textocomentario"/>
+      </w:pPr>
+    </w:p>
+  </w:comment>
+  <w:comment w:id="12" w:author="LILIANA MARCELA BARBOSA ESTEBAN" w:date="2020-07-17T08:15:00Z" w:initials="LMBE">
+    <w:p>
+      <w:pPr>
+        <w:pStyle w:val="Textocomentario"/>
+      </w:pPr>
+      <w:r>
+        <w:rPr>
+          <w:rStyle w:val="Refdecomentario"/>
+        </w:rPr>
+        <w:annotationRef/>
+      </w:r>
+      <w:hyperlink r:id="rId43" w:history="1">
+        <w:r>
+          <w:rPr>
+            <w:rStyle w:val="Hipervnculo"/>
+          </w:rPr>
+          <w:t>http://www.serpentine.com/blog/threads-faq/the-history-of-threads/</w:t>
+        </w:r>
+      </w:hyperlink>
+    </w:p>
+    <w:p>
+      <w:pPr>
+        <w:pStyle w:val="Textocomentario"/>
+      </w:pPr>
+    </w:p>
+  </w:comment>
+  <w:comment w:id="13" w:author="LILIANA MARCELA BARBOSA ESTEBAN" w:date="2020-07-17T09:04:00Z" w:initials="LMBE">
+    <w:p>
+      <w:pPr>
+        <w:pStyle w:val="Textocomentario"/>
+      </w:pPr>
+      <w:r>
+        <w:rPr>
+          <w:rStyle w:val="Refdecomentario"/>
+        </w:rPr>
+        <w:annotationRef/>
+      </w:r>
+      <w:hyperlink r:id="rId44" w:history="1">
+        <w:r>
+          <w:rPr>
+            <w:rStyle w:val="Hipervnculo"/>
+          </w:rPr>
+          <w:t>http://www.jornadassarteco.org/js2012/papers/paper_120.pdf</w:t>
+        </w:r>
+      </w:hyperlink>
+    </w:p>
+    <w:p>
+      <w:pPr>
+        <w:pStyle w:val="Textocomentario"/>
+      </w:pPr>
+    </w:p>
+  </w:comment>
+  <w:comment w:id="14" w:author="LILIANA MARCELA BARBOSA ESTEBAN" w:date="2020-07-17T09:22:00Z" w:initials="LMBE">
+    <w:p>
+      <w:pPr>
+        <w:pStyle w:val="Textocomentario"/>
+      </w:pPr>
+      <w:r>
+        <w:rPr>
+          <w:rStyle w:val="Refdecomentario"/>
+        </w:rPr>
+        <w:annotationRef/>
+      </w:r>
+      <w:hyperlink r:id="rId45" w:history="1">
+        <w:r>
+          <w:rPr>
+            <w:rStyle w:val="Hipervnculo"/>
+          </w:rPr>
+          <w:t>https://www.geeksforgeeks.org/thread-in-operating-system/</w:t>
+        </w:r>
+      </w:hyperlink>
+    </w:p>
+    <w:p>
+      <w:pPr>
+        <w:pStyle w:val="Textocomentario"/>
+      </w:pPr>
+    </w:p>
+  </w:comment>
+  <w:comment w:id="15" w:author="LILIANA MARCELA BARBOSA ESTEBAN" w:date="2020-07-17T09:51:00Z" w:initials="LMBE">
+    <w:p>
+      <w:pPr>
+        <w:pStyle w:val="Textocomentario"/>
+      </w:pPr>
+      <w:r>
+        <w:rPr>
+          <w:rStyle w:val="Refdecomentario"/>
+        </w:rPr>
+        <w:annotationRef/>
+      </w:r>
+      <w:hyperlink r:id="rId46" w:history="1">
+        <w:r>
+          <w:rPr>
+            <w:rStyle w:val="Hipervnculo"/>
+          </w:rPr>
+          <w:t>https://www.cs.uic.edu/~jbell/CourseNotes/OperatingSystems/4_Threads.html</w:t>
+        </w:r>
+      </w:hyperlink>
+    </w:p>
+    <w:p>
+      <w:pPr>
+        <w:pStyle w:val="Textocomentario"/>
+      </w:pPr>
+    </w:p>
+  </w:comment>
+  <w:comment w:id="16" w:author="LILIANA MARCELA BARBOSA ESTEBAN" w:date="2020-07-17T12:35:00Z" w:initials="LMBE">
+    <w:p>
+      <w:pPr>
+        <w:pStyle w:val="Textocomentario"/>
+      </w:pPr>
+      <w:r>
+        <w:rPr>
+          <w:rStyle w:val="Refdecomentario"/>
+        </w:rPr>
+        <w:annotationRef/>
+      </w:r>
+      <w:hyperlink r:id="rId47" w:history="1">
+        <w:r>
+          <w:rPr>
+            <w:rStyle w:val="Hipervnculo"/>
+          </w:rPr>
+          <w:t>http://www.it.uu.se/education/course/homepage/os/vt18/module-4/implementing-threads/</w:t>
+        </w:r>
+      </w:hyperlink>
+    </w:p>
+  </w:comment>
+  <w:comment w:id="17" w:author="LILIANA MARCELA BARBOSA ESTEBAN" w:date="2020-07-17T13:13:00Z" w:initials="LMBE">
+    <w:p>
+      <w:pPr>
+        <w:pStyle w:val="Textocomentario"/>
+      </w:pPr>
+      <w:r>
+        <w:rPr>
+          <w:rStyle w:val="Refdecomentario"/>
+        </w:rPr>
+        <w:annotationRef/>
+      </w:r>
+      <w:hyperlink r:id="rId48" w:anchor="procesoshilos" w:history="1">
+        <w:r>
+          <w:rPr>
+            <w:rStyle w:val="Hipervnculo"/>
+          </w:rPr>
+          <w:t>http://www.chuidiang.org/clinux/procesos/procesoshilos.php#procesoshilos</w:t>
+        </w:r>
+      </w:hyperlink>
+    </w:p>
+    <w:p>
+      <w:pPr>
+        <w:pStyle w:val="Textocomentario"/>
+      </w:pPr>
+    </w:p>
+  </w:comment>
+  <w:comment w:id="18" w:author="LILIANA MARCELA BARBOSA ESTEBAN" w:date="2020-07-17T13:55:00Z" w:initials="LMBE">
+    <w:p>
+      <w:pPr>
+        <w:pStyle w:val="Textocomentario"/>
+      </w:pPr>
+      <w:r>
+        <w:rPr>
+          <w:rStyle w:val="Refdecomentario"/>
+        </w:rPr>
+        <w:annotationRef/>
+      </w:r>
+      <w:hyperlink r:id="rId49" w:history="1">
+        <w:r>
+          <w:rPr>
+            <w:rStyle w:val="Hipervnculo"/>
+          </w:rPr>
+          <w:t>https://www.elespanol.com/omicrono/tecnologia/20170707/nucleos-hilo</w:t>
         </w:r>
         <w:r>
           <w:rPr>
@@ -9692,229 +9872,9 @@
           <w:rPr>
             <w:rStyle w:val="Hipervnculo"/>
           </w:rPr>
-          <w:t>osh</w:t>
-        </w:r>
-        <w:r>
-          <w:rPr>
-            <w:rStyle w:val="Hipervnculo"/>
-          </w:rPr>
-          <w:t>i</w:t>
-        </w:r>
-        <w:r>
-          <w:rPr>
-            <w:rStyle w:val="Hipervnculo"/>
-          </w:rPr>
-          <w:t>los</w:t>
+          <w:t>-procesador-diferencian/229478224_0.html</w:t>
         </w:r>
       </w:hyperlink>
-    </w:p>
-    <w:p>
-      <w:pPr>
-        <w:pStyle w:val="Textocomentario"/>
-      </w:pPr>
-    </w:p>
-  </w:comment>
-  <w:comment w:id="10" w:author="LILIANA MARCELA BARBOSA ESTEBAN" w:date="2020-07-16T22:46:00Z" w:initials="LMBE">
-    <w:p>
-      <w:pPr>
-        <w:pStyle w:val="Textocomentario"/>
-      </w:pPr>
-      <w:r>
-        <w:rPr>
-          <w:rStyle w:val="Refdecomentario"/>
-        </w:rPr>
-        <w:annotationRef/>
-      </w:r>
-      <w:hyperlink r:id="rId42" w:history="1">
-        <w:r>
-          <w:rPr>
-            <w:rStyle w:val="Hipervnculo"/>
-          </w:rPr>
-          <w:t>https://www.edu.xunta.gal/centros/iesblancoamorculleredo/aulavirtual2/pluginfile.php/27906/mod_book/chapter/3692/El%20micropocesador.pdf</w:t>
-        </w:r>
-      </w:hyperlink>
-    </w:p>
-  </w:comment>
-  <w:comment w:id="11" w:author="LILIANA MARCELA BARBOSA ESTEBAN" w:date="2020-07-17T04:16:00Z" w:initials="LMBE">
-    <w:p>
-      <w:pPr>
-        <w:pStyle w:val="Textocomentario"/>
-      </w:pPr>
-      <w:r>
-        <w:rPr>
-          <w:rStyle w:val="Refdecomentario"/>
-        </w:rPr>
-        <w:annotationRef/>
-      </w:r>
-      <w:hyperlink r:id="rId43" w:history="1">
-        <w:r>
-          <w:rPr>
-            <w:rStyle w:val="Hipervnculo"/>
-          </w:rPr>
-          <w:t>https://www.geeksforgeeks.org/thread-in-operating-system/</w:t>
-        </w:r>
-      </w:hyperlink>
-    </w:p>
-    <w:p>
-      <w:pPr>
-        <w:pStyle w:val="Textocomentario"/>
-      </w:pPr>
-    </w:p>
-    <w:p>
-      <w:pPr>
-        <w:pStyle w:val="Textocomentario"/>
-      </w:pPr>
-    </w:p>
-  </w:comment>
-  <w:comment w:id="12" w:author="LILIANA MARCELA BARBOSA ESTEBAN" w:date="2020-07-17T08:15:00Z" w:initials="LMBE">
-    <w:p>
-      <w:pPr>
-        <w:pStyle w:val="Textocomentario"/>
-      </w:pPr>
-      <w:r>
-        <w:rPr>
-          <w:rStyle w:val="Refdecomentario"/>
-        </w:rPr>
-        <w:annotationRef/>
-      </w:r>
-      <w:hyperlink r:id="rId44" w:history="1">
-        <w:r>
-          <w:rPr>
-            <w:rStyle w:val="Hipervnculo"/>
-          </w:rPr>
-          <w:t>http://www.serpentine.com/blog/threads-faq/the-history-of-threads/</w:t>
-        </w:r>
-      </w:hyperlink>
-    </w:p>
-    <w:p>
-      <w:pPr>
-        <w:pStyle w:val="Textocomentario"/>
-      </w:pPr>
-    </w:p>
-  </w:comment>
-  <w:comment w:id="13" w:author="LILIANA MARCELA BARBOSA ESTEBAN" w:date="2020-07-17T09:04:00Z" w:initials="LMBE">
-    <w:p>
-      <w:pPr>
-        <w:pStyle w:val="Textocomentario"/>
-      </w:pPr>
-      <w:r>
-        <w:rPr>
-          <w:rStyle w:val="Refdecomentario"/>
-        </w:rPr>
-        <w:annotationRef/>
-      </w:r>
-      <w:hyperlink r:id="rId45" w:history="1">
-        <w:r>
-          <w:rPr>
-            <w:rStyle w:val="Hipervnculo"/>
-          </w:rPr>
-          <w:t>http://www.jornadassarteco.org/js2012/papers/paper_120.pdf</w:t>
-        </w:r>
-      </w:hyperlink>
-    </w:p>
-    <w:p>
-      <w:pPr>
-        <w:pStyle w:val="Textocomentario"/>
-      </w:pPr>
-    </w:p>
-  </w:comment>
-  <w:comment w:id="14" w:author="LILIANA MARCELA BARBOSA ESTEBAN" w:date="2020-07-17T09:22:00Z" w:initials="LMBE">
-    <w:p>
-      <w:pPr>
-        <w:pStyle w:val="Textocomentario"/>
-      </w:pPr>
-      <w:r>
-        <w:rPr>
-          <w:rStyle w:val="Refdecomentario"/>
-        </w:rPr>
-        <w:annotationRef/>
-      </w:r>
-      <w:hyperlink r:id="rId46" w:history="1">
-        <w:r>
-          <w:rPr>
-            <w:rStyle w:val="Hipervnculo"/>
-          </w:rPr>
-          <w:t>https://www.geeksforgeeks.org/thread-in-operating-system/</w:t>
-        </w:r>
-      </w:hyperlink>
-    </w:p>
-    <w:p>
-      <w:pPr>
-        <w:pStyle w:val="Textocomentario"/>
-      </w:pPr>
-    </w:p>
-  </w:comment>
-  <w:comment w:id="15" w:author="LILIANA MARCELA BARBOSA ESTEBAN" w:date="2020-07-17T09:51:00Z" w:initials="LMBE">
-    <w:p>
-      <w:pPr>
-        <w:pStyle w:val="Textocomentario"/>
-      </w:pPr>
-      <w:r>
-        <w:rPr>
-          <w:rStyle w:val="Refdecomentario"/>
-        </w:rPr>
-        <w:annotationRef/>
-      </w:r>
-      <w:hyperlink r:id="rId47" w:history="1">
-        <w:r>
-          <w:rPr>
-            <w:rStyle w:val="Hipervnculo"/>
-          </w:rPr>
-          <w:t>https://www.cs.uic.edu/~jbell/CourseNotes/OperatingSystems/4_Threads.html</w:t>
-        </w:r>
-      </w:hyperlink>
-    </w:p>
-    <w:p>
-      <w:pPr>
-        <w:pStyle w:val="Textocomentario"/>
-      </w:pPr>
-    </w:p>
-  </w:comment>
-  <w:comment w:id="16" w:author="LILIANA MARCELA BARBOSA ESTEBAN" w:date="2020-07-17T12:35:00Z" w:initials="LMBE">
-    <w:p>
-      <w:pPr>
-        <w:pStyle w:val="Textocomentario"/>
-      </w:pPr>
-      <w:r>
-        <w:rPr>
-          <w:rStyle w:val="Refdecomentario"/>
-        </w:rPr>
-        <w:annotationRef/>
-      </w:r>
-      <w:hyperlink r:id="rId48" w:history="1">
-        <w:r>
-          <w:rPr>
-            <w:rStyle w:val="Hipervnculo"/>
-          </w:rPr>
-          <w:t>http://www.it.uu.se/education/course/homepage/os/vt18/module-4/implementing-threads/</w:t>
-        </w:r>
-      </w:hyperlink>
-    </w:p>
-  </w:comment>
-  <w:comment w:id="17" w:author="LILIANA MARCELA BARBOSA ESTEBAN" w:date="2020-07-17T13:13:00Z" w:initials="LMBE">
-    <w:p>
-      <w:pPr>
-        <w:pStyle w:val="Textocomentario"/>
-      </w:pPr>
-      <w:r>
-        <w:rPr>
-          <w:rStyle w:val="Refdecomentario"/>
-        </w:rPr>
-        <w:annotationRef/>
-      </w:r>
-      <w:hyperlink r:id="rId49" w:anchor="procesoshilos" w:history="1">
-        <w:r>
-          <w:rPr>
-            <w:rStyle w:val="Hipervnculo"/>
-          </w:rPr>
-          <w:t>http://www.chuidiang.org/clinux/procesos/procesoshilos.php#procesoshilos</w:t>
-        </w:r>
-      </w:hyperlink>
-    </w:p>
-    <w:p>
-      <w:pPr>
-        <w:pStyle w:val="Textocomentario"/>
-      </w:pPr>
     </w:p>
   </w:comment>
 </w:comments>
@@ -9940,6 +9900,7 @@
   <w15:commentEx w15:paraId="10362991" w15:done="0"/>
   <w15:commentEx w15:paraId="6E58CB17" w15:done="0"/>
   <w15:commentEx w15:paraId="6F6CB32D" w15:done="0"/>
+  <w15:commentEx w15:paraId="414D5C93" w15:done="0"/>
 </w15:commentsEx>
 </file>
 
@@ -9963,6 +9924,7 @@
   <w16cex:commentExtensible w16cex:durableId="22BBF326" w16cex:dateUtc="2020-07-17T14:51:00Z"/>
   <w16cex:commentExtensible w16cex:durableId="22BC19AA" w16cex:dateUtc="2020-07-17T17:35:00Z"/>
   <w16cex:commentExtensible w16cex:durableId="22BC2274" w16cex:dateUtc="2020-07-17T18:13:00Z"/>
+  <w16cex:commentExtensible w16cex:durableId="22BC2C65" w16cex:dateUtc="2020-07-17T18:55:00Z"/>
 </w16cex:commentsExtensible>
 </file>
 
@@ -9986,6 +9948,7 @@
   <w16cid:commentId w16cid:paraId="10362991" w16cid:durableId="22BBF326"/>
   <w16cid:commentId w16cid:paraId="6E58CB17" w16cid:durableId="22BC19AA"/>
   <w16cid:commentId w16cid:paraId="6F6CB32D" w16cid:durableId="22BC2274"/>
+  <w16cid:commentId w16cid:paraId="414D5C93" w16cid:durableId="22BC2C65"/>
 </w16cid:commentsIds>
 </file>
 
@@ -11459,7 +11422,6 @@
     <w:name w:val="Normal (Web)"/>
     <w:basedOn w:val="Normal"/>
     <w:uiPriority w:val="99"/>
-    <w:semiHidden/>
     <w:unhideWhenUsed/>
     <w:rsid w:val="00A53003"/>
     <w:pPr>

</xml_diff>